<commit_message>
Updated Budget with final BOM costs
</commit_message>
<xml_diff>
--- a/Documents/source_documents/Budget.docx
+++ b/Documents/source_documents/Budget.docx
@@ -1,6 +1,6 @@
 
 <file path=word/document.xml><?xml version="1.0" encoding="utf-8"?>
-<w:document xmlns:wpc="http://schemas.microsoft.com/office/word/2010/wordprocessingCanvas" xmlns:mc="http://schemas.openxmlformats.org/markup-compatibility/2006" xmlns:o="urn:schemas-microsoft-com:office:office" xmlns:r="http://schemas.openxmlformats.org/officeDocument/2006/relationships" xmlns:m="http://schemas.openxmlformats.org/officeDocument/2006/math" xmlns:v="urn:schemas-microsoft-com:vml" xmlns:wp14="http://schemas.microsoft.com/office/word/2010/wordprocessingDrawing" xmlns:wp="http://schemas.openxmlformats.org/drawingml/2006/wordprocessingDrawing" xmlns:w10="urn:schemas-microsoft-com:office:word" xmlns:w="http://schemas.openxmlformats.org/wordprocessingml/2006/main" xmlns:w14="http://schemas.microsoft.com/office/word/2010/wordml" xmlns:wpg="http://schemas.microsoft.com/office/word/2010/wordprocessingGroup" xmlns:wpi="http://schemas.microsoft.com/office/word/2010/wordprocessingInk" xmlns:wne="http://schemas.microsoft.com/office/word/2006/wordml" xmlns:wps="http://schemas.microsoft.com/office/word/2010/wordprocessingShape" mc:Ignorable="w14 wp14">
+<w:document xmlns:wpc="http://schemas.microsoft.com/office/word/2010/wordprocessingCanvas" xmlns:mc="http://schemas.openxmlformats.org/markup-compatibility/2006" xmlns:o="urn:schemas-microsoft-com:office:office" xmlns:r="http://schemas.openxmlformats.org/officeDocument/2006/relationships" xmlns:m="http://schemas.openxmlformats.org/officeDocument/2006/math" xmlns:v="urn:schemas-microsoft-com:vml" xmlns:wp14="http://schemas.microsoft.com/office/word/2010/wordprocessingDrawing" xmlns:wp="http://schemas.openxmlformats.org/drawingml/2006/wordprocessingDrawing" xmlns:w10="urn:schemas-microsoft-com:office:word" xmlns:w="http://schemas.openxmlformats.org/wordprocessingml/2006/main" xmlns:w14="http://schemas.microsoft.com/office/word/2010/wordml" xmlns:w15="http://schemas.microsoft.com/office/word/2012/wordml" xmlns:wpg="http://schemas.microsoft.com/office/word/2010/wordprocessingGroup" xmlns:wpi="http://schemas.microsoft.com/office/word/2010/wordprocessingInk" xmlns:wne="http://schemas.microsoft.com/office/word/2006/wordml" xmlns:wps="http://schemas.microsoft.com/office/word/2010/wordprocessingShape" mc:Ignorable="w14 w15 wp14">
   <w:background w:color="FFFFFF"/>
   <w:body>
     <w:p>
@@ -144,12 +144,12 @@
           </mc:Choice>
           <mc:Fallback>
             <w:pict>
-              <v:shapetype id="_x0000_t202" coordsize="21600,21600" o:spt="202" path="m,l,21600r21600,l21600,xe">
+              <v:shapetype w14:anchorId="04C15480" id="_x0000_t202" coordsize="21600,21600" o:spt="202" path="m,l,21600r21600,l21600,xe">
                 <v:stroke joinstyle="miter"/>
                 <v:path gradientshapeok="t" o:connecttype="rect"/>
               </v:shapetype>
               <v:shape id="WordArt 6" o:spid="_x0000_s1026" type="#_x0000_t202" style="position:absolute;margin-left:119.65pt;margin-top:9pt;width:170.85pt;height:27.25pt;z-index:251657216;visibility:visible;mso-wrap-style:square;mso-width-percent:0;mso-height-percent:0;mso-wrap-distance-left:9pt;mso-wrap-distance-top:0;mso-wrap-distance-right:9pt;mso-wrap-distance-bottom:0;mso-position-horizontal:right;mso-position-horizontal-relative:margin;mso-position-vertical:absolute;mso-position-vertical-relative:text;mso-width-percent:0;mso-height-percent:0;mso-width-relative:page;mso-height-relative:page;v-text-anchor:top" o:gfxdata="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" filled="f" stroked="f">
-                <o:lock v:ext="edit" text="t" shapetype="t"/>
+                <o:lock v:ext="edit" shapetype="t"/>
                 <v:textbox>
                   <w:txbxContent>
                     <w:p>
@@ -250,8 +250,10 @@
         <w:t>.</w:t>
       </w:r>
       <w:r>
-        <w:t>4</w:t>
-      </w:r>
+        <w:t>6</w:t>
+      </w:r>
+      <w:bookmarkStart w:id="0" w:name="_GoBack"/>
+      <w:bookmarkEnd w:id="0"/>
     </w:p>
     <w:p>
       <w:pPr>
@@ -267,7 +269,13 @@
         <w:rPr>
           <w:i/>
         </w:rPr>
-        <w:t>/1</w:t>
+        <w:t>/</w:t>
+      </w:r>
+      <w:r>
+        <w:rPr>
+          <w:i/>
+        </w:rPr>
+        <w:t>4</w:t>
       </w:r>
       <w:r>
         <w:rPr>
@@ -536,6 +544,113 @@
               <w:rPr>
                 <w:rFonts w:ascii="Times New Roman" w:hAnsi="Times New Roman" w:cs="Times New Roman"/>
               </w:rPr>
+              <w:t>1.5</w:t>
+            </w:r>
+          </w:p>
+        </w:tc>
+        <w:tc>
+          <w:tcPr>
+            <w:tcW w:w="1530" w:type="dxa"/>
+            <w:tcBorders>
+              <w:left w:val="single" w:sz="4" w:space="0" w:color="000000"/>
+              <w:bottom w:val="single" w:sz="4" w:space="0" w:color="000000"/>
+            </w:tcBorders>
+            <w:shd w:val="clear" w:color="auto" w:fill="auto"/>
+          </w:tcPr>
+          <w:p>
+            <w:pPr>
+              <w:ind w:left="0"/>
+              <w:rPr>
+                <w:sz w:val="22"/>
+                <w:szCs w:val="22"/>
+              </w:rPr>
+            </w:pPr>
+            <w:r>
+              <w:rPr>
+                <w:sz w:val="22"/>
+                <w:szCs w:val="22"/>
+              </w:rPr>
+              <w:t>Scott Lawson</w:t>
+            </w:r>
+          </w:p>
+        </w:tc>
+        <w:tc>
+          <w:tcPr>
+            <w:tcW w:w="1350" w:type="dxa"/>
+            <w:tcBorders>
+              <w:left w:val="single" w:sz="4" w:space="0" w:color="000000"/>
+              <w:bottom w:val="single" w:sz="4" w:space="0" w:color="000000"/>
+            </w:tcBorders>
+            <w:shd w:val="clear" w:color="auto" w:fill="auto"/>
+          </w:tcPr>
+          <w:p>
+            <w:pPr>
+              <w:ind w:left="0"/>
+              <w:rPr>
+                <w:sz w:val="22"/>
+                <w:szCs w:val="22"/>
+              </w:rPr>
+            </w:pPr>
+            <w:r>
+              <w:rPr>
+                <w:sz w:val="22"/>
+                <w:szCs w:val="22"/>
+              </w:rPr>
+              <w:t>6/4/2014</w:t>
+            </w:r>
+          </w:p>
+        </w:tc>
+        <w:tc>
+          <w:tcPr>
+            <w:tcW w:w="5135" w:type="dxa"/>
+            <w:tcBorders>
+              <w:left w:val="single" w:sz="4" w:space="0" w:color="000000"/>
+              <w:bottom w:val="single" w:sz="4" w:space="0" w:color="000000"/>
+              <w:right w:val="single" w:sz="4" w:space="0" w:color="000000"/>
+            </w:tcBorders>
+            <w:shd w:val="clear" w:color="auto" w:fill="auto"/>
+          </w:tcPr>
+          <w:p>
+            <w:pPr>
+              <w:ind w:left="0"/>
+              <w:jc w:val="left"/>
+              <w:rPr>
+                <w:sz w:val="22"/>
+                <w:szCs w:val="22"/>
+              </w:rPr>
+            </w:pPr>
+            <w:r>
+              <w:rPr>
+                <w:sz w:val="22"/>
+                <w:szCs w:val="22"/>
+              </w:rPr>
+              <w:t>Added Final BOM Costs</w:t>
+            </w:r>
+          </w:p>
+        </w:tc>
+      </w:tr>
+      <w:tr>
+        <w:tc>
+          <w:tcPr>
+            <w:tcW w:w="1260" w:type="dxa"/>
+            <w:tcBorders>
+              <w:left w:val="single" w:sz="4" w:space="0" w:color="000000"/>
+              <w:bottom w:val="single" w:sz="4" w:space="0" w:color="000000"/>
+            </w:tcBorders>
+            <w:shd w:val="clear" w:color="auto" w:fill="auto"/>
+          </w:tcPr>
+          <w:p>
+            <w:pPr>
+              <w:pStyle w:val="Tabletext"/>
+              <w:jc w:val="center"/>
+              <w:rPr>
+                <w:rFonts w:ascii="Times New Roman" w:hAnsi="Times New Roman" w:cs="Times New Roman"/>
+              </w:rPr>
+            </w:pPr>
+            <w:r>
+              <w:rPr>
+                <w:rFonts w:ascii="Times New Roman" w:hAnsi="Times New Roman" w:cs="Times New Roman"/>
+              </w:rPr>
               <w:t>1.4</w:t>
             </w:r>
           </w:p>
@@ -1192,7 +1307,7 @@
         <w:spacing w:before="0" w:after="120"/>
         <w:ind w:left="0"/>
       </w:pPr>
-      <w:hyperlink r:id="rId9" w:history="1">
+      <w:hyperlink r:id="rId8" w:history="1">
         <w:r>
           <w:rPr>
             <w:rStyle w:val="Hyperlink"/>
@@ -1249,10 +1364,10 @@
       <w:pPr>
         <w:pStyle w:val="Heading"/>
         <w:sectPr>
-          <w:headerReference w:type="default" r:id="rId10"/>
-          <w:footerReference w:type="default" r:id="rId11"/>
-          <w:headerReference w:type="first" r:id="rId12"/>
-          <w:footerReference w:type="first" r:id="rId13"/>
+          <w:headerReference w:type="default" r:id="rId9"/>
+          <w:footerReference w:type="default" r:id="rId10"/>
+          <w:headerReference w:type="first" r:id="rId11"/>
+          <w:footerReference w:type="first" r:id="rId12"/>
           <w:pgSz w:w="12240" w:h="15840"/>
           <w:pgMar w:top="979" w:right="1440" w:bottom="776" w:left="1440" w:header="720" w:footer="720" w:gutter="0"/>
           <w:cols w:space="720"/>
@@ -2304,18 +2419,15 @@
         <w:rPr>
           <w:noProof/>
         </w:rPr>
-      </w:r>
-      <w:r>
-        <w:rPr>
-          <w:noProof/>
-        </w:rPr>
         <w:fldChar w:fldCharType="separate"/>
       </w:r>
       <w:r>
         <w:rPr>
-          <w:noProof/>
-        </w:rPr>
-        <w:t>9</w:t>
+          <w:b/>
+          <w:bCs/>
+          <w:noProof/>
+        </w:rPr>
+        <w:t>Error! Bookmark not defined.</w:t>
       </w:r>
       <w:r>
         <w:rPr>
@@ -2364,73 +2476,73 @@
           <w:rFonts w:ascii="Times New Roman" w:hAnsi="Times New Roman" w:cs="Times New Roman"/>
         </w:rPr>
       </w:pPr>
-      <w:bookmarkStart w:id="0" w:name="_Toc389425260"/>
+      <w:bookmarkStart w:id="1" w:name="_Toc389425260"/>
       <w:r>
         <w:rPr>
           <w:rFonts w:ascii="Times New Roman" w:hAnsi="Times New Roman" w:cs="Times New Roman"/>
         </w:rPr>
         <w:lastRenderedPageBreak/>
         <w:t>Introduction</w:t>
-      </w:r>
-      <w:bookmarkEnd w:id="0"/>
-    </w:p>
-    <w:p>
-      <w:pPr>
-        <w:pStyle w:val="Heading2"/>
-        <w:rPr>
-          <w:rFonts w:cs="Times New Roman"/>
-        </w:rPr>
-      </w:pPr>
-      <w:bookmarkStart w:id="1" w:name="_Toc389425261"/>
-      <w:r>
-        <w:rPr>
-          <w:rFonts w:cs="Times New Roman"/>
-        </w:rPr>
-        <w:t>Purpose of The Document</w:t>
       </w:r>
       <w:bookmarkEnd w:id="1"/>
     </w:p>
     <w:p>
-      <w:r>
-        <w:t xml:space="preserve">This document describes </w:t>
-      </w:r>
-      <w:r>
-        <w:t>the budget allotted and cost estimations for the Erebus Labs STEM Sensor. This document is intended to be a living document. As such, it should be updated whenever new budget-related information is available. The reader should be aware that information contained in this document may change at any time.</w:t>
-      </w:r>
-    </w:p>
-    <w:p>
       <w:pPr>
         <w:pStyle w:val="Heading2"/>
         <w:rPr>
           <w:rFonts w:cs="Times New Roman"/>
         </w:rPr>
       </w:pPr>
-      <w:bookmarkStart w:id="2" w:name="_Toc389425262"/>
+      <w:bookmarkStart w:id="2" w:name="_Toc389425261"/>
       <w:r>
         <w:rPr>
           <w:rFonts w:cs="Times New Roman"/>
         </w:rPr>
-        <w:t>Objective Statement</w:t>
+        <w:t>Purpose of The Document</w:t>
       </w:r>
       <w:bookmarkEnd w:id="2"/>
     </w:p>
     <w:p>
-      <w:pPr>
-        <w:pStyle w:val="BodyText"/>
-      </w:pPr>
-      <w:r>
-        <w:t>Encourage an interest in STEM in K-12 students by delivering a working prototype of an affordable, simple and flexible device to collect environmental data.</w:t>
+      <w:r>
+        <w:t xml:space="preserve">This document describes </w:t>
+      </w:r>
+      <w:r>
+        <w:t>the budget allotted and cost estimations for the Erebus Labs STEM Sensor. This document is intended to be a living document. As such, it should be updated whenever new budget-related information is available. The reader should be aware that information contained in this document may change at any time.</w:t>
       </w:r>
     </w:p>
     <w:p>
       <w:pPr>
         <w:pStyle w:val="Heading2"/>
-      </w:pPr>
-      <w:bookmarkStart w:id="3" w:name="_Toc389425263"/>
+        <w:rPr>
+          <w:rFonts w:cs="Times New Roman"/>
+        </w:rPr>
+      </w:pPr>
+      <w:bookmarkStart w:id="3" w:name="_Toc389425262"/>
+      <w:r>
+        <w:rPr>
+          <w:rFonts w:cs="Times New Roman"/>
+        </w:rPr>
+        <w:t>Objective Statement</w:t>
+      </w:r>
+      <w:bookmarkEnd w:id="3"/>
+    </w:p>
+    <w:p>
+      <w:pPr>
+        <w:pStyle w:val="BodyText"/>
+      </w:pPr>
+      <w:r>
+        <w:t>Encourage an interest in STEM in K-12 students by delivering a working prototype of an affordable, simple and flexible device to collect environmental data.</w:t>
+      </w:r>
+    </w:p>
+    <w:p>
+      <w:pPr>
+        <w:pStyle w:val="Heading2"/>
+      </w:pPr>
+      <w:bookmarkStart w:id="4" w:name="_Toc389425263"/>
       <w:r>
         <w:t>Overview</w:t>
       </w:r>
-      <w:bookmarkEnd w:id="3"/>
+      <w:bookmarkEnd w:id="4"/>
     </w:p>
     <w:p>
       <w:pPr>
@@ -2530,33 +2642,33 @@
       <w:r>
         <w:br w:type="page"/>
       </w:r>
-      <w:bookmarkStart w:id="4" w:name="_Toc389425264"/>
+      <w:bookmarkStart w:id="5" w:name="_Toc389425264"/>
       <w:r>
         <w:lastRenderedPageBreak/>
         <w:t>Development Costs</w:t>
       </w:r>
-      <w:bookmarkEnd w:id="4"/>
+      <w:bookmarkEnd w:id="5"/>
     </w:p>
     <w:p>
       <w:pPr>
         <w:pStyle w:val="Heading2"/>
         <w:jc w:val="left"/>
       </w:pPr>
-      <w:bookmarkStart w:id="5" w:name="_Toc389425265"/>
+      <w:bookmarkStart w:id="6" w:name="_Toc389425265"/>
       <w:r>
         <w:t>Ledger</w:t>
       </w:r>
-      <w:bookmarkEnd w:id="5"/>
+      <w:bookmarkEnd w:id="6"/>
     </w:p>
-    <w:bookmarkStart w:id="6" w:name="_MON_1452624835"/>
-    <w:bookmarkEnd w:id="6"/>
+    <w:bookmarkStart w:id="7" w:name="_MON_1452624835"/>
+    <w:bookmarkEnd w:id="7"/>
     <w:p>
       <w:pPr>
         <w:ind w:left="0"/>
         <w:jc w:val="center"/>
       </w:pPr>
       <w:r>
-        <w:object w:dxaOrig="9244" w:dyaOrig="11230">
+        <w:object w:dxaOrig="9234" w:dyaOrig="11246">
           <v:shapetype id="_x0000_t75" coordsize="21600,21600" o:spt="75" o:preferrelative="t" path="m@4@5l@4@11@9@11@9@5xe" filled="f" stroked="f">
             <v:stroke joinstyle="miter"/>
             <v:formulas>
@@ -2576,10 +2688,10 @@
             <v:path o:extrusionok="f" gradientshapeok="t" o:connecttype="rect"/>
             <o:lock v:ext="edit" aspectratio="t"/>
           </v:shapetype>
-          <v:shape id="_x0000_i1050" type="#_x0000_t75" style="width:464.25pt;height:561.75pt" o:ole="">
-            <v:imagedata r:id="rId14" o:title=""/>
+          <v:shape id="_x0000_i1036" type="#_x0000_t75" style="width:463.25pt;height:562.4pt" o:ole="">
+            <v:imagedata r:id="rId13" o:title=""/>
           </v:shape>
-          <o:OLEObject Type="Embed" ProgID="Excel.Sheet.12" ShapeID="_x0000_i1050" DrawAspect="Content" ObjectID="_1463298770" r:id="rId15"/>
+          <o:OLEObject Type="Embed" ProgID="Excel.Sheet.12" ShapeID="_x0000_i1036" DrawAspect="Content" ObjectID="_1463447005" r:id="rId14"/>
         </w:object>
       </w:r>
     </w:p>
@@ -2605,12 +2717,12 @@
       <w:pPr>
         <w:pStyle w:val="Heading2"/>
       </w:pPr>
-      <w:bookmarkStart w:id="7" w:name="_Toc389425266"/>
+      <w:bookmarkStart w:id="8" w:name="_Toc389425266"/>
       <w:r>
         <w:lastRenderedPageBreak/>
         <w:t>Initial Estimation</w:t>
       </w:r>
-      <w:bookmarkEnd w:id="7"/>
+      <w:bookmarkEnd w:id="8"/>
     </w:p>
     <w:tbl>
       <w:tblPr>
@@ -2699,7 +2811,29 @@
                 <w:sz w:val="20"/>
                 <w:szCs w:val="20"/>
               </w:rPr>
-              <w:t>Cost (Ea)</w:t>
+              <w:t>Cost (</w:t>
+            </w:r>
+            <w:proofErr w:type="spellStart"/>
+            <w:r>
+              <w:rPr>
+                <w:b/>
+                <w:bCs/>
+                <w:color w:val="FFFFFF"/>
+                <w:sz w:val="20"/>
+                <w:szCs w:val="20"/>
+              </w:rPr>
+              <w:t>Ea</w:t>
+            </w:r>
+            <w:proofErr w:type="spellEnd"/>
+            <w:r>
+              <w:rPr>
+                <w:b/>
+                <w:bCs/>
+                <w:color w:val="FFFFFF"/>
+                <w:sz w:val="20"/>
+                <w:szCs w:val="20"/>
+              </w:rPr>
+              <w:t>)</w:t>
             </w:r>
           </w:p>
         </w:tc>
@@ -2993,6 +3127,7 @@
                 <w:szCs w:val="20"/>
               </w:rPr>
             </w:pPr>
+            <w:proofErr w:type="spellStart"/>
             <w:r>
               <w:rPr>
                 <w:b/>
@@ -3002,6 +3137,7 @@
               </w:rPr>
               <w:t>μController</w:t>
             </w:r>
+            <w:proofErr w:type="spellEnd"/>
           </w:p>
         </w:tc>
         <w:tc>
@@ -4849,44 +4985,36 @@
       <w:r>
         <w:br w:type="page"/>
       </w:r>
-      <w:bookmarkStart w:id="8" w:name="_Toc389425267"/>
+      <w:bookmarkStart w:id="9" w:name="_Toc389425267"/>
       <w:r>
         <w:lastRenderedPageBreak/>
         <w:t>BOM Costs</w:t>
-      </w:r>
-      <w:bookmarkEnd w:id="8"/>
-    </w:p>
-    <w:p>
-      <w:pPr>
-        <w:pStyle w:val="Heading2"/>
-      </w:pPr>
-      <w:bookmarkStart w:id="9" w:name="_Toc389425268"/>
-      <w:r>
-        <w:t>Final</w:t>
       </w:r>
       <w:bookmarkEnd w:id="9"/>
     </w:p>
     <w:p>
       <w:pPr>
-        <w:pStyle w:val="BodyText"/>
-      </w:pPr>
-      <w:r>
-        <w:t>(TBD)</w:t>
-      </w:r>
+        <w:pStyle w:val="Heading2"/>
+      </w:pPr>
+      <w:bookmarkStart w:id="10" w:name="_Toc389425268"/>
+      <w:r>
+        <w:t>Final</w:t>
+      </w:r>
+      <w:bookmarkEnd w:id="10"/>
     </w:p>
     <w:p/>
-    <w:bookmarkStart w:id="10" w:name="_MON_1463166965"/>
-    <w:bookmarkEnd w:id="10"/>
+    <w:bookmarkStart w:id="11" w:name="_MON_1463166965"/>
+    <w:bookmarkEnd w:id="11"/>
     <w:p>
       <w:pPr>
         <w:pStyle w:val="BodyText"/>
       </w:pPr>
       <w:r>
-        <w:object w:dxaOrig="9244" w:dyaOrig="4005">
-          <v:shape id="_x0000_i1078" type="#_x0000_t75" style="width:460.5pt;height:197.25pt" o:ole="">
-            <v:imagedata r:id="rId16" o:title=""/>
+        <w:object w:dxaOrig="9234" w:dyaOrig="4010">
+          <v:shape id="_x0000_i1026" type="#_x0000_t75" style="width:459.85pt;height:197.65pt" o:ole="">
+            <v:imagedata r:id="rId15" o:title=""/>
           </v:shape>
-          <o:OLEObject Type="Embed" ProgID="Excel.Sheet.12" ShapeID="_x0000_i1078" DrawAspect="Content" ObjectID="_1463298771" r:id="rId17"/>
+          <o:OLEObject Type="Embed" ProgID="Excel.Sheet.12" ShapeID="_x0000_i1026" DrawAspect="Content" ObjectID="_1463447006" r:id="rId16"/>
         </w:object>
       </w:r>
     </w:p>
@@ -4894,26 +5022,24 @@
       <w:pPr>
         <w:pStyle w:val="Heading2"/>
       </w:pPr>
-      <w:bookmarkStart w:id="11" w:name="_Toc389425269"/>
+      <w:bookmarkStart w:id="12" w:name="_Toc389425269"/>
       <w:r>
         <w:t>Initial Estimation</w:t>
       </w:r>
-      <w:bookmarkEnd w:id="11"/>
+      <w:bookmarkEnd w:id="12"/>
     </w:p>
     <w:p/>
-    <w:bookmarkStart w:id="12" w:name="_GoBack"/>
     <w:bookmarkStart w:id="13" w:name="_MON_1452772958"/>
     <w:bookmarkEnd w:id="13"/>
     <w:p>
       <w:r>
         <w:object w:dxaOrig="9234" w:dyaOrig="3808">
-          <v:shape id="_x0000_i1027" type="#_x0000_t75" style="width:460.5pt;height:187.5pt" o:ole="">
-            <v:imagedata r:id="rId18" o:title=""/>
+          <v:shape id="_x0000_i1027" type="#_x0000_t75" style="width:460.55pt;height:187.45pt" o:ole="">
+            <v:imagedata r:id="rId17" o:title=""/>
           </v:shape>
-          <o:OLEObject Type="Embed" ProgID="Excel.Sheet.12" ShapeID="_x0000_i1027" DrawAspect="Content" ObjectID="_1463298772" r:id="rId19"/>
+          <o:OLEObject Type="Embed" ProgID="Excel.Sheet.12" ShapeID="_x0000_i1027" DrawAspect="Content" ObjectID="_1463447007" r:id="rId18"/>
         </w:object>
       </w:r>
-      <w:bookmarkEnd w:id="12"/>
     </w:p>
     <w:p/>
     <w:p>
@@ -4929,6 +5055,7 @@
       </w:r>
       <w:bookmarkStart w:id="14" w:name="_Toc389425270"/>
       <w:r>
+        <w:lastRenderedPageBreak/>
         <w:t xml:space="preserve">Appendix A: </w:t>
       </w:r>
       <w:r>
@@ -5768,6 +5895,7 @@
                 <w:szCs w:val="20"/>
               </w:rPr>
             </w:pPr>
+            <w:proofErr w:type="spellStart"/>
             <w:r>
               <w:rPr>
                 <w:sz w:val="20"/>
@@ -5775,6 +5903,7 @@
               </w:rPr>
               <w:t>PSoC</w:t>
             </w:r>
+            <w:proofErr w:type="spellEnd"/>
           </w:p>
         </w:tc>
         <w:tc>
@@ -6118,155 +6247,6 @@
       <w:pPr>
         <w:pStyle w:val="BodyText"/>
         <w:ind w:left="0"/>
-      </w:pPr>
-    </w:p>
-    <w:p>
-      <w:pPr>
-        <w:pStyle w:val="Heading2"/>
-        <w:numPr>
-          <w:ilvl w:val="1"/>
-          <w:numId w:val="6"/>
-        </w:numPr>
-        <w:rPr>
-          <w:rFonts w:cs="Times New Roman"/>
-        </w:rPr>
-      </w:pPr>
-      <w:bookmarkStart w:id="16" w:name="_Toc389425272"/>
-      <w:r>
-        <w:rPr>
-          <w:rFonts w:cs="Times New Roman"/>
-        </w:rPr>
-        <w:t xml:space="preserve">System </w:t>
-      </w:r>
-      <w:r>
-        <w:rPr>
-          <w:rFonts w:cs="Times New Roman"/>
-        </w:rPr>
-        <w:t>Architecture</w:t>
-      </w:r>
-      <w:bookmarkEnd w:id="16"/>
-    </w:p>
-    <w:p>
-      <w:pPr>
-        <w:ind w:left="0"/>
-      </w:pPr>
-    </w:p>
-    <w:p>
-      <w:pPr>
-        <w:keepNext/>
-        <w:keepLines/>
-        <w:ind w:left="0" w:firstLine="666"/>
-        <w:rPr>
-          <w:b/>
-        </w:rPr>
-      </w:pPr>
-      <w:r>
-        <w:rPr>
-          <w:b/>
-        </w:rPr>
-        <w:t>Base Unit</w:t>
-      </w:r>
-    </w:p>
-    <w:p>
-      <w:pPr>
-        <w:keepNext/>
-        <w:keepLines/>
-        <w:ind w:left="666"/>
-      </w:pPr>
-      <w:r>
-        <w:t>The central device that manages power, communication, and data storage, and has one or more sensors attached to it.</w:t>
-      </w:r>
-    </w:p>
-    <w:p>
-      <w:pPr>
-        <w:ind w:left="666"/>
-      </w:pPr>
-    </w:p>
-    <w:p>
-      <w:pPr>
-        <w:keepNext/>
-        <w:keepLines/>
-        <w:ind w:left="0" w:firstLine="666"/>
-      </w:pPr>
-      <w:r>
-        <w:rPr>
-          <w:b/>
-        </w:rPr>
-        <w:t>Sensor</w:t>
-      </w:r>
-    </w:p>
-    <w:p>
-      <w:pPr>
-        <w:keepNext/>
-        <w:keepLines/>
-        <w:ind w:left="666"/>
-      </w:pPr>
-      <w:r>
-        <w:t>The individual data collection devices such as VOC detectors and thermometers that are attached to the base unit.</w:t>
-      </w:r>
-    </w:p>
-    <w:p>
-      <w:pPr>
-        <w:ind w:left="666"/>
-      </w:pPr>
-    </w:p>
-    <w:p>
-      <w:pPr>
-        <w:keepNext/>
-        <w:keepLines/>
-        <w:ind w:left="0" w:firstLine="666"/>
-        <w:rPr>
-          <w:b/>
-        </w:rPr>
-      </w:pPr>
-      <w:r>
-        <w:rPr>
-          <w:b/>
-        </w:rPr>
-        <w:t>User Interface</w:t>
-      </w:r>
-    </w:p>
-    <w:p>
-      <w:pPr>
-        <w:keepNext/>
-        <w:keepLines/>
-        <w:ind w:left="720"/>
-      </w:pPr>
-      <w:r>
-        <w:t>The program that will be run on a laptop or desktop computer that allows the user to view and interact with the data collected.</w:t>
-      </w:r>
-    </w:p>
-    <w:p>
-      <w:pPr>
-        <w:ind w:left="0"/>
-      </w:pPr>
-    </w:p>
-    <w:p>
-      <w:pPr>
-        <w:keepNext/>
-        <w:keepLines/>
-        <w:ind w:left="0" w:firstLine="720"/>
-      </w:pPr>
-      <w:r>
-        <w:rPr>
-          <w:b/>
-        </w:rPr>
-        <w:t>System</w:t>
-      </w:r>
-    </w:p>
-    <w:p>
-      <w:pPr>
-        <w:keepNext/>
-        <w:keepLines/>
-        <w:ind w:left="720"/>
-      </w:pPr>
-      <w:r>
-        <w:t>The operational product comprised of base units with attached sensors and a user interface.</w:t>
-      </w:r>
-    </w:p>
-    <w:p>
-      <w:pPr>
-        <w:pStyle w:val="BodyText"/>
       </w:pPr>
     </w:p>
     <w:sectPr>
@@ -6281,7 +6261,7 @@
 </file>
 
 <file path=word/endnotes.xml><?xml version="1.0" encoding="utf-8"?>
-<w:endnotes xmlns:wpc="http://schemas.microsoft.com/office/word/2010/wordprocessingCanvas" xmlns:mc="http://schemas.openxmlformats.org/markup-compatibility/2006" xmlns:o="urn:schemas-microsoft-com:office:office" xmlns:r="http://schemas.openxmlformats.org/officeDocument/2006/relationships" xmlns:m="http://schemas.openxmlformats.org/officeDocument/2006/math" xmlns:v="urn:schemas-microsoft-com:vml" xmlns:wp14="http://schemas.microsoft.com/office/word/2010/wordprocessingDrawing" xmlns:wp="http://schemas.openxmlformats.org/drawingml/2006/wordprocessingDrawing" xmlns:w10="urn:schemas-microsoft-com:office:word" xmlns:w="http://schemas.openxmlformats.org/wordprocessingml/2006/main" xmlns:w14="http://schemas.microsoft.com/office/word/2010/wordml" xmlns:wpg="http://schemas.microsoft.com/office/word/2010/wordprocessingGroup" xmlns:wpi="http://schemas.microsoft.com/office/word/2010/wordprocessingInk" xmlns:wne="http://schemas.microsoft.com/office/word/2006/wordml" xmlns:wps="http://schemas.microsoft.com/office/word/2010/wordprocessingShape" mc:Ignorable="w14 wp14">
+<w:endnotes xmlns:wpc="http://schemas.microsoft.com/office/word/2010/wordprocessingCanvas" xmlns:mc="http://schemas.openxmlformats.org/markup-compatibility/2006" xmlns:o="urn:schemas-microsoft-com:office:office" xmlns:r="http://schemas.openxmlformats.org/officeDocument/2006/relationships" xmlns:m="http://schemas.openxmlformats.org/officeDocument/2006/math" xmlns:v="urn:schemas-microsoft-com:vml" xmlns:wp14="http://schemas.microsoft.com/office/word/2010/wordprocessingDrawing" xmlns:wp="http://schemas.openxmlformats.org/drawingml/2006/wordprocessingDrawing" xmlns:w10="urn:schemas-microsoft-com:office:word" xmlns:w="http://schemas.openxmlformats.org/wordprocessingml/2006/main" xmlns:w14="http://schemas.microsoft.com/office/word/2010/wordml" xmlns:w15="http://schemas.microsoft.com/office/word/2012/wordml" xmlns:wpg="http://schemas.microsoft.com/office/word/2010/wordprocessingGroup" xmlns:wpi="http://schemas.microsoft.com/office/word/2010/wordprocessingInk" xmlns:wne="http://schemas.microsoft.com/office/word/2006/wordml" xmlns:wps="http://schemas.microsoft.com/office/word/2010/wordprocessingShape" mc:Ignorable="w14 w15 wp14">
   <w:endnote w:type="separator" w:id="-1">
     <w:p>
       <w:pPr>
@@ -6306,7 +6286,7 @@
 </file>
 
 <file path=word/footer1.xml><?xml version="1.0" encoding="utf-8"?>
-<w:ftr xmlns:wpc="http://schemas.microsoft.com/office/word/2010/wordprocessingCanvas" xmlns:mc="http://schemas.openxmlformats.org/markup-compatibility/2006" xmlns:o="urn:schemas-microsoft-com:office:office" xmlns:r="http://schemas.openxmlformats.org/officeDocument/2006/relationships" xmlns:m="http://schemas.openxmlformats.org/officeDocument/2006/math" xmlns:v="urn:schemas-microsoft-com:vml" xmlns:wp14="http://schemas.microsoft.com/office/word/2010/wordprocessingDrawing" xmlns:wp="http://schemas.openxmlformats.org/drawingml/2006/wordprocessingDrawing" xmlns:w10="urn:schemas-microsoft-com:office:word" xmlns:w="http://schemas.openxmlformats.org/wordprocessingml/2006/main" xmlns:w14="http://schemas.microsoft.com/office/word/2010/wordml" xmlns:wpg="http://schemas.microsoft.com/office/word/2010/wordprocessingGroup" xmlns:wpi="http://schemas.microsoft.com/office/word/2010/wordprocessingInk" xmlns:wne="http://schemas.microsoft.com/office/word/2006/wordml" xmlns:wps="http://schemas.microsoft.com/office/word/2010/wordprocessingShape" mc:Ignorable="w14 wp14">
+<w:ftr xmlns:wpc="http://schemas.microsoft.com/office/word/2010/wordprocessingCanvas" xmlns:mc="http://schemas.openxmlformats.org/markup-compatibility/2006" xmlns:o="urn:schemas-microsoft-com:office:office" xmlns:r="http://schemas.openxmlformats.org/officeDocument/2006/relationships" xmlns:m="http://schemas.openxmlformats.org/officeDocument/2006/math" xmlns:v="urn:schemas-microsoft-com:vml" xmlns:wp14="http://schemas.microsoft.com/office/word/2010/wordprocessingDrawing" xmlns:wp="http://schemas.openxmlformats.org/drawingml/2006/wordprocessingDrawing" xmlns:w10="urn:schemas-microsoft-com:office:word" xmlns:w="http://schemas.openxmlformats.org/wordprocessingml/2006/main" xmlns:w14="http://schemas.microsoft.com/office/word/2010/wordml" xmlns:w15="http://schemas.microsoft.com/office/word/2012/wordml" xmlns:wpg="http://schemas.microsoft.com/office/word/2010/wordprocessingGroup" xmlns:wpi="http://schemas.microsoft.com/office/word/2010/wordprocessingInk" xmlns:wne="http://schemas.microsoft.com/office/word/2006/wordml" xmlns:wps="http://schemas.microsoft.com/office/word/2010/wordprocessingShape" mc:Ignorable="w14 w15 wp14">
   <w:p>
     <w:pPr>
       <w:pStyle w:val="Footer"/>
@@ -6390,7 +6370,7 @@
         <w:sz w:val="18"/>
         <w:szCs w:val="18"/>
       </w:rPr>
-      <w:t>7</w:t>
+      <w:t>9</w:t>
     </w:r>
     <w:r>
       <w:rPr>
@@ -6445,7 +6425,7 @@
         <w:sz w:val="18"/>
         <w:szCs w:val="18"/>
       </w:rPr>
-      <w:t>10</w:t>
+      <w:t>9</w:t>
     </w:r>
     <w:r>
       <w:rPr>
@@ -6503,7 +6483,7 @@
 </file>
 
 <file path=word/footer2.xml><?xml version="1.0" encoding="utf-8"?>
-<w:ftr xmlns:wpc="http://schemas.microsoft.com/office/word/2010/wordprocessingCanvas" xmlns:mc="http://schemas.openxmlformats.org/markup-compatibility/2006" xmlns:o="urn:schemas-microsoft-com:office:office" xmlns:r="http://schemas.openxmlformats.org/officeDocument/2006/relationships" xmlns:m="http://schemas.openxmlformats.org/officeDocument/2006/math" xmlns:v="urn:schemas-microsoft-com:vml" xmlns:wp14="http://schemas.microsoft.com/office/word/2010/wordprocessingDrawing" xmlns:wp="http://schemas.openxmlformats.org/drawingml/2006/wordprocessingDrawing" xmlns:w10="urn:schemas-microsoft-com:office:word" xmlns:w="http://schemas.openxmlformats.org/wordprocessingml/2006/main" xmlns:w14="http://schemas.microsoft.com/office/word/2010/wordml" xmlns:wpg="http://schemas.microsoft.com/office/word/2010/wordprocessingGroup" xmlns:wpi="http://schemas.microsoft.com/office/word/2010/wordprocessingInk" xmlns:wne="http://schemas.microsoft.com/office/word/2006/wordml" xmlns:wps="http://schemas.microsoft.com/office/word/2010/wordprocessingShape" mc:Ignorable="w14 wp14">
+<w:ftr xmlns:wpc="http://schemas.microsoft.com/office/word/2010/wordprocessingCanvas" xmlns:mc="http://schemas.openxmlformats.org/markup-compatibility/2006" xmlns:o="urn:schemas-microsoft-com:office:office" xmlns:r="http://schemas.openxmlformats.org/officeDocument/2006/relationships" xmlns:m="http://schemas.openxmlformats.org/officeDocument/2006/math" xmlns:v="urn:schemas-microsoft-com:vml" xmlns:wp14="http://schemas.microsoft.com/office/word/2010/wordprocessingDrawing" xmlns:wp="http://schemas.openxmlformats.org/drawingml/2006/wordprocessingDrawing" xmlns:w10="urn:schemas-microsoft-com:office:word" xmlns:w="http://schemas.openxmlformats.org/wordprocessingml/2006/main" xmlns:w14="http://schemas.microsoft.com/office/word/2010/wordml" xmlns:w15="http://schemas.microsoft.com/office/word/2012/wordml" xmlns:wpg="http://schemas.microsoft.com/office/word/2010/wordprocessingGroup" xmlns:wpi="http://schemas.microsoft.com/office/word/2010/wordprocessingInk" xmlns:wne="http://schemas.microsoft.com/office/word/2006/wordml" xmlns:wps="http://schemas.microsoft.com/office/word/2010/wordprocessingShape" mc:Ignorable="w14 w15 wp14">
   <w:p>
     <w:pPr>
       <w:pStyle w:val="Footer"/>
@@ -6534,7 +6514,7 @@
 </file>
 
 <file path=word/footnotes.xml><?xml version="1.0" encoding="utf-8"?>
-<w:footnotes xmlns:wpc="http://schemas.microsoft.com/office/word/2010/wordprocessingCanvas" xmlns:mc="http://schemas.openxmlformats.org/markup-compatibility/2006" xmlns:o="urn:schemas-microsoft-com:office:office" xmlns:r="http://schemas.openxmlformats.org/officeDocument/2006/relationships" xmlns:m="http://schemas.openxmlformats.org/officeDocument/2006/math" xmlns:v="urn:schemas-microsoft-com:vml" xmlns:wp14="http://schemas.microsoft.com/office/word/2010/wordprocessingDrawing" xmlns:wp="http://schemas.openxmlformats.org/drawingml/2006/wordprocessingDrawing" xmlns:w10="urn:schemas-microsoft-com:office:word" xmlns:w="http://schemas.openxmlformats.org/wordprocessingml/2006/main" xmlns:w14="http://schemas.microsoft.com/office/word/2010/wordml" xmlns:wpg="http://schemas.microsoft.com/office/word/2010/wordprocessingGroup" xmlns:wpi="http://schemas.microsoft.com/office/word/2010/wordprocessingInk" xmlns:wne="http://schemas.microsoft.com/office/word/2006/wordml" xmlns:wps="http://schemas.microsoft.com/office/word/2010/wordprocessingShape" mc:Ignorable="w14 wp14">
+<w:footnotes xmlns:wpc="http://schemas.microsoft.com/office/word/2010/wordprocessingCanvas" xmlns:mc="http://schemas.openxmlformats.org/markup-compatibility/2006" xmlns:o="urn:schemas-microsoft-com:office:office" xmlns:r="http://schemas.openxmlformats.org/officeDocument/2006/relationships" xmlns:m="http://schemas.openxmlformats.org/officeDocument/2006/math" xmlns:v="urn:schemas-microsoft-com:vml" xmlns:wp14="http://schemas.microsoft.com/office/word/2010/wordprocessingDrawing" xmlns:wp="http://schemas.openxmlformats.org/drawingml/2006/wordprocessingDrawing" xmlns:w10="urn:schemas-microsoft-com:office:word" xmlns:w="http://schemas.openxmlformats.org/wordprocessingml/2006/main" xmlns:w14="http://schemas.microsoft.com/office/word/2010/wordml" xmlns:w15="http://schemas.microsoft.com/office/word/2012/wordml" xmlns:wpg="http://schemas.microsoft.com/office/word/2010/wordprocessingGroup" xmlns:wpi="http://schemas.microsoft.com/office/word/2010/wordprocessingInk" xmlns:wne="http://schemas.microsoft.com/office/word/2006/wordml" xmlns:wps="http://schemas.microsoft.com/office/word/2010/wordprocessingShape" mc:Ignorable="w14 w15 wp14">
   <w:footnote w:type="separator" w:id="-1">
     <w:p>
       <w:pPr>
@@ -6559,7 +6539,7 @@
 </file>
 
 <file path=word/header1.xml><?xml version="1.0" encoding="utf-8"?>
-<w:hdr xmlns:wpc="http://schemas.microsoft.com/office/word/2010/wordprocessingCanvas" xmlns:mc="http://schemas.openxmlformats.org/markup-compatibility/2006" xmlns:o="urn:schemas-microsoft-com:office:office" xmlns:r="http://schemas.openxmlformats.org/officeDocument/2006/relationships" xmlns:m="http://schemas.openxmlformats.org/officeDocument/2006/math" xmlns:v="urn:schemas-microsoft-com:vml" xmlns:wp14="http://schemas.microsoft.com/office/word/2010/wordprocessingDrawing" xmlns:wp="http://schemas.openxmlformats.org/drawingml/2006/wordprocessingDrawing" xmlns:w10="urn:schemas-microsoft-com:office:word" xmlns:w="http://schemas.openxmlformats.org/wordprocessingml/2006/main" xmlns:w14="http://schemas.microsoft.com/office/word/2010/wordml" xmlns:wpg="http://schemas.microsoft.com/office/word/2010/wordprocessingGroup" xmlns:wpi="http://schemas.microsoft.com/office/word/2010/wordprocessingInk" xmlns:wne="http://schemas.microsoft.com/office/word/2006/wordml" xmlns:wps="http://schemas.microsoft.com/office/word/2010/wordprocessingShape" mc:Ignorable="w14 wp14">
+<w:hdr xmlns:wpc="http://schemas.microsoft.com/office/word/2010/wordprocessingCanvas" xmlns:mc="http://schemas.openxmlformats.org/markup-compatibility/2006" xmlns:o="urn:schemas-microsoft-com:office:office" xmlns:r="http://schemas.openxmlformats.org/officeDocument/2006/relationships" xmlns:m="http://schemas.openxmlformats.org/officeDocument/2006/math" xmlns:v="urn:schemas-microsoft-com:vml" xmlns:wp14="http://schemas.microsoft.com/office/word/2010/wordprocessingDrawing" xmlns:wp="http://schemas.openxmlformats.org/drawingml/2006/wordprocessingDrawing" xmlns:w10="urn:schemas-microsoft-com:office:word" xmlns:w="http://schemas.openxmlformats.org/wordprocessingml/2006/main" xmlns:w14="http://schemas.microsoft.com/office/word/2010/wordml" xmlns:w15="http://schemas.microsoft.com/office/word/2012/wordml" xmlns:wpg="http://schemas.microsoft.com/office/word/2010/wordprocessingGroup" xmlns:wpi="http://schemas.microsoft.com/office/word/2010/wordprocessingInk" xmlns:wne="http://schemas.microsoft.com/office/word/2006/wordml" xmlns:wps="http://schemas.microsoft.com/office/word/2010/wordprocessingShape" mc:Ignorable="w14 w15 wp14">
   <w:p>
     <w:pPr>
       <w:pStyle w:val="Header"/>
@@ -6601,7 +6581,7 @@
 </file>
 
 <file path=word/header2.xml><?xml version="1.0" encoding="utf-8"?>
-<w:hdr xmlns:wpc="http://schemas.microsoft.com/office/word/2010/wordprocessingCanvas" xmlns:mc="http://schemas.openxmlformats.org/markup-compatibility/2006" xmlns:o="urn:schemas-microsoft-com:office:office" xmlns:r="http://schemas.openxmlformats.org/officeDocument/2006/relationships" xmlns:m="http://schemas.openxmlformats.org/officeDocument/2006/math" xmlns:v="urn:schemas-microsoft-com:vml" xmlns:wp14="http://schemas.microsoft.com/office/word/2010/wordprocessingDrawing" xmlns:wp="http://schemas.openxmlformats.org/drawingml/2006/wordprocessingDrawing" xmlns:w10="urn:schemas-microsoft-com:office:word" xmlns:w="http://schemas.openxmlformats.org/wordprocessingml/2006/main" xmlns:w14="http://schemas.microsoft.com/office/word/2010/wordml" xmlns:wpg="http://schemas.microsoft.com/office/word/2010/wordprocessingGroup" xmlns:wpi="http://schemas.microsoft.com/office/word/2010/wordprocessingInk" xmlns:wne="http://schemas.microsoft.com/office/word/2006/wordml" xmlns:wps="http://schemas.microsoft.com/office/word/2010/wordprocessingShape" mc:Ignorable="w14 wp14">
+<w:hdr xmlns:wpc="http://schemas.microsoft.com/office/word/2010/wordprocessingCanvas" xmlns:mc="http://schemas.openxmlformats.org/markup-compatibility/2006" xmlns:o="urn:schemas-microsoft-com:office:office" xmlns:r="http://schemas.openxmlformats.org/officeDocument/2006/relationships" xmlns:m="http://schemas.openxmlformats.org/officeDocument/2006/math" xmlns:v="urn:schemas-microsoft-com:vml" xmlns:wp14="http://schemas.microsoft.com/office/word/2010/wordprocessingDrawing" xmlns:wp="http://schemas.openxmlformats.org/drawingml/2006/wordprocessingDrawing" xmlns:w10="urn:schemas-microsoft-com:office:word" xmlns:w="http://schemas.openxmlformats.org/wordprocessingml/2006/main" xmlns:w14="http://schemas.microsoft.com/office/word/2010/wordml" xmlns:w15="http://schemas.microsoft.com/office/word/2012/wordml" xmlns:wpg="http://schemas.microsoft.com/office/word/2010/wordprocessingGroup" xmlns:wpi="http://schemas.microsoft.com/office/word/2010/wordprocessingInk" xmlns:wne="http://schemas.microsoft.com/office/word/2006/wordml" xmlns:wps="http://schemas.microsoft.com/office/word/2010/wordprocessingShape" mc:Ignorable="w14 w15 wp14">
   <w:p>
     <w:pPr>
       <w:pStyle w:val="Header"/>
@@ -6669,7 +6649,7 @@
 </file>
 
 <file path=word/numbering.xml><?xml version="1.0" encoding="utf-8"?>
-<w:numbering xmlns:wpc="http://schemas.microsoft.com/office/word/2010/wordprocessingCanvas" xmlns:mc="http://schemas.openxmlformats.org/markup-compatibility/2006" xmlns:o="urn:schemas-microsoft-com:office:office" xmlns:r="http://schemas.openxmlformats.org/officeDocument/2006/relationships" xmlns:m="http://schemas.openxmlformats.org/officeDocument/2006/math" xmlns:v="urn:schemas-microsoft-com:vml" xmlns:wp14="http://schemas.microsoft.com/office/word/2010/wordprocessingDrawing" xmlns:wp="http://schemas.openxmlformats.org/drawingml/2006/wordprocessingDrawing" xmlns:w10="urn:schemas-microsoft-com:office:word" xmlns:w="http://schemas.openxmlformats.org/wordprocessingml/2006/main" xmlns:w14="http://schemas.microsoft.com/office/word/2010/wordml" xmlns:wpg="http://schemas.microsoft.com/office/word/2010/wordprocessingGroup" xmlns:wpi="http://schemas.microsoft.com/office/word/2010/wordprocessingInk" xmlns:wne="http://schemas.microsoft.com/office/word/2006/wordml" xmlns:wps="http://schemas.microsoft.com/office/word/2010/wordprocessingShape" mc:Ignorable="w14 wp14">
+<w:numbering xmlns:wpc="http://schemas.microsoft.com/office/word/2010/wordprocessingCanvas" xmlns:mc="http://schemas.openxmlformats.org/markup-compatibility/2006" xmlns:o="urn:schemas-microsoft-com:office:office" xmlns:r="http://schemas.openxmlformats.org/officeDocument/2006/relationships" xmlns:m="http://schemas.openxmlformats.org/officeDocument/2006/math" xmlns:v="urn:schemas-microsoft-com:vml" xmlns:wp14="http://schemas.microsoft.com/office/word/2010/wordprocessingDrawing" xmlns:wp="http://schemas.openxmlformats.org/drawingml/2006/wordprocessingDrawing" xmlns:w10="urn:schemas-microsoft-com:office:word" xmlns:w="http://schemas.openxmlformats.org/wordprocessingml/2006/main" xmlns:w14="http://schemas.microsoft.com/office/word/2010/wordml" xmlns:w15="http://schemas.microsoft.com/office/word/2012/wordml" xmlns:wpg="http://schemas.microsoft.com/office/word/2010/wordprocessingGroup" xmlns:wpi="http://schemas.microsoft.com/office/word/2010/wordprocessingInk" xmlns:wne="http://schemas.microsoft.com/office/word/2006/wordml" xmlns:wps="http://schemas.microsoft.com/office/word/2010/wordprocessingShape" mc:Ignorable="w14 w15 wp14">
   <w:abstractNum w:abstractNumId="0">
     <w:nsid w:val="00000001"/>
     <w:multiLevelType w:val="multilevel"/>
@@ -9204,7 +9184,7 @@
 </file>
 
 <file path=word/styles.xml><?xml version="1.0" encoding="utf-8"?>
-<w:styles xmlns:mc="http://schemas.openxmlformats.org/markup-compatibility/2006" xmlns:r="http://schemas.openxmlformats.org/officeDocument/2006/relationships" xmlns:w="http://schemas.openxmlformats.org/wordprocessingml/2006/main" xmlns:w14="http://schemas.microsoft.com/office/word/2010/wordml" mc:Ignorable="w14">
+<w:styles xmlns:mc="http://schemas.openxmlformats.org/markup-compatibility/2006" xmlns:r="http://schemas.openxmlformats.org/officeDocument/2006/relationships" xmlns:w="http://schemas.openxmlformats.org/wordprocessingml/2006/main" xmlns:w14="http://schemas.microsoft.com/office/word/2010/wordml" xmlns:w15="http://schemas.microsoft.com/office/word/2012/wordml" mc:Ignorable="w14 w15">
   <w:docDefaults>
     <w:rPrDefault>
       <w:rPr>
@@ -9214,1907 +9194,378 @@
     </w:rPrDefault>
     <w:pPrDefault/>
   </w:docDefaults>
-  <w:latentStyles w:defLockedState="0" w:defUIPriority="99" w:defSemiHidden="1" w:defUnhideWhenUsed="1" w:defQFormat="0" w:count="267">
-    <w:lsdException w:name="Normal" w:semiHidden="0" w:uiPriority="0" w:unhideWhenUsed="0" w:qFormat="1"/>
-    <w:lsdException w:name="heading 1" w:semiHidden="0" w:uiPriority="9" w:unhideWhenUsed="0" w:qFormat="1"/>
-    <w:lsdException w:name="heading 2" w:semiHidden="0" w:uiPriority="9" w:unhideWhenUsed="0" w:qFormat="1"/>
-    <w:lsdException w:name="heading 3" w:semiHidden="0" w:uiPriority="9" w:unhideWhenUsed="0" w:qFormat="1"/>
-    <w:lsdException w:name="heading 4" w:semiHidden="0" w:uiPriority="9" w:unhideWhenUsed="0" w:qFormat="1"/>
-    <w:lsdException w:name="heading 5" w:semiHidden="0" w:uiPriority="9" w:unhideWhenUsed="0" w:qFormat="1"/>
-    <w:lsdException w:name="heading 6" w:semiHidden="0" w:uiPriority="9" w:unhideWhenUsed="0" w:qFormat="1"/>
-    <w:lsdException w:name="heading 7" w:semiHidden="0" w:uiPriority="9" w:unhideWhenUsed="0" w:qFormat="1"/>
-    <w:lsdException w:name="heading 8" w:semiHidden="0" w:uiPriority="9" w:unhideWhenUsed="0" w:qFormat="1"/>
-    <w:lsdException w:name="heading 9" w:semiHidden="0" w:uiPriority="9" w:unhideWhenUsed="0" w:qFormat="1"/>
-    <w:lsdException w:name="toc 1" w:uiPriority="39"/>
-    <w:lsdException w:name="toc 2" w:uiPriority="39"/>
-    <w:lsdException w:name="toc 3" w:uiPriority="39"/>
-    <w:lsdException w:name="toc 4" w:uiPriority="39"/>
-    <w:lsdException w:name="toc 5" w:uiPriority="39"/>
-    <w:lsdException w:name="toc 6" w:uiPriority="39"/>
-    <w:lsdException w:name="toc 7" w:uiPriority="39"/>
-    <w:lsdException w:name="toc 8" w:uiPriority="39"/>
-    <w:lsdException w:name="toc 9" w:uiPriority="39"/>
-    <w:lsdException w:name="caption" w:semiHidden="0" w:uiPriority="35" w:unhideWhenUsed="0" w:qFormat="1"/>
-    <w:lsdException w:name="Title" w:semiHidden="0" w:uiPriority="10" w:unhideWhenUsed="0" w:qFormat="1"/>
-    <w:lsdException w:name="Default Paragraph Font" w:uiPriority="1"/>
-    <w:lsdException w:name="Body Text" w:uiPriority="0"/>
-    <w:lsdException w:name="Subtitle" w:semiHidden="0" w:uiPriority="11" w:unhideWhenUsed="0" w:qFormat="1"/>
-    <w:lsdException w:name="Strong" w:semiHidden="0" w:uiPriority="22" w:unhideWhenUsed="0" w:qFormat="1"/>
-    <w:lsdException w:name="Emphasis" w:semiHidden="0" w:uiPriority="20" w:unhideWhenUsed="0" w:qFormat="1"/>
-    <w:lsdException w:name="Table Grid" w:semiHidden="0" w:uiPriority="39" w:unhideWhenUsed="0"/>
-    <w:lsdException w:name="Placeholder Text" w:unhideWhenUsed="0"/>
-    <w:lsdException w:name="No Spacing" w:semiHidden="0" w:uiPriority="1" w:unhideWhenUsed="0" w:qFormat="1"/>
-    <w:lsdException w:name="Light Shading" w:semiHidden="0" w:uiPriority="60" w:unhideWhenUsed="0"/>
-    <w:lsdException w:name="Light List" w:semiHidden="0" w:uiPriority="61" w:unhideWhenUsed="0"/>
-    <w:lsdException w:name="Light Grid" w:semiHidden="0" w:uiPriority="62" w:unhideWhenUsed="0"/>
-    <w:lsdException w:name="Medium Shading 1" w:semiHidden="0" w:uiPriority="63" w:unhideWhenUsed="0"/>
-    <w:lsdException w:name="Medium Shading 2" w:semiHidden="0" w:uiPriority="64" w:unhideWhenUsed="0"/>
-    <w:lsdException w:name="Medium List 1" w:semiHidden="0" w:uiPriority="65" w:unhideWhenUsed="0"/>
-    <w:lsdException w:name="Medium List 2" w:semiHidden="0" w:uiPriority="66" w:unhideWhenUsed="0"/>
-    <w:lsdException w:name="Medium Grid 1" w:semiHidden="0" w:uiPriority="67" w:unhideWhenUsed="0"/>
-    <w:lsdException w:name="Medium Grid 2" w:semiHidden="0" w:uiPriority="68" w:unhideWhenUsed="0"/>
-    <w:lsdException w:name="Medium Grid 3" w:semiHidden="0" w:uiPriority="69" w:unhideWhenUsed="0"/>
-    <w:lsdException w:name="Dark List" w:semiHidden="0" w:uiPriority="70" w:unhideWhenUsed="0"/>
-    <w:lsdException w:name="Colorful Shading" w:semiHidden="0" w:uiPriority="71" w:unhideWhenUsed="0"/>
-    <w:lsdException w:name="Colorful List" w:semiHidden="0" w:uiPriority="72" w:unhideWhenUsed="0"/>
-    <w:lsdException w:name="Colorful Grid" w:semiHidden="0" w:uiPriority="73" w:unhideWhenUsed="0"/>
-    <w:lsdException w:name="Light Shading Accent 1" w:semiHidden="0" w:uiPriority="60" w:unhideWhenUsed="0"/>
-    <w:lsdException w:name="Light List Accent 1" w:semiHidden="0" w:uiPriority="61" w:unhideWhenUsed="0"/>
-    <w:lsdException w:name="Light Grid Accent 1" w:semiHidden="0" w:uiPriority="62" w:unhideWhenUsed="0"/>
-    <w:lsdException w:name="Medium Shading 1 Accent 1" w:semiHidden="0" w:uiPriority="63" w:unhideWhenUsed="0"/>
-    <w:lsdException w:name="Medium Shading 2 Accent 1" w:semiHidden="0" w:uiPriority="64" w:unhideWhenUsed="0"/>
-    <w:lsdException w:name="Medium List 1 Accent 1" w:semiHidden="0" w:uiPriority="65" w:unhideWhenUsed="0"/>
-    <w:lsdException w:name="Revision" w:unhideWhenUsed="0"/>
-    <w:lsdException w:name="List Paragraph" w:semiHidden="0" w:uiPriority="0" w:unhideWhenUsed="0" w:qFormat="1"/>
-    <w:lsdException w:name="Quote" w:semiHidden="0" w:uiPriority="29" w:unhideWhenUsed="0" w:qFormat="1"/>
-    <w:lsdException w:name="Intense Quote" w:semiHidden="0" w:uiPriority="30" w:unhideWhenUsed="0" w:qFormat="1"/>
-    <w:lsdException w:name="Medium List 2 Accent 1" w:semiHidden="0" w:uiPriority="66" w:unhideWhenUsed="0"/>
-    <w:lsdException w:name="Medium Grid 1 Accent 1" w:semiHidden="0" w:uiPriority="67" w:unhideWhenUsed="0"/>
-    <w:lsdException w:name="Medium Grid 2 Accent 1" w:semiHidden="0" w:uiPriority="68" w:unhideWhenUsed="0"/>
-    <w:lsdException w:name="Medium Grid 3 Accent 1" w:semiHidden="0" w:uiPriority="69" w:unhideWhenUsed="0"/>
-    <w:lsdException w:name="Dark List Accent 1" w:semiHidden="0" w:uiPriority="70" w:unhideWhenUsed="0"/>
-    <w:lsdException w:name="Colorful Shading Accent 1" w:semiHidden="0" w:uiPriority="71" w:unhideWhenUsed="0"/>
-    <w:lsdException w:name="Colorful List Accent 1" w:semiHidden="0" w:uiPriority="72" w:unhideWhenUsed="0"/>
-    <w:lsdException w:name="Colorful Grid Accent 1" w:semiHidden="0" w:uiPriority="73" w:unhideWhenUsed="0"/>
-    <w:lsdException w:name="Light Shading Accent 2" w:semiHidden="0" w:uiPriority="60" w:unhideWhenUsed="0"/>
-    <w:lsdException w:name="Light List Accent 2" w:semiHidden="0" w:uiPriority="61" w:unhideWhenUsed="0"/>
-    <w:lsdException w:name="Light Grid Accent 2" w:semiHidden="0" w:uiPriority="62" w:unhideWhenUsed="0"/>
-    <w:lsdException w:name="Medium Shading 1 Accent 2" w:semiHidden="0" w:uiPriority="63" w:unhideWhenUsed="0"/>
-    <w:lsdException w:name="Medium Shading 2 Accent 2" w:semiHidden="0" w:uiPriority="64" w:unhideWhenUsed="0"/>
-    <w:lsdException w:name="Medium List 1 Accent 2" w:semiHidden="0" w:uiPriority="65" w:unhideWhenUsed="0"/>
-    <w:lsdException w:name="Medium List 2 Accent 2" w:semiHidden="0" w:uiPriority="66" w:unhideWhenUsed="0"/>
-    <w:lsdException w:name="Medium Grid 1 Accent 2" w:semiHidden="0" w:uiPriority="67" w:unhideWhenUsed="0"/>
-    <w:lsdException w:name="Medium Grid 2 Accent 2" w:semiHidden="0" w:uiPriority="68" w:unhideWhenUsed="0"/>
-    <w:lsdException w:name="Medium Grid 3 Accent 2" w:semiHidden="0" w:uiPriority="69" w:unhideWhenUsed="0"/>
-    <w:lsdException w:name="Dark List Accent 2" w:semiHidden="0" w:uiPriority="70" w:unhideWhenUsed="0"/>
-    <w:lsdException w:name="Colorful Shading Accent 2" w:semiHidden="0" w:uiPriority="71" w:unhideWhenUsed="0"/>
-    <w:lsdException w:name="Colorful List Accent 2" w:semiHidden="0" w:uiPriority="72" w:unhideWhenUsed="0"/>
-    <w:lsdException w:name="Colorful Grid Accent 2" w:semiHidden="0" w:uiPriority="73" w:unhideWhenUsed="0"/>
-    <w:lsdException w:name="Light Shading Accent 3" w:semiHidden="0" w:uiPriority="60" w:unhideWhenUsed="0"/>
-    <w:lsdException w:name="Light List Accent 3" w:semiHidden="0" w:uiPriority="61" w:unhideWhenUsed="0"/>
-    <w:lsdException w:name="Light Grid Accent 3" w:semiHidden="0" w:uiPriority="62" w:unhideWhenUsed="0"/>
-    <w:lsdException w:name="Medium Shading 1 Accent 3" w:semiHidden="0" w:uiPriority="63" w:unhideWhenUsed="0"/>
-    <w:lsdException w:name="Medium Shading 2 Accent 3" w:semiHidden="0" w:uiPriority="64" w:unhideWhenUsed="0"/>
-    <w:lsdException w:name="Medium List 1 Accent 3" w:semiHidden="0" w:uiPriority="65" w:unhideWhenUsed="0"/>
-    <w:lsdException w:name="Medium List 2 Accent 3" w:semiHidden="0" w:uiPriority="66" w:unhideWhenUsed="0"/>
-    <w:lsdException w:name="Medium Grid 1 Accent 3" w:semiHidden="0" w:uiPriority="67" w:unhideWhenUsed="0"/>
-    <w:lsdException w:name="Medium Grid 2 Accent 3" w:semiHidden="0" w:uiPriority="68" w:unhideWhenUsed="0"/>
-    <w:lsdException w:name="Medium Grid 3 Accent 3" w:semiHidden="0" w:uiPriority="69" w:unhideWhenUsed="0"/>
-    <w:lsdException w:name="Dark List Accent 3" w:semiHidden="0" w:uiPriority="70" w:unhideWhenUsed="0"/>
-    <w:lsdException w:name="Colorful Shading Accent 3" w:semiHidden="0" w:uiPriority="71" w:unhideWhenUsed="0"/>
-    <w:lsdException w:name="Colorful List Accent 3" w:semiHidden="0" w:uiPriority="72" w:unhideWhenUsed="0"/>
-    <w:lsdException w:name="Colorful Grid Accent 3" w:semiHidden="0" w:uiPriority="73" w:unhideWhenUsed="0"/>
-    <w:lsdException w:name="Light Shading Accent 4" w:semiHidden="0" w:uiPriority="60" w:unhideWhenUsed="0"/>
-    <w:lsdException w:name="Light List Accent 4" w:semiHidden="0" w:uiPriority="61" w:unhideWhenUsed="0"/>
-    <w:lsdException w:name="Light Grid Accent 4" w:semiHidden="0" w:uiPriority="62" w:unhideWhenUsed="0"/>
-    <w:lsdException w:name="Medium Shading 1 Accent 4" w:semiHidden="0" w:uiPriority="63" w:unhideWhenUsed="0"/>
-    <w:lsdException w:name="Medium Shading 2 Accent 4" w:semiHidden="0" w:uiPriority="64" w:unhideWhenUsed="0"/>
-    <w:lsdException w:name="Medium List 1 Accent 4" w:semiHidden="0" w:uiPriority="65" w:unhideWhenUsed="0"/>
-    <w:lsdException w:name="Medium List 2 Accent 4" w:semiHidden="0" w:uiPriority="66" w:unhideWhenUsed="0"/>
-    <w:lsdException w:name="Medium Grid 1 Accent 4" w:semiHidden="0" w:uiPriority="67" w:unhideWhenUsed="0"/>
-    <w:lsdException w:name="Medium Grid 2 Accent 4" w:semiHidden="0" w:uiPriority="68" w:unhideWhenUsed="0"/>
-    <w:lsdException w:name="Medium Grid 3 Accent 4" w:semiHidden="0" w:uiPriority="69" w:unhideWhenUsed="0"/>
-    <w:lsdException w:name="Dark List Accent 4" w:semiHidden="0" w:uiPriority="70" w:unhideWhenUsed="0"/>
-    <w:lsdException w:name="Colorful Shading Accent 4" w:semiHidden="0" w:uiPriority="71" w:unhideWhenUsed="0"/>
-    <w:lsdException w:name="Colorful List Accent 4" w:semiHidden="0" w:uiPriority="72" w:unhideWhenUsed="0"/>
-    <w:lsdException w:name="Colorful Grid Accent 4" w:semiHidden="0" w:uiPriority="73" w:unhideWhenUsed="0"/>
-    <w:lsdException w:name="Light Shading Accent 5" w:semiHidden="0" w:uiPriority="60" w:unhideWhenUsed="0"/>
-    <w:lsdException w:name="Light List Accent 5" w:semiHidden="0" w:uiPriority="61" w:unhideWhenUsed="0"/>
-    <w:lsdException w:name="Light Grid Accent 5" w:semiHidden="0" w:uiPriority="62" w:unhideWhenUsed="0"/>
-    <w:lsdException w:name="Medium Shading 1 Accent 5" w:semiHidden="0" w:uiPriority="63" w:unhideWhenUsed="0"/>
-    <w:lsdException w:name="Medium Shading 2 Accent 5" w:semiHidden="0" w:uiPriority="64" w:unhideWhenUsed="0"/>
-    <w:lsdException w:name="Medium List 1 Accent 5" w:semiHidden="0" w:uiPriority="65" w:unhideWhenUsed="0"/>
-    <w:lsdException w:name="Medium List 2 Accent 5" w:semiHidden="0" w:uiPriority="66" w:unhideWhenUsed="0"/>
-    <w:lsdException w:name="Medium Grid 1 Accent 5" w:semiHidden="0" w:uiPriority="67" w:unhideWhenUsed="0"/>
-    <w:lsdException w:name="Medium Grid 2 Accent 5" w:semiHidden="0" w:uiPriority="68" w:unhideWhenUsed="0"/>
-    <w:lsdException w:name="Medium Grid 3 Accent 5" w:semiHidden="0" w:uiPriority="69" w:unhideWhenUsed="0"/>
-    <w:lsdException w:name="Dark List Accent 5" w:semiHidden="0" w:uiPriority="70" w:unhideWhenUsed="0"/>
-    <w:lsdException w:name="Colorful Shading Accent 5" w:semiHidden="0" w:uiPriority="71" w:unhideWhenUsed="0"/>
-    <w:lsdException w:name="Colorful List Accent 5" w:semiHidden="0" w:uiPriority="72" w:unhideWhenUsed="0"/>
-    <w:lsdException w:name="Colorful Grid Accent 5" w:semiHidden="0" w:uiPriority="73" w:unhideWhenUsed="0"/>
-    <w:lsdException w:name="Light Shading Accent 6" w:semiHidden="0" w:uiPriority="60" w:unhideWhenUsed="0"/>
-    <w:lsdException w:name="Light List Accent 6" w:semiHidden="0" w:uiPriority="61" w:unhideWhenUsed="0"/>
-    <w:lsdException w:name="Light Grid Accent 6" w:semiHidden="0" w:uiPriority="62" w:unhideWhenUsed="0"/>
-    <w:lsdException w:name="Medium Shading 1 Accent 6" w:semiHidden="0" w:uiPriority="63" w:unhideWhenUsed="0"/>
-    <w:lsdException w:name="Medium Shading 2 Accent 6" w:semiHidden="0" w:uiPriority="64" w:unhideWhenUsed="0"/>
-    <w:lsdException w:name="Medium List 1 Accent 6" w:semiHidden="0" w:uiPriority="65" w:unhideWhenUsed="0"/>
-    <w:lsdException w:name="Medium List 2 Accent 6" w:semiHidden="0" w:uiPriority="66" w:unhideWhenUsed="0"/>
-    <w:lsdException w:name="Medium Grid 1 Accent 6" w:semiHidden="0" w:uiPriority="67" w:unhideWhenUsed="0"/>
-    <w:lsdException w:name="Medium Grid 2 Accent 6" w:semiHidden="0" w:uiPriority="68" w:unhideWhenUsed="0"/>
-    <w:lsdException w:name="Medium Grid 3 Accent 6" w:semiHidden="0" w:uiPriority="69" w:unhideWhenUsed="0"/>
-    <w:lsdException w:name="Dark List Accent 6" w:semiHidden="0" w:uiPriority="70" w:unhideWhenUsed="0"/>
-    <w:lsdException w:name="Colorful Shading Accent 6" w:semiHidden="0" w:uiPriority="71" w:unhideWhenUsed="0"/>
-    <w:lsdException w:name="Colorful List Accent 6" w:semiHidden="0" w:uiPriority="72" w:unhideWhenUsed="0"/>
-    <w:lsdException w:name="Colorful Grid Accent 6" w:semiHidden="0" w:uiPriority="73" w:unhideWhenUsed="0"/>
-    <w:lsdException w:name="Subtle Emphasis" w:semiHidden="0" w:uiPriority="19" w:unhideWhenUsed="0" w:qFormat="1"/>
-    <w:lsdException w:name="Intense Emphasis" w:semiHidden="0" w:uiPriority="21" w:unhideWhenUsed="0" w:qFormat="1"/>
-    <w:lsdException w:name="Subtle Reference" w:semiHidden="0" w:uiPriority="31" w:unhideWhenUsed="0" w:qFormat="1"/>
-    <w:lsdException w:name="Intense Reference" w:semiHidden="0" w:uiPriority="32" w:unhideWhenUsed="0" w:qFormat="1"/>
-    <w:lsdException w:name="Book Title" w:semiHidden="0" w:uiPriority="33" w:unhideWhenUsed="0" w:qFormat="1"/>
-    <w:lsdException w:name="Bibliography" w:uiPriority="37"/>
-    <w:lsdException w:name="TOC Heading" w:uiPriority="39" w:qFormat="1"/>
-  </w:latentStyles>
-  <w:style w:type="paragraph" w:default="1" w:styleId="Normal">
-    <w:name w:val="Normal"/>
-    <w:qFormat/>
-    <w:pPr>
-      <w:suppressAutoHyphens/>
-      <w:spacing w:before="60" w:after="60"/>
-      <w:ind w:left="576"/>
-      <w:jc w:val="both"/>
-    </w:pPr>
-    <w:rPr>
-      <w:sz w:val="24"/>
-      <w:szCs w:val="24"/>
-      <w:lang w:eastAsia="zh-CN"/>
-    </w:rPr>
-  </w:style>
-  <w:style w:type="paragraph" w:styleId="Heading1">
-    <w:name w:val="heading 1"/>
-    <w:basedOn w:val="Normal"/>
-    <w:next w:val="BodyText"/>
-    <w:qFormat/>
-    <w:pPr>
-      <w:widowControl w:val="0"/>
-      <w:numPr>
-        <w:numId w:val="1"/>
-      </w:numPr>
-      <w:spacing w:before="120" w:line="240" w:lineRule="atLeast"/>
-      <w:jc w:val="left"/>
-      <w:outlineLvl w:val="0"/>
-    </w:pPr>
-    <w:rPr>
-      <w:rFonts w:ascii="Arial" w:eastAsia="Arial Unicode MS" w:hAnsi="Arial" w:cs="Arial"/>
-      <w:b/>
-      <w:bCs/>
-      <w:caps/>
-      <w:kern w:val="1"/>
-      <w:sz w:val="28"/>
-      <w:szCs w:val="48"/>
-    </w:rPr>
-  </w:style>
-  <w:style w:type="paragraph" w:styleId="Heading2">
-    <w:name w:val="heading 2"/>
-    <w:basedOn w:val="Normal"/>
-    <w:next w:val="BodyText"/>
-    <w:qFormat/>
-    <w:pPr>
-      <w:keepNext/>
-      <w:keepLines/>
-      <w:numPr>
-        <w:ilvl w:val="1"/>
-        <w:numId w:val="1"/>
-      </w:numPr>
-      <w:spacing w:before="180" w:after="120"/>
-      <w:outlineLvl w:val="1"/>
-    </w:pPr>
-    <w:rPr>
-      <w:rFonts w:eastAsia="Arial Unicode MS" w:cs="Arial Unicode MS"/>
-      <w:b/>
-      <w:bCs/>
-      <w:caps/>
-    </w:rPr>
-  </w:style>
-  <w:style w:type="paragraph" w:styleId="Heading3">
-    <w:name w:val="heading 3"/>
-    <w:basedOn w:val="Normal"/>
-    <w:next w:val="BodyText"/>
-    <w:qFormat/>
-    <w:pPr>
-      <w:keepNext/>
-      <w:numPr>
-        <w:ilvl w:val="2"/>
-        <w:numId w:val="1"/>
-      </w:numPr>
-      <w:tabs>
-        <w:tab w:val="left" w:pos="864"/>
-      </w:tabs>
-      <w:spacing w:before="120"/>
-      <w:outlineLvl w:val="2"/>
-    </w:pPr>
-    <w:rPr>
-      <w:rFonts w:eastAsia="Arial Unicode MS" w:cs="Arial Unicode MS"/>
-      <w:b/>
-      <w:bCs/>
-    </w:rPr>
-  </w:style>
-  <w:style w:type="paragraph" w:styleId="Heading4">
-    <w:name w:val="heading 4"/>
-    <w:basedOn w:val="Normal"/>
-    <w:next w:val="BodyText"/>
-    <w:qFormat/>
-    <w:pPr>
-      <w:keepNext/>
-      <w:numPr>
-        <w:ilvl w:val="3"/>
-        <w:numId w:val="1"/>
-      </w:numPr>
-      <w:tabs>
-        <w:tab w:val="left" w:pos="1152"/>
-      </w:tabs>
-      <w:spacing w:before="120"/>
-      <w:outlineLvl w:val="3"/>
-    </w:pPr>
-    <w:rPr>
-      <w:rFonts w:ascii="Arial" w:eastAsia="Arial Unicode MS" w:hAnsi="Arial" w:cs="Arial Unicode MS"/>
-      <w:b/>
-      <w:bCs/>
-    </w:rPr>
-  </w:style>
-  <w:style w:type="paragraph" w:styleId="Heading5">
-    <w:name w:val="heading 5"/>
-    <w:basedOn w:val="Normal"/>
-    <w:next w:val="BodyText"/>
-    <w:qFormat/>
-    <w:pPr>
-      <w:numPr>
-        <w:ilvl w:val="4"/>
-        <w:numId w:val="1"/>
-      </w:numPr>
-      <w:outlineLvl w:val="4"/>
-    </w:pPr>
-    <w:rPr>
-      <w:rFonts w:ascii="Arial" w:eastAsia="Arial Unicode MS" w:hAnsi="Arial" w:cs="Arial Unicode MS"/>
-      <w:b/>
-      <w:bCs/>
-      <w:szCs w:val="20"/>
-    </w:rPr>
-  </w:style>
-  <w:style w:type="paragraph" w:styleId="Heading6">
-    <w:name w:val="heading 6"/>
-    <w:basedOn w:val="Normal"/>
-    <w:next w:val="Normal"/>
-    <w:qFormat/>
-    <w:pPr>
-      <w:numPr>
-        <w:ilvl w:val="5"/>
-        <w:numId w:val="1"/>
-      </w:numPr>
-      <w:outlineLvl w:val="5"/>
-    </w:pPr>
-    <w:rPr>
-      <w:rFonts w:ascii="Arial" w:hAnsi="Arial" w:cs="Arial"/>
-      <w:b/>
-      <w:bCs/>
-      <w:caps/>
-      <w:sz w:val="28"/>
-      <w:szCs w:val="22"/>
-    </w:rPr>
-  </w:style>
-  <w:style w:type="paragraph" w:styleId="Heading7">
-    <w:name w:val="heading 7"/>
-    <w:basedOn w:val="Normal"/>
-    <w:next w:val="Normal"/>
-    <w:qFormat/>
-    <w:pPr>
-      <w:numPr>
-        <w:ilvl w:val="6"/>
-        <w:numId w:val="1"/>
-      </w:numPr>
-      <w:outlineLvl w:val="6"/>
-    </w:pPr>
-    <w:rPr>
-      <w:rFonts w:ascii="Arial" w:hAnsi="Arial" w:cs="Arial"/>
-      <w:b/>
-    </w:rPr>
-  </w:style>
-  <w:style w:type="paragraph" w:styleId="Heading8">
-    <w:name w:val="heading 8"/>
-    <w:basedOn w:val="Normal"/>
-    <w:next w:val="Normal"/>
-    <w:qFormat/>
-    <w:pPr>
-      <w:numPr>
-        <w:ilvl w:val="7"/>
-        <w:numId w:val="1"/>
-      </w:numPr>
-      <w:outlineLvl w:val="7"/>
-    </w:pPr>
-    <w:rPr>
-      <w:rFonts w:ascii="Arial" w:hAnsi="Arial" w:cs="Arial"/>
-      <w:b/>
-      <w:iCs/>
-    </w:rPr>
-  </w:style>
-  <w:style w:type="paragraph" w:styleId="Heading9">
-    <w:name w:val="heading 9"/>
-    <w:basedOn w:val="Normal"/>
-    <w:next w:val="Normal"/>
-    <w:qFormat/>
-    <w:pPr>
-      <w:numPr>
-        <w:ilvl w:val="8"/>
-        <w:numId w:val="1"/>
-      </w:numPr>
-      <w:spacing w:before="240"/>
-      <w:outlineLvl w:val="8"/>
-    </w:pPr>
-    <w:rPr>
-      <w:rFonts w:ascii="Arial" w:hAnsi="Arial" w:cs="Arial"/>
-      <w:sz w:val="22"/>
-      <w:szCs w:val="22"/>
-    </w:rPr>
-  </w:style>
-  <w:style w:type="character" w:default="1" w:styleId="DefaultParagraphFont">
-    <w:name w:val="Default Paragraph Font"/>
-    <w:uiPriority w:val="1"/>
-    <w:semiHidden/>
-    <w:unhideWhenUsed/>
-  </w:style>
-  <w:style w:type="table" w:default="1" w:styleId="TableNormal">
-    <w:name w:val="Normal Table"/>
-    <w:uiPriority w:val="99"/>
-    <w:semiHidden/>
-    <w:unhideWhenUsed/>
-    <w:tblPr>
-      <w:tblInd w:w="0" w:type="dxa"/>
-      <w:tblCellMar>
-        <w:top w:w="0" w:type="dxa"/>
-        <w:left w:w="108" w:type="dxa"/>
-        <w:bottom w:w="0" w:type="dxa"/>
-        <w:right w:w="108" w:type="dxa"/>
-      </w:tblCellMar>
-    </w:tblPr>
-  </w:style>
-  <w:style w:type="numbering" w:default="1" w:styleId="NoList">
-    <w:name w:val="No List"/>
-    <w:uiPriority w:val="99"/>
-    <w:semiHidden/>
-    <w:unhideWhenUsed/>
-  </w:style>
-  <w:style w:type="character" w:customStyle="1" w:styleId="WW8Num5z0">
-    <w:name w:val="WW8Num5z0"/>
-    <w:rPr>
-      <w:rFonts w:ascii="Symbol" w:hAnsi="Symbol" w:cs="Symbol"/>
-    </w:rPr>
-  </w:style>
-  <w:style w:type="character" w:customStyle="1" w:styleId="WW8Num6z0">
-    <w:name w:val="WW8Num6z0"/>
-    <w:rPr>
-      <w:rFonts w:ascii="Symbol" w:hAnsi="Symbol" w:cs="Symbol"/>
-    </w:rPr>
-  </w:style>
-  <w:style w:type="character" w:customStyle="1" w:styleId="WW8Num7z0">
-    <w:name w:val="WW8Num7z0"/>
-    <w:rPr>
-      <w:rFonts w:ascii="Symbol" w:hAnsi="Symbol" w:cs="Symbol"/>
-    </w:rPr>
-  </w:style>
-  <w:style w:type="character" w:customStyle="1" w:styleId="WW8Num8z0">
-    <w:name w:val="WW8Num8z0"/>
-    <w:rPr>
-      <w:rFonts w:ascii="Symbol" w:hAnsi="Symbol" w:cs="Symbol"/>
-    </w:rPr>
-  </w:style>
-  <w:style w:type="character" w:customStyle="1" w:styleId="WW8Num10z0">
-    <w:name w:val="WW8Num10z0"/>
-    <w:rPr>
-      <w:rFonts w:ascii="Symbol" w:hAnsi="Symbol" w:cs="Symbol"/>
-    </w:rPr>
-  </w:style>
-  <w:style w:type="character" w:customStyle="1" w:styleId="WW8Num15z0">
-    <w:name w:val="WW8Num15z0"/>
-    <w:rPr>
-      <w:rFonts w:ascii="Courier New" w:hAnsi="Courier New" w:cs="Courier New"/>
-    </w:rPr>
-  </w:style>
-  <w:style w:type="character" w:customStyle="1" w:styleId="WW8Num15z2">
-    <w:name w:val="WW8Num15z2"/>
-    <w:rPr>
-      <w:rFonts w:ascii="Wingdings" w:hAnsi="Wingdings" w:cs="Wingdings"/>
-    </w:rPr>
-  </w:style>
-  <w:style w:type="character" w:customStyle="1" w:styleId="WW8Num15z3">
-    <w:name w:val="WW8Num15z3"/>
-    <w:rPr>
-      <w:rFonts w:ascii="Symbol" w:hAnsi="Symbol" w:cs="Symbol"/>
-    </w:rPr>
-  </w:style>
-  <w:style w:type="character" w:customStyle="1" w:styleId="WW8Num16z0">
-    <w:name w:val="WW8Num16z0"/>
-    <w:rPr>
-      <w:rFonts w:ascii="Wingdings" w:hAnsi="Wingdings" w:cs="Wingdings"/>
-    </w:rPr>
-  </w:style>
-  <w:style w:type="character" w:customStyle="1" w:styleId="WW8Num16z1">
-    <w:name w:val="WW8Num16z1"/>
-    <w:rPr>
-      <w:rFonts w:ascii="Courier New" w:hAnsi="Courier New" w:cs="Courier New"/>
-    </w:rPr>
-  </w:style>
-  <w:style w:type="character" w:customStyle="1" w:styleId="WW8Num16z3">
-    <w:name w:val="WW8Num16z3"/>
-    <w:rPr>
-      <w:rFonts w:ascii="Symbol" w:hAnsi="Symbol" w:cs="Symbol"/>
-    </w:rPr>
-  </w:style>
-  <w:style w:type="character" w:customStyle="1" w:styleId="WW8Num17z1">
-    <w:name w:val="WW8Num17z1"/>
-    <w:rPr>
-      <w:rFonts w:ascii="Times New Roman" w:hAnsi="Times New Roman" w:cs="Times New Roman"/>
-      <w:b/>
-      <w:i w:val="0"/>
-      <w:sz w:val="24"/>
-      <w:szCs w:val="24"/>
-    </w:rPr>
-  </w:style>
-  <w:style w:type="character" w:customStyle="1" w:styleId="WW8Num18z0">
-    <w:name w:val="WW8Num18z0"/>
-    <w:rPr>
-      <w:rFonts w:ascii="Symbol" w:hAnsi="Symbol" w:cs="Symbol"/>
-    </w:rPr>
-  </w:style>
-  <w:style w:type="character" w:customStyle="1" w:styleId="WW8Num18z1">
-    <w:name w:val="WW8Num18z1"/>
-    <w:rPr>
-      <w:rFonts w:ascii="Courier New" w:hAnsi="Courier New" w:cs="Courier New"/>
-    </w:rPr>
-  </w:style>
-  <w:style w:type="character" w:customStyle="1" w:styleId="WW8Num18z2">
-    <w:name w:val="WW8Num18z2"/>
-    <w:rPr>
-      <w:rFonts w:ascii="Wingdings" w:hAnsi="Wingdings" w:cs="Wingdings"/>
-    </w:rPr>
-  </w:style>
-  <w:style w:type="character" w:customStyle="1" w:styleId="WW8Num19z0">
-    <w:name w:val="WW8Num19z0"/>
-    <w:rPr>
-      <w:rFonts w:ascii="Symbol" w:hAnsi="Symbol" w:cs="Symbol"/>
-    </w:rPr>
-  </w:style>
-  <w:style w:type="character" w:customStyle="1" w:styleId="WW8Num19z1">
-    <w:name w:val="WW8Num19z1"/>
-    <w:rPr>
-      <w:rFonts w:ascii="Courier New" w:hAnsi="Courier New" w:cs="Courier New"/>
-    </w:rPr>
-  </w:style>
-  <w:style w:type="character" w:customStyle="1" w:styleId="WW8Num19z2">
-    <w:name w:val="WW8Num19z2"/>
-    <w:rPr>
-      <w:rFonts w:ascii="Wingdings" w:hAnsi="Wingdings" w:cs="Wingdings"/>
-    </w:rPr>
-  </w:style>
-  <w:style w:type="character" w:customStyle="1" w:styleId="WW8Num21z1">
-    <w:name w:val="WW8Num21z1"/>
-    <w:rPr>
-      <w:rFonts w:ascii="Arial" w:hAnsi="Arial" w:cs="Arial"/>
-      <w:b/>
-      <w:i w:val="0"/>
-      <w:sz w:val="24"/>
-      <w:szCs w:val="24"/>
-    </w:rPr>
-  </w:style>
-  <w:style w:type="character" w:customStyle="1" w:styleId="WW8Num23z0">
-    <w:name w:val="WW8Num23z0"/>
-    <w:rPr>
-      <w:rFonts w:ascii="Symbol" w:hAnsi="Symbol" w:cs="Symbol"/>
-    </w:rPr>
-  </w:style>
-  <w:style w:type="character" w:customStyle="1" w:styleId="WW8Num23z1">
-    <w:name w:val="WW8Num23z1"/>
-    <w:rPr>
-      <w:rFonts w:ascii="Courier New" w:hAnsi="Courier New" w:cs="Courier New"/>
-    </w:rPr>
-  </w:style>
-  <w:style w:type="character" w:customStyle="1" w:styleId="WW8Num23z2">
-    <w:name w:val="WW8Num23z2"/>
-    <w:rPr>
-      <w:rFonts w:ascii="Wingdings" w:hAnsi="Wingdings" w:cs="Wingdings"/>
-    </w:rPr>
-  </w:style>
-  <w:style w:type="character" w:customStyle="1" w:styleId="WW8Num25z0">
-    <w:name w:val="WW8Num25z0"/>
-    <w:rPr>
-      <w:rFonts w:ascii="Tahoma" w:hAnsi="Tahoma" w:cs="Tahoma"/>
-    </w:rPr>
-  </w:style>
-  <w:style w:type="character" w:customStyle="1" w:styleId="WW8Num26z0">
-    <w:name w:val="WW8Num26z0"/>
-    <w:rPr>
-      <w:rFonts w:ascii="Symbol" w:hAnsi="Symbol" w:cs="Symbol"/>
-    </w:rPr>
-  </w:style>
-  <w:style w:type="character" w:customStyle="1" w:styleId="WW8Num26z1">
-    <w:name w:val="WW8Num26z1"/>
-    <w:rPr>
-      <w:rFonts w:ascii="Courier New" w:hAnsi="Courier New" w:cs="Courier New"/>
-    </w:rPr>
-  </w:style>
-  <w:style w:type="character" w:customStyle="1" w:styleId="WW8Num26z2">
-    <w:name w:val="WW8Num26z2"/>
-    <w:rPr>
-      <w:rFonts w:ascii="Wingdings" w:hAnsi="Wingdings" w:cs="Wingdings"/>
-    </w:rPr>
-  </w:style>
-  <w:style w:type="character" w:customStyle="1" w:styleId="WW8Num28z0">
-    <w:name w:val="WW8Num28z0"/>
-    <w:rPr>
-      <w:b w:val="0"/>
-      <w:i w:val="0"/>
-      <w:color w:val="auto"/>
-    </w:rPr>
-  </w:style>
-  <w:style w:type="character" w:customStyle="1" w:styleId="WW8Num29z0">
-    <w:name w:val="WW8Num29z0"/>
-    <w:rPr>
-      <w:rFonts w:ascii="Symbol" w:hAnsi="Symbol" w:cs="Symbol"/>
-    </w:rPr>
-  </w:style>
-  <w:style w:type="character" w:customStyle="1" w:styleId="WW8Num29z1">
-    <w:name w:val="WW8Num29z1"/>
-    <w:rPr>
-      <w:rFonts w:ascii="Courier New" w:hAnsi="Courier New" w:cs="Courier New"/>
-    </w:rPr>
-  </w:style>
-  <w:style w:type="character" w:customStyle="1" w:styleId="WW8Num29z2">
-    <w:name w:val="WW8Num29z2"/>
-    <w:rPr>
-      <w:rFonts w:ascii="Wingdings" w:hAnsi="Wingdings" w:cs="Wingdings"/>
-    </w:rPr>
-  </w:style>
-  <w:style w:type="character" w:customStyle="1" w:styleId="WW8Num30z0">
-    <w:name w:val="WW8Num30z0"/>
-    <w:rPr>
-      <w:rFonts w:ascii="Marlett" w:hAnsi="Marlett" w:cs="Marlett"/>
-    </w:rPr>
-  </w:style>
-  <w:style w:type="character" w:customStyle="1" w:styleId="WW8Num30z1">
-    <w:name w:val="WW8Num30z1"/>
-    <w:rPr>
-      <w:rFonts w:ascii="Times New Roman" w:hAnsi="Times New Roman" w:cs="Times New Roman"/>
-    </w:rPr>
-  </w:style>
-  <w:style w:type="character" w:customStyle="1" w:styleId="WW8Num31z0">
-    <w:name w:val="WW8Num31z0"/>
-    <w:rPr>
-      <w:rFonts w:ascii="Times New Roman" w:hAnsi="Times New Roman" w:cs="Times New Roman"/>
-      <w:b w:val="0"/>
-      <w:i w:val="0"/>
-      <w:color w:val="auto"/>
-      <w:sz w:val="24"/>
-      <w:szCs w:val="24"/>
-    </w:rPr>
-  </w:style>
-  <w:style w:type="character" w:customStyle="1" w:styleId="WW8Num32z0">
-    <w:name w:val="WW8Num32z0"/>
-    <w:rPr>
-      <w:rFonts w:ascii="Times New Roman" w:hAnsi="Times New Roman" w:cs="Times New Roman"/>
-      <w:b w:val="0"/>
-      <w:i w:val="0"/>
-      <w:color w:val="auto"/>
-      <w:sz w:val="24"/>
-      <w:szCs w:val="24"/>
-    </w:rPr>
-  </w:style>
-  <w:style w:type="character" w:customStyle="1" w:styleId="WW8Num33z0">
-    <w:name w:val="WW8Num33z0"/>
-    <w:rPr>
-      <w:rFonts w:ascii="Times New Roman" w:hAnsi="Times New Roman" w:cs="Times New Roman"/>
-      <w:b w:val="0"/>
-      <w:i/>
-      <w:color w:val="0000FF"/>
-      <w:sz w:val="24"/>
-      <w:szCs w:val="24"/>
-    </w:rPr>
-  </w:style>
-  <w:style w:type="character" w:customStyle="1" w:styleId="WW8Num34z0">
-    <w:name w:val="WW8Num34z0"/>
-    <w:rPr>
-      <w:rFonts w:ascii="Symbol" w:hAnsi="Symbol" w:cs="Symbol"/>
-      <w:b w:val="0"/>
-      <w:i w:val="0"/>
-      <w:color w:val="auto"/>
-      <w:sz w:val="24"/>
-      <w:szCs w:val="24"/>
-    </w:rPr>
-  </w:style>
-  <w:style w:type="character" w:customStyle="1" w:styleId="WW8Num34z1">
-    <w:name w:val="WW8Num34z1"/>
-    <w:rPr>
-      <w:rFonts w:ascii="Courier New" w:hAnsi="Courier New" w:cs="Courier New"/>
-    </w:rPr>
-  </w:style>
-  <w:style w:type="character" w:customStyle="1" w:styleId="WW8Num34z2">
-    <w:name w:val="WW8Num34z2"/>
-    <w:rPr>
-      <w:rFonts w:ascii="Wingdings" w:hAnsi="Wingdings" w:cs="Wingdings"/>
-    </w:rPr>
-  </w:style>
-  <w:style w:type="character" w:customStyle="1" w:styleId="WW8Num34z3">
-    <w:name w:val="WW8Num34z3"/>
-    <w:rPr>
-      <w:rFonts w:ascii="Symbol" w:hAnsi="Symbol" w:cs="Symbol"/>
-    </w:rPr>
-  </w:style>
-  <w:style w:type="character" w:customStyle="1" w:styleId="WW8Num36z0">
-    <w:name w:val="WW8Num36z0"/>
-    <w:rPr>
-      <w:rFonts w:ascii="Wingdings" w:hAnsi="Wingdings" w:cs="Wingdings"/>
-    </w:rPr>
-  </w:style>
-  <w:style w:type="character" w:customStyle="1" w:styleId="WW8Num37z0">
-    <w:name w:val="WW8Num37z0"/>
-    <w:rPr>
-      <w:rFonts w:ascii="Symbol" w:hAnsi="Symbol" w:cs="Symbol"/>
-    </w:rPr>
-  </w:style>
-  <w:style w:type="character" w:customStyle="1" w:styleId="WW8Num37z1">
-    <w:name w:val="WW8Num37z1"/>
-    <w:rPr>
-      <w:rFonts w:ascii="Courier New" w:hAnsi="Courier New" w:cs="Courier New"/>
-    </w:rPr>
-  </w:style>
-  <w:style w:type="character" w:customStyle="1" w:styleId="WW8Num37z2">
-    <w:name w:val="WW8Num37z2"/>
-    <w:rPr>
-      <w:rFonts w:ascii="Wingdings" w:hAnsi="Wingdings" w:cs="Wingdings"/>
-    </w:rPr>
-  </w:style>
-  <w:style w:type="character" w:customStyle="1" w:styleId="WW8Num39z0">
-    <w:name w:val="WW8Num39z0"/>
-    <w:rPr>
-      <w:rFonts w:ascii="Symbol" w:hAnsi="Symbol" w:cs="Symbol"/>
-    </w:rPr>
-  </w:style>
-  <w:style w:type="character" w:customStyle="1" w:styleId="WW8Num39z1">
-    <w:name w:val="WW8Num39z1"/>
-    <w:rPr>
-      <w:rFonts w:ascii="Courier New" w:hAnsi="Courier New" w:cs="Courier New"/>
-    </w:rPr>
-  </w:style>
-  <w:style w:type="character" w:customStyle="1" w:styleId="WW8Num39z2">
-    <w:name w:val="WW8Num39z2"/>
-    <w:rPr>
-      <w:rFonts w:ascii="Wingdings" w:hAnsi="Wingdings" w:cs="Wingdings"/>
-    </w:rPr>
-  </w:style>
-  <w:style w:type="character" w:customStyle="1" w:styleId="WW8Num40z0">
-    <w:name w:val="WW8Num40z0"/>
-    <w:rPr>
-      <w:rFonts w:ascii="Times New Roman" w:hAnsi="Times New Roman" w:cs="Times New Roman"/>
-      <w:b w:val="0"/>
-      <w:i w:val="0"/>
-      <w:color w:val="auto"/>
-      <w:sz w:val="24"/>
-      <w:szCs w:val="24"/>
-    </w:rPr>
-  </w:style>
-  <w:style w:type="character" w:customStyle="1" w:styleId="WW8NumSt22z0">
-    <w:name w:val="WW8NumSt22z0"/>
-    <w:rPr>
-      <w:rFonts w:ascii="Times New Roman" w:hAnsi="Times New Roman" w:cs="Times New Roman"/>
-      <w:sz w:val="30"/>
-    </w:rPr>
-  </w:style>
-  <w:style w:type="character" w:customStyle="1" w:styleId="WW8NumSt23z0">
-    <w:name w:val="WW8NumSt23z0"/>
-    <w:rPr>
-      <w:rFonts w:ascii="Times New Roman" w:hAnsi="Times New Roman" w:cs="Times New Roman"/>
-      <w:sz w:val="22"/>
-    </w:rPr>
-  </w:style>
-  <w:style w:type="character" w:customStyle="1" w:styleId="DefaultParagraphFont1">
-    <w:name w:val="Default Paragraph Font1"/>
-  </w:style>
-  <w:style w:type="character" w:styleId="Hyperlink">
-    <w:name w:val="Hyperlink"/>
-    <w:rPr>
-      <w:color w:val="000FFF"/>
-      <w:u w:val="single"/>
-    </w:rPr>
-  </w:style>
-  <w:style w:type="character" w:customStyle="1" w:styleId="InfoBlueCharCharChar">
-    <w:name w:val="InfoBlue Char Char Char"/>
-    <w:rPr>
-      <w:i/>
-      <w:color w:val="0000FF"/>
-      <w:sz w:val="24"/>
-      <w:lang w:val="en-US" w:bidi="ar-SA"/>
-    </w:rPr>
-  </w:style>
-  <w:style w:type="character" w:customStyle="1" w:styleId="StyleInfoBlueBoldCharCharChar">
-    <w:name w:val="Style InfoBlue + Bold Char Char Char"/>
-    <w:rPr>
-      <w:b/>
-      <w:bCs/>
-      <w:i/>
-      <w:iCs/>
-      <w:color w:val="0000FF"/>
-      <w:sz w:val="24"/>
-      <w:lang w:val="en-US" w:bidi="ar-SA"/>
-    </w:rPr>
-  </w:style>
-  <w:style w:type="character" w:styleId="CommentReference">
-    <w:name w:val="annotation reference"/>
-    <w:rPr>
-      <w:sz w:val="16"/>
-      <w:szCs w:val="16"/>
-    </w:rPr>
-  </w:style>
-  <w:style w:type="character" w:customStyle="1" w:styleId="InfoBlueCharCharCharCharCharCharChar">
-    <w:name w:val="InfoBlue Char Char Char Char Char Char Char"/>
-    <w:rPr>
-      <w:i/>
-      <w:color w:val="0000FF"/>
-      <w:sz w:val="24"/>
-      <w:szCs w:val="24"/>
-      <w:lang w:val="en-US" w:bidi="ar-SA"/>
-    </w:rPr>
-  </w:style>
-  <w:style w:type="character" w:styleId="Strong">
-    <w:name w:val="Strong"/>
-    <w:qFormat/>
-    <w:rPr>
-      <w:b/>
-      <w:bCs/>
-    </w:rPr>
-  </w:style>
-  <w:style w:type="character" w:styleId="FollowedHyperlink">
-    <w:name w:val="FollowedHyperlink"/>
-    <w:rPr>
-      <w:color w:val="800080"/>
-      <w:u w:val="single"/>
-    </w:rPr>
-  </w:style>
-  <w:style w:type="character" w:customStyle="1" w:styleId="InstructionsChar1">
-    <w:name w:val="Instructions Char1"/>
-    <w:rPr>
-      <w:i/>
-      <w:color w:val="0000FF"/>
-      <w:sz w:val="24"/>
-      <w:lang w:val="en-US" w:bidi="ar-SA"/>
-    </w:rPr>
-  </w:style>
-  <w:style w:type="character" w:styleId="HTMLCite">
-    <w:name w:val="HTML Cite"/>
-    <w:rPr>
-      <w:i/>
-      <w:iCs/>
-    </w:rPr>
-  </w:style>
-  <w:style w:type="character" w:customStyle="1" w:styleId="StyleInfoBlueBoldCharCharCharChar">
-    <w:name w:val="Style InfoBlue + Bold Char Char Char Char"/>
-    <w:rPr>
-      <w:b/>
-      <w:bCs/>
-      <w:i/>
-      <w:iCs/>
-      <w:color w:val="0000FF"/>
-      <w:sz w:val="24"/>
-      <w:lang w:val="en-US" w:bidi="ar-SA"/>
-    </w:rPr>
-  </w:style>
-  <w:style w:type="character" w:styleId="HTMLAcronym">
-    <w:name w:val="HTML Acronym"/>
-    <w:rPr>
-      <w:color w:val="666666"/>
-    </w:rPr>
-  </w:style>
-  <w:style w:type="character" w:customStyle="1" w:styleId="InfoBlueCharCharChar1">
-    <w:name w:val="InfoBlue Char Char Char1"/>
-    <w:rPr>
-      <w:i/>
-      <w:color w:val="0000FF"/>
-      <w:sz w:val="24"/>
-      <w:szCs w:val="24"/>
-      <w:lang w:val="en-US" w:bidi="ar-SA"/>
-    </w:rPr>
-  </w:style>
-  <w:style w:type="character" w:customStyle="1" w:styleId="InstructionsChar">
-    <w:name w:val="Instructions Char"/>
-    <w:rPr>
-      <w:i/>
-      <w:color w:val="0000FF"/>
-      <w:sz w:val="24"/>
-      <w:lang w:val="en-US" w:bidi="ar-SA"/>
-    </w:rPr>
-  </w:style>
-  <w:style w:type="character" w:styleId="PageNumber">
-    <w:name w:val="page number"/>
-    <w:basedOn w:val="DefaultParagraphFont1"/>
-  </w:style>
-  <w:style w:type="character" w:customStyle="1" w:styleId="AppendixChar">
-    <w:name w:val="Appendix Char"/>
-    <w:rPr>
-      <w:b/>
-      <w:sz w:val="28"/>
-      <w:szCs w:val="28"/>
-      <w:lang w:val="en-US" w:bidi="ar-SA"/>
-    </w:rPr>
-  </w:style>
-  <w:style w:type="character" w:customStyle="1" w:styleId="apple-converted-space">
-    <w:name w:val="apple-converted-space"/>
-  </w:style>
-  <w:style w:type="character" w:customStyle="1" w:styleId="FootnoteTextChar">
-    <w:name w:val="Footnote Text Char"/>
-    <w:rPr>
-      <w:rFonts w:eastAsia="Calibri"/>
-    </w:rPr>
-  </w:style>
-  <w:style w:type="character" w:customStyle="1" w:styleId="FootnoteCharacters">
-    <w:name w:val="Footnote Characters"/>
-    <w:rPr>
-      <w:vertAlign w:val="superscript"/>
-    </w:rPr>
-  </w:style>
-  <w:style w:type="character" w:styleId="Emphasis">
-    <w:name w:val="Emphasis"/>
-    <w:qFormat/>
-    <w:rPr>
-      <w:i/>
-      <w:iCs/>
-    </w:rPr>
-  </w:style>
-  <w:style w:type="character" w:styleId="SubtleEmphasis">
-    <w:name w:val="Subtle Emphasis"/>
-    <w:qFormat/>
-    <w:rPr>
-      <w:i/>
-      <w:iCs/>
-      <w:color w:val="404040"/>
-    </w:rPr>
-  </w:style>
-  <w:style w:type="character" w:styleId="FootnoteReference">
-    <w:name w:val="footnote reference"/>
-    <w:rPr>
-      <w:vertAlign w:val="superscript"/>
-    </w:rPr>
-  </w:style>
-  <w:style w:type="character" w:customStyle="1" w:styleId="IndexLink">
-    <w:name w:val="Index Link"/>
-  </w:style>
-  <w:style w:type="character" w:styleId="EndnoteReference">
-    <w:name w:val="endnote reference"/>
-    <w:rPr>
-      <w:vertAlign w:val="superscript"/>
-    </w:rPr>
-  </w:style>
-  <w:style w:type="character" w:customStyle="1" w:styleId="EndnoteCharacters">
-    <w:name w:val="Endnote Characters"/>
-  </w:style>
-  <w:style w:type="paragraph" w:customStyle="1" w:styleId="Heading">
-    <w:name w:val="Heading"/>
-    <w:basedOn w:val="Normal"/>
-    <w:next w:val="BodyText"/>
-    <w:pPr>
-      <w:spacing w:before="180" w:after="120"/>
-      <w:ind w:left="0"/>
-      <w:jc w:val="center"/>
-    </w:pPr>
-    <w:rPr>
-      <w:b/>
-      <w:bCs/>
-      <w:caps/>
-      <w:sz w:val="36"/>
-    </w:rPr>
-  </w:style>
-  <w:style w:type="paragraph" w:styleId="BodyText">
-    <w:name w:val="Body Text"/>
-    <w:basedOn w:val="Normal"/>
-    <w:link w:val="BodyTextChar"/>
-    <w:pPr>
-      <w:spacing w:after="120"/>
-    </w:pPr>
-  </w:style>
-  <w:style w:type="paragraph" w:styleId="List">
-    <w:name w:val="List"/>
-    <w:basedOn w:val="BodyText"/>
-    <w:rPr>
-      <w:rFonts w:cs="Lohit Hindi"/>
-    </w:rPr>
-  </w:style>
-  <w:style w:type="paragraph" w:styleId="Caption">
-    <w:name w:val="caption"/>
-    <w:basedOn w:val="Normal"/>
-    <w:next w:val="Normal"/>
-    <w:qFormat/>
-    <w:pPr>
-      <w:keepNext/>
-    </w:pPr>
-    <w:rPr>
-      <w:b/>
-      <w:bCs/>
-      <w:i/>
-      <w:sz w:val="20"/>
-      <w:szCs w:val="20"/>
-    </w:rPr>
-  </w:style>
-  <w:style w:type="paragraph" w:customStyle="1" w:styleId="Index">
-    <w:name w:val="Index"/>
-    <w:basedOn w:val="Normal"/>
-    <w:pPr>
-      <w:suppressLineNumbers/>
-    </w:pPr>
-    <w:rPr>
-      <w:rFonts w:cs="Lohit Hindi"/>
-    </w:rPr>
-  </w:style>
-  <w:style w:type="paragraph" w:styleId="Header">
-    <w:name w:val="header"/>
-    <w:basedOn w:val="Normal"/>
-    <w:pPr>
-      <w:tabs>
-        <w:tab w:val="center" w:pos="4320"/>
-        <w:tab w:val="right" w:pos="8640"/>
-      </w:tabs>
-    </w:pPr>
-  </w:style>
-  <w:style w:type="paragraph" w:styleId="Footer">
-    <w:name w:val="footer"/>
-    <w:basedOn w:val="Normal"/>
-    <w:pPr>
-      <w:tabs>
-        <w:tab w:val="center" w:pos="4320"/>
-        <w:tab w:val="right" w:pos="8640"/>
-      </w:tabs>
-    </w:pPr>
-  </w:style>
-  <w:style w:type="paragraph" w:styleId="BodyTextIndent">
-    <w:name w:val="Body Text Indent"/>
-    <w:basedOn w:val="Normal"/>
-  </w:style>
-  <w:style w:type="paragraph" w:styleId="TOC1">
-    <w:name w:val="toc 1"/>
-    <w:basedOn w:val="Normal"/>
-    <w:next w:val="Normal"/>
-    <w:uiPriority w:val="39"/>
-    <w:pPr>
-      <w:tabs>
-        <w:tab w:val="left" w:pos="288"/>
-        <w:tab w:val="left" w:pos="720"/>
-        <w:tab w:val="right" w:leader="dot" w:pos="9350"/>
-      </w:tabs>
-      <w:spacing w:before="180"/>
-      <w:ind w:left="0"/>
-    </w:pPr>
-    <w:rPr>
-      <w:b/>
-      <w:bCs/>
-      <w:caps/>
-      <w:szCs w:val="28"/>
-      <w:lang w:eastAsia="en-US"/>
-    </w:rPr>
-  </w:style>
-  <w:style w:type="paragraph" w:styleId="TOC2">
-    <w:name w:val="toc 2"/>
-    <w:basedOn w:val="Normal"/>
-    <w:next w:val="Normal"/>
-    <w:uiPriority w:val="39"/>
-    <w:pPr>
-      <w:tabs>
-        <w:tab w:val="left" w:pos="720"/>
-        <w:tab w:val="left" w:pos="1296"/>
-        <w:tab w:val="right" w:leader="dot" w:pos="9350"/>
-      </w:tabs>
-      <w:ind w:left="432"/>
-    </w:pPr>
-    <w:rPr>
-      <w:lang w:eastAsia="en-US"/>
-    </w:rPr>
-  </w:style>
-  <w:style w:type="paragraph" w:styleId="TOC3">
-    <w:name w:val="toc 3"/>
-    <w:basedOn w:val="Normal"/>
-    <w:next w:val="Normal"/>
-    <w:uiPriority w:val="39"/>
-    <w:pPr>
-      <w:tabs>
-        <w:tab w:val="left" w:pos="1620"/>
-        <w:tab w:val="left" w:pos="1920"/>
-        <w:tab w:val="right" w:leader="dot" w:pos="9350"/>
-      </w:tabs>
-      <w:ind w:left="900"/>
-    </w:pPr>
-    <w:rPr>
-      <w:lang w:eastAsia="en-US"/>
-    </w:rPr>
-  </w:style>
-  <w:style w:type="paragraph" w:styleId="TOC4">
-    <w:name w:val="toc 4"/>
-    <w:basedOn w:val="Normal"/>
-    <w:next w:val="Normal"/>
-    <w:pPr>
-      <w:tabs>
-        <w:tab w:val="left" w:pos="2160"/>
-        <w:tab w:val="right" w:leader="dot" w:pos="9360"/>
-      </w:tabs>
-      <w:ind w:left="0"/>
-    </w:pPr>
-    <w:rPr>
-      <w:b/>
-      <w:caps/>
-      <w:szCs w:val="28"/>
-    </w:rPr>
-  </w:style>
-  <w:style w:type="paragraph" w:styleId="TOC5">
-    <w:name w:val="toc 5"/>
-    <w:basedOn w:val="Normal"/>
-    <w:next w:val="Normal"/>
-    <w:pPr>
-      <w:ind w:left="0"/>
-    </w:pPr>
-  </w:style>
-  <w:style w:type="paragraph" w:styleId="TOC6">
-    <w:name w:val="toc 6"/>
-    <w:basedOn w:val="Normal"/>
-    <w:next w:val="Normal"/>
-    <w:pPr>
-      <w:ind w:left="1200"/>
-    </w:pPr>
-  </w:style>
-  <w:style w:type="paragraph" w:styleId="TOC7">
-    <w:name w:val="toc 7"/>
-    <w:basedOn w:val="Normal"/>
-    <w:next w:val="Normal"/>
-    <w:pPr>
-      <w:ind w:left="1440"/>
-    </w:pPr>
-  </w:style>
-  <w:style w:type="paragraph" w:styleId="TOC8">
-    <w:name w:val="toc 8"/>
-    <w:basedOn w:val="Normal"/>
-    <w:next w:val="Normal"/>
-    <w:pPr>
-      <w:ind w:left="1680"/>
-    </w:pPr>
-  </w:style>
-  <w:style w:type="paragraph" w:styleId="TOC9">
-    <w:name w:val="toc 9"/>
-    <w:basedOn w:val="Normal"/>
-    <w:next w:val="Normal"/>
-    <w:pPr>
-      <w:ind w:left="1920"/>
-    </w:pPr>
-  </w:style>
-  <w:style w:type="paragraph" w:customStyle="1" w:styleId="tabletxt">
-    <w:name w:val="tabletxt"/>
-    <w:basedOn w:val="Normal"/>
-    <w:pPr>
-      <w:autoSpaceDE w:val="0"/>
-      <w:spacing w:before="20" w:after="20"/>
-      <w:ind w:left="0"/>
-    </w:pPr>
-    <w:rPr>
-      <w:rFonts w:cs="Arial"/>
-      <w:sz w:val="20"/>
-      <w:szCs w:val="20"/>
-    </w:rPr>
-  </w:style>
-  <w:style w:type="paragraph" w:customStyle="1" w:styleId="TitleCover">
-    <w:name w:val="Title Cover"/>
-    <w:basedOn w:val="Normal"/>
-    <w:next w:val="Normal"/>
-    <w:pPr>
-      <w:keepNext/>
-      <w:keepLines/>
-      <w:pBdr>
-        <w:top w:val="single" w:sz="48" w:space="31" w:color="000000"/>
-      </w:pBdr>
-      <w:tabs>
-        <w:tab w:val="left" w:pos="0"/>
-      </w:tabs>
-      <w:spacing w:before="240" w:after="500" w:line="640" w:lineRule="exact"/>
-      <w:ind w:left="0"/>
-      <w:jc w:val="left"/>
-    </w:pPr>
-    <w:rPr>
-      <w:rFonts w:ascii="Arial Black" w:hAnsi="Arial Black" w:cs="Arial Black"/>
-      <w:b/>
-      <w:spacing w:val="-48"/>
-      <w:kern w:val="1"/>
-      <w:sz w:val="64"/>
-      <w:szCs w:val="20"/>
-    </w:rPr>
-  </w:style>
-  <w:style w:type="paragraph" w:customStyle="1" w:styleId="SubtitleCover">
-    <w:name w:val="Subtitle Cover"/>
-    <w:basedOn w:val="TitleCover"/>
-    <w:next w:val="BodyText"/>
-    <w:pPr>
-      <w:pBdr>
-        <w:top w:val="single" w:sz="6" w:space="24" w:color="000000"/>
-      </w:pBdr>
-      <w:tabs>
-        <w:tab w:val="clear" w:pos="0"/>
-      </w:tabs>
-      <w:spacing w:before="0" w:after="0" w:line="480" w:lineRule="atLeast"/>
-      <w:jc w:val="right"/>
-    </w:pPr>
-    <w:rPr>
-      <w:rFonts w:ascii="Arial" w:hAnsi="Arial" w:cs="Arial"/>
-      <w:b w:val="0"/>
-      <w:spacing w:val="-30"/>
-      <w:sz w:val="48"/>
-    </w:rPr>
-  </w:style>
-  <w:style w:type="paragraph" w:customStyle="1" w:styleId="SubtitleCover2">
-    <w:name w:val="Subtitle Cover2"/>
-    <w:basedOn w:val="SubtitleCover"/>
-    <w:rPr>
-      <w:spacing w:val="0"/>
-      <w:sz w:val="36"/>
-    </w:rPr>
-  </w:style>
-  <w:style w:type="paragraph" w:customStyle="1" w:styleId="Tabletext">
-    <w:name w:val="Tabletext"/>
-    <w:basedOn w:val="Normal"/>
-    <w:pPr>
-      <w:keepLines/>
-      <w:widowControl w:val="0"/>
-      <w:spacing w:before="0" w:after="0" w:line="240" w:lineRule="atLeast"/>
-      <w:ind w:left="0"/>
-      <w:jc w:val="left"/>
-    </w:pPr>
-    <w:rPr>
-      <w:rFonts w:ascii="Arial" w:hAnsi="Arial" w:cs="Arial"/>
-      <w:sz w:val="20"/>
-      <w:szCs w:val="20"/>
-    </w:rPr>
-  </w:style>
-  <w:style w:type="paragraph" w:customStyle="1" w:styleId="InfoBlueCharChar">
-    <w:name w:val="InfoBlue Char Char"/>
-    <w:basedOn w:val="Normal"/>
-    <w:next w:val="BodyText"/>
-    <w:pPr>
-      <w:keepLines/>
-      <w:spacing w:before="0" w:after="120" w:line="240" w:lineRule="atLeast"/>
-    </w:pPr>
-    <w:rPr>
-      <w:i/>
-      <w:color w:val="0000FF"/>
-      <w:szCs w:val="20"/>
-    </w:rPr>
-  </w:style>
-  <w:style w:type="paragraph" w:customStyle="1" w:styleId="Paragraph2">
-    <w:name w:val="Paragraph2"/>
-    <w:basedOn w:val="Normal"/>
-    <w:pPr>
-      <w:widowControl w:val="0"/>
-      <w:spacing w:before="80" w:after="0" w:line="240" w:lineRule="atLeast"/>
-      <w:ind w:left="720"/>
-    </w:pPr>
-    <w:rPr>
-      <w:rFonts w:ascii="Arial" w:hAnsi="Arial" w:cs="Arial"/>
-      <w:color w:val="000000"/>
-      <w:sz w:val="20"/>
-      <w:szCs w:val="20"/>
-      <w:lang w:val="en-AU"/>
-    </w:rPr>
-  </w:style>
-  <w:style w:type="paragraph" w:customStyle="1" w:styleId="StyleSubtitleCover2TopNoborder">
-    <w:name w:val="Style Subtitle Cover2 + Top: (No border)"/>
-    <w:basedOn w:val="SubtitleCover2"/>
-    <w:pPr>
-      <w:pBdr>
-        <w:top w:val="none" w:sz="0" w:space="0" w:color="auto"/>
-      </w:pBdr>
-    </w:pPr>
-    <w:rPr>
-      <w:rFonts w:ascii="Times New Roman" w:hAnsi="Times New Roman" w:cs="Times New Roman"/>
-      <w:sz w:val="32"/>
-    </w:rPr>
-  </w:style>
-  <w:style w:type="paragraph" w:customStyle="1" w:styleId="StyleInfoBlueBoldCharChar">
-    <w:name w:val="Style InfoBlue + Bold Char Char"/>
-    <w:basedOn w:val="InfoBlueCharChar"/>
-    <w:rPr>
-      <w:b/>
-      <w:bCs/>
-      <w:iCs/>
-    </w:rPr>
-  </w:style>
-  <w:style w:type="paragraph" w:styleId="BalloonText">
-    <w:name w:val="Balloon Text"/>
-    <w:basedOn w:val="Normal"/>
-    <w:rPr>
-      <w:rFonts w:ascii="Tahoma" w:hAnsi="Tahoma" w:cs="Tahoma"/>
-      <w:sz w:val="16"/>
-      <w:szCs w:val="16"/>
-    </w:rPr>
-  </w:style>
-  <w:style w:type="paragraph" w:customStyle="1" w:styleId="InfoBlueCharCharCharCharCharChar">
-    <w:name w:val="InfoBlue Char Char Char Char Char Char"/>
-    <w:basedOn w:val="Normal"/>
-    <w:next w:val="BodyText"/>
-    <w:pPr>
-      <w:keepLines/>
-      <w:spacing w:before="0" w:after="120" w:line="240" w:lineRule="atLeast"/>
-    </w:pPr>
-    <w:rPr>
-      <w:i/>
-      <w:color w:val="0000FF"/>
-    </w:rPr>
-  </w:style>
-  <w:style w:type="paragraph" w:customStyle="1" w:styleId="InfoBlueChar">
-    <w:name w:val="InfoBlue Char"/>
-    <w:basedOn w:val="Normal"/>
-    <w:next w:val="BodyText"/>
-    <w:pPr>
-      <w:keepLines/>
-      <w:spacing w:before="0" w:after="120" w:line="240" w:lineRule="atLeast"/>
-    </w:pPr>
-    <w:rPr>
-      <w:i/>
-      <w:color w:val="0000FF"/>
-      <w:szCs w:val="20"/>
-    </w:rPr>
-  </w:style>
-  <w:style w:type="paragraph" w:styleId="CommentText">
-    <w:name w:val="annotation text"/>
-    <w:basedOn w:val="Normal"/>
-    <w:rPr>
-      <w:sz w:val="20"/>
-      <w:szCs w:val="20"/>
-    </w:rPr>
-  </w:style>
-  <w:style w:type="paragraph" w:styleId="CommentSubject">
-    <w:name w:val="annotation subject"/>
-    <w:basedOn w:val="CommentText"/>
-    <w:next w:val="CommentText"/>
-    <w:rPr>
-      <w:b/>
-      <w:bCs/>
-    </w:rPr>
-  </w:style>
-  <w:style w:type="paragraph" w:customStyle="1" w:styleId="ResumeBody">
-    <w:name w:val="Resume Body"/>
-    <w:basedOn w:val="Normal"/>
-    <w:pPr>
-      <w:spacing w:after="120"/>
-      <w:ind w:left="0"/>
-      <w:jc w:val="left"/>
-    </w:pPr>
-    <w:rPr>
-      <w:sz w:val="20"/>
-    </w:rPr>
-  </w:style>
-  <w:style w:type="paragraph" w:styleId="BodyText2">
-    <w:name w:val="Body Text 2"/>
-    <w:basedOn w:val="Normal"/>
-    <w:pPr>
-      <w:spacing w:before="0" w:after="0"/>
-      <w:ind w:left="0"/>
-      <w:jc w:val="left"/>
-    </w:pPr>
-    <w:rPr>
-      <w:rFonts w:ascii="Arial" w:hAnsi="Arial" w:cs="Arial"/>
-      <w:sz w:val="22"/>
-      <w:szCs w:val="22"/>
-    </w:rPr>
-  </w:style>
-  <w:style w:type="paragraph" w:styleId="NormalWeb">
-    <w:name w:val="Normal (Web)"/>
-    <w:basedOn w:val="Normal"/>
-    <w:uiPriority w:val="99"/>
-    <w:pPr>
-      <w:spacing w:before="280" w:after="280"/>
-      <w:ind w:left="0"/>
-      <w:jc w:val="left"/>
-    </w:pPr>
-  </w:style>
-  <w:style w:type="paragraph" w:styleId="BodyText3">
-    <w:name w:val="Body Text 3"/>
-    <w:basedOn w:val="Normal"/>
-    <w:pPr>
-      <w:tabs>
-        <w:tab w:val="left" w:pos="1800"/>
-      </w:tabs>
-      <w:ind w:left="0"/>
-    </w:pPr>
-  </w:style>
-  <w:style w:type="paragraph" w:customStyle="1" w:styleId="TableColumnHeading">
-    <w:name w:val="TableColumnHeading"/>
-    <w:next w:val="Normal"/>
-    <w:pPr>
-      <w:suppressAutoHyphens/>
-      <w:spacing w:before="60" w:after="60"/>
-      <w:jc w:val="center"/>
-    </w:pPr>
-    <w:rPr>
-      <w:rFonts w:ascii="Arial" w:hAnsi="Arial" w:cs="Arial"/>
-      <w:b/>
-      <w:lang w:eastAsia="zh-CN"/>
-    </w:rPr>
-  </w:style>
-  <w:style w:type="paragraph" w:customStyle="1" w:styleId="TableText0">
-    <w:name w:val="TableText"/>
-    <w:pPr>
-      <w:suppressAutoHyphens/>
-      <w:spacing w:before="40" w:after="40"/>
-    </w:pPr>
-    <w:rPr>
-      <w:rFonts w:ascii="Arial" w:hAnsi="Arial" w:cs="Arial"/>
-      <w:lang w:eastAsia="zh-CN"/>
-    </w:rPr>
-  </w:style>
-  <w:style w:type="paragraph" w:styleId="BodyTextIndent2">
-    <w:name w:val="Body Text Indent 2"/>
-    <w:basedOn w:val="Normal"/>
-    <w:pPr>
-      <w:spacing w:before="120" w:after="0"/>
-      <w:ind w:left="720"/>
-      <w:jc w:val="left"/>
-    </w:pPr>
-    <w:rPr>
-      <w:rFonts w:ascii="Arial" w:hAnsi="Arial" w:cs="Arial"/>
-      <w:sz w:val="20"/>
-      <w:szCs w:val="20"/>
-    </w:rPr>
-  </w:style>
-  <w:style w:type="paragraph" w:customStyle="1" w:styleId="Tableheader">
-    <w:name w:val="Table header"/>
-    <w:basedOn w:val="Normal"/>
-    <w:pPr>
-      <w:spacing w:before="0" w:after="0"/>
-      <w:ind w:left="0"/>
-      <w:jc w:val="left"/>
-    </w:pPr>
-    <w:rPr>
-      <w:rFonts w:ascii="Arial" w:hAnsi="Arial" w:cs="Arial"/>
-      <w:b/>
-      <w:sz w:val="22"/>
-    </w:rPr>
-  </w:style>
-  <w:style w:type="paragraph" w:customStyle="1" w:styleId="PageTitle">
-    <w:name w:val="PageTitle"/>
-    <w:basedOn w:val="Normal"/>
-    <w:pPr>
-      <w:spacing w:before="120" w:after="120"/>
-      <w:ind w:left="0"/>
-      <w:jc w:val="center"/>
-    </w:pPr>
-    <w:rPr>
-      <w:rFonts w:ascii="Arial" w:hAnsi="Arial" w:cs="Arial"/>
-      <w:b/>
-      <w:color w:val="000000"/>
-      <w:sz w:val="32"/>
-      <w:szCs w:val="20"/>
-    </w:rPr>
-  </w:style>
-  <w:style w:type="paragraph" w:customStyle="1" w:styleId="TableContents">
-    <w:name w:val="Table Contents"/>
-    <w:basedOn w:val="Normal"/>
-    <w:pPr>
-      <w:suppressLineNumbers/>
-    </w:pPr>
-  </w:style>
-  <w:style w:type="paragraph" w:customStyle="1" w:styleId="TableHeading">
-    <w:name w:val="Table Heading"/>
-    <w:pPr>
-      <w:shd w:val="clear" w:color="auto" w:fill="F2F2F2"/>
-      <w:suppressAutoHyphens/>
-      <w:snapToGrid w:val="0"/>
-    </w:pPr>
-    <w:rPr>
-      <w:rFonts w:ascii="Arial" w:hAnsi="Arial" w:cs="Arial"/>
-      <w:b/>
-      <w:lang w:eastAsia="zh-CN"/>
-    </w:rPr>
-  </w:style>
-  <w:style w:type="paragraph" w:customStyle="1" w:styleId="Table10Text">
-    <w:name w:val="Table 10 Text"/>
-    <w:basedOn w:val="Normal"/>
-    <w:pPr>
-      <w:spacing w:before="20" w:after="20"/>
-      <w:ind w:left="0"/>
-      <w:jc w:val="left"/>
-    </w:pPr>
-    <w:rPr>
-      <w:rFonts w:ascii="Arial" w:hAnsi="Arial" w:cs="Arial"/>
-      <w:sz w:val="20"/>
-      <w:szCs w:val="20"/>
-    </w:rPr>
-  </w:style>
-  <w:style w:type="paragraph" w:customStyle="1" w:styleId="TextBold">
-    <w:name w:val="Text Bold"/>
-    <w:basedOn w:val="Normal"/>
-    <w:next w:val="Normal"/>
-    <w:pPr>
-      <w:spacing w:before="0" w:after="0"/>
-      <w:ind w:left="0"/>
-      <w:jc w:val="left"/>
-    </w:pPr>
-    <w:rPr>
-      <w:rFonts w:ascii="Arial" w:hAnsi="Arial" w:cs="Arial"/>
-      <w:b/>
-      <w:sz w:val="20"/>
-      <w:szCs w:val="20"/>
-    </w:rPr>
-  </w:style>
-  <w:style w:type="paragraph" w:customStyle="1" w:styleId="TextUnderBold">
-    <w:name w:val="Text UnderBold"/>
-    <w:basedOn w:val="Normal"/>
-    <w:pPr>
-      <w:spacing w:before="0" w:after="0"/>
-      <w:ind w:left="0"/>
-      <w:jc w:val="center"/>
-    </w:pPr>
-    <w:rPr>
-      <w:rFonts w:ascii="Arial" w:hAnsi="Arial" w:cs="Arial"/>
-      <w:sz w:val="20"/>
-      <w:szCs w:val="20"/>
-      <w:u w:val="single"/>
-    </w:rPr>
-  </w:style>
-  <w:style w:type="paragraph" w:customStyle="1" w:styleId="BodyTextKeep">
-    <w:name w:val="Body Text Keep"/>
-    <w:basedOn w:val="BodyText"/>
-    <w:pPr>
-      <w:keepNext/>
-      <w:spacing w:before="0" w:after="220" w:line="220" w:lineRule="atLeast"/>
-      <w:ind w:left="1080"/>
-      <w:jc w:val="left"/>
-    </w:pPr>
-    <w:rPr>
-      <w:rFonts w:ascii="Arial" w:hAnsi="Arial" w:cs="Arial"/>
-      <w:szCs w:val="20"/>
-    </w:rPr>
-  </w:style>
-  <w:style w:type="paragraph" w:customStyle="1" w:styleId="SectionHeading">
-    <w:name w:val="Section Heading"/>
-    <w:basedOn w:val="Heading1"/>
-    <w:pPr>
-      <w:keepLines/>
-      <w:numPr>
-        <w:numId w:val="0"/>
-      </w:numPr>
-      <w:shd w:val="clear" w:color="auto" w:fill="D8D8D8"/>
-      <w:spacing w:before="220" w:after="220" w:line="280" w:lineRule="atLeast"/>
-      <w:ind w:firstLine="1080"/>
-    </w:pPr>
-    <w:rPr>
-      <w:rFonts w:eastAsia="Times New Roman"/>
-      <w:bCs w:val="0"/>
-      <w:caps w:val="0"/>
-      <w:spacing w:val="-10"/>
-      <w:position w:val="6"/>
-      <w:sz w:val="24"/>
-      <w:szCs w:val="20"/>
-    </w:rPr>
-  </w:style>
-  <w:style w:type="paragraph" w:customStyle="1" w:styleId="narratstyle">
-    <w:name w:val="narrat style"/>
-    <w:basedOn w:val="SectionHeading"/>
-    <w:pPr>
-      <w:keepLines w:val="0"/>
-      <w:shd w:val="clear" w:color="auto" w:fill="auto"/>
-      <w:spacing w:before="0" w:after="0" w:line="240" w:lineRule="auto"/>
-      <w:ind w:left="342" w:right="355" w:firstLine="0"/>
-      <w:jc w:val="center"/>
-    </w:pPr>
-    <w:rPr>
-      <w:rFonts w:ascii="Book Antiqua" w:hAnsi="Book Antiqua" w:cs="Book Antiqua"/>
-      <w:i/>
-      <w:spacing w:val="0"/>
-      <w:position w:val="0"/>
-      <w:sz w:val="22"/>
-    </w:rPr>
-  </w:style>
-  <w:style w:type="paragraph" w:customStyle="1" w:styleId="formtext">
-    <w:name w:val="form text"/>
-    <w:basedOn w:val="Normal"/>
-    <w:pPr>
-      <w:spacing w:before="120" w:after="0"/>
-      <w:ind w:left="0"/>
-      <w:jc w:val="left"/>
-    </w:pPr>
-    <w:rPr>
-      <w:b/>
-      <w:i/>
-      <w:sz w:val="22"/>
-      <w:szCs w:val="20"/>
-    </w:rPr>
-  </w:style>
-  <w:style w:type="paragraph" w:customStyle="1" w:styleId="formtext-small">
-    <w:name w:val="form text - small"/>
-    <w:basedOn w:val="Normal"/>
-    <w:pPr>
-      <w:spacing w:before="240" w:after="0"/>
-      <w:ind w:left="0"/>
-      <w:jc w:val="left"/>
-    </w:pPr>
-    <w:rPr>
-      <w:sz w:val="20"/>
-      <w:szCs w:val="20"/>
-    </w:rPr>
-  </w:style>
-  <w:style w:type="paragraph" w:customStyle="1" w:styleId="tableheading0">
-    <w:name w:val="table heading"/>
-    <w:basedOn w:val="formtext-small"/>
-    <w:pPr>
-      <w:spacing w:before="60"/>
-    </w:pPr>
-    <w:rPr>
-      <w:i/>
-      <w:sz w:val="18"/>
-    </w:rPr>
-  </w:style>
-  <w:style w:type="paragraph" w:customStyle="1" w:styleId="Instructions">
-    <w:name w:val="Instructions"/>
-    <w:basedOn w:val="Normal"/>
-    <w:pPr>
-      <w:shd w:val="clear" w:color="auto" w:fill="FFFFFF"/>
-      <w:spacing w:before="0" w:after="0"/>
-      <w:ind w:left="0"/>
-      <w:jc w:val="left"/>
-    </w:pPr>
-    <w:rPr>
-      <w:i/>
-      <w:color w:val="0000FF"/>
-      <w:szCs w:val="20"/>
-    </w:rPr>
-  </w:style>
-  <w:style w:type="paragraph" w:customStyle="1" w:styleId="Bullet1">
-    <w:name w:val="Bullet 1"/>
-    <w:basedOn w:val="Normal"/>
-    <w:pPr>
-      <w:numPr>
-        <w:numId w:val="3"/>
-      </w:numPr>
-      <w:tabs>
-        <w:tab w:val="left" w:pos="340"/>
-        <w:tab w:val="left" w:pos="454"/>
-      </w:tabs>
-      <w:spacing w:before="0" w:after="0"/>
-      <w:ind w:left="340" w:hanging="227"/>
-      <w:jc w:val="left"/>
-    </w:pPr>
-    <w:rPr>
-      <w:rFonts w:ascii="Arial" w:hAnsi="Arial" w:cs="Arial"/>
-    </w:rPr>
-  </w:style>
-  <w:style w:type="paragraph" w:customStyle="1" w:styleId="TableText1">
-    <w:name w:val="Table Text"/>
-    <w:basedOn w:val="TableHeading"/>
-    <w:pPr>
-      <w:shd w:val="clear" w:color="auto" w:fill="auto"/>
-      <w:overflowPunct w:val="0"/>
-      <w:autoSpaceDE w:val="0"/>
-      <w:snapToGrid/>
-      <w:textAlignment w:val="baseline"/>
-    </w:pPr>
-    <w:rPr>
-      <w:b w:val="0"/>
-      <w:lang w:eastAsia="en-US"/>
-    </w:rPr>
-  </w:style>
-  <w:style w:type="paragraph" w:customStyle="1" w:styleId="InfoBlueCharChar2">
-    <w:name w:val="InfoBlue Char Char2"/>
-    <w:basedOn w:val="Normal"/>
-    <w:next w:val="BodyText"/>
-    <w:pPr>
-      <w:keepLines/>
-      <w:spacing w:before="0" w:after="120" w:line="240" w:lineRule="atLeast"/>
-    </w:pPr>
-    <w:rPr>
-      <w:i/>
-      <w:color w:val="0000FF"/>
-    </w:rPr>
-  </w:style>
-  <w:style w:type="paragraph" w:customStyle="1" w:styleId="Appendix">
-    <w:name w:val="Appendix"/>
-    <w:basedOn w:val="Normal"/>
-    <w:pPr>
-      <w:ind w:left="0"/>
-    </w:pPr>
-    <w:rPr>
-      <w:b/>
-      <w:sz w:val="28"/>
-      <w:szCs w:val="28"/>
-    </w:rPr>
-  </w:style>
-  <w:style w:type="paragraph" w:customStyle="1" w:styleId="TableButton">
-    <w:name w:val="Table Button"/>
-    <w:basedOn w:val="Normal"/>
-    <w:pPr>
-      <w:numPr>
-        <w:numId w:val="4"/>
-      </w:numPr>
-      <w:jc w:val="left"/>
-    </w:pPr>
-    <w:rPr>
-      <w:szCs w:val="20"/>
-    </w:rPr>
-  </w:style>
-  <w:style w:type="paragraph" w:customStyle="1" w:styleId="InfoBlue">
-    <w:name w:val="InfoBlue"/>
-    <w:basedOn w:val="Normal"/>
-    <w:next w:val="BodyText"/>
-    <w:pPr>
-      <w:widowControl w:val="0"/>
-      <w:spacing w:before="0" w:after="120" w:line="240" w:lineRule="atLeast"/>
-    </w:pPr>
-    <w:rPr>
-      <w:i/>
-      <w:color w:val="0000FF"/>
-      <w:szCs w:val="20"/>
-    </w:rPr>
-  </w:style>
-  <w:style w:type="paragraph" w:customStyle="1" w:styleId="Subheading">
-    <w:name w:val="Subheading"/>
-    <w:basedOn w:val="BodyText"/>
-    <w:pPr>
-      <w:keepLines/>
-      <w:widowControl w:val="0"/>
-      <w:spacing w:before="240" w:line="240" w:lineRule="atLeast"/>
-      <w:ind w:left="720"/>
-      <w:jc w:val="left"/>
-    </w:pPr>
-    <w:rPr>
-      <w:rFonts w:ascii="Arial" w:hAnsi="Arial" w:cs="Arial"/>
-      <w:b/>
-      <w:bCs/>
-      <w:sz w:val="20"/>
-      <w:szCs w:val="20"/>
-    </w:rPr>
-  </w:style>
-  <w:style w:type="paragraph" w:customStyle="1" w:styleId="NormalArial">
-    <w:name w:val="Normal + Arial"/>
-    <w:basedOn w:val="Normal"/>
-  </w:style>
-  <w:style w:type="paragraph" w:customStyle="1" w:styleId="Heading2LatinArial">
-    <w:name w:val="Heading 2 + (Latin) Arial"/>
-    <w:basedOn w:val="Heading2"/>
-    <w:pPr>
-      <w:keepLines w:val="0"/>
-      <w:widowControl w:val="0"/>
-      <w:numPr>
-        <w:ilvl w:val="0"/>
-        <w:numId w:val="0"/>
-      </w:numPr>
-      <w:spacing w:before="120" w:after="60" w:line="240" w:lineRule="atLeast"/>
-      <w:ind w:left="576" w:hanging="576"/>
-      <w:jc w:val="left"/>
-    </w:pPr>
-    <w:rPr>
-      <w:rFonts w:ascii="Arial" w:hAnsi="Arial" w:cs="Arial"/>
-    </w:rPr>
-  </w:style>
-  <w:style w:type="paragraph" w:styleId="FootnoteText">
-    <w:name w:val="footnote text"/>
-    <w:basedOn w:val="Normal"/>
-    <w:pPr>
-      <w:spacing w:before="0" w:after="0"/>
-      <w:ind w:left="0"/>
-      <w:jc w:val="left"/>
-    </w:pPr>
-    <w:rPr>
-      <w:rFonts w:eastAsia="Calibri"/>
-      <w:sz w:val="20"/>
-      <w:szCs w:val="20"/>
-    </w:rPr>
-  </w:style>
-  <w:style w:type="paragraph" w:styleId="ListParagraph">
-    <w:name w:val="List Paragraph"/>
-    <w:basedOn w:val="Normal"/>
-    <w:qFormat/>
-    <w:pPr>
-      <w:spacing w:before="0" w:after="200" w:line="276" w:lineRule="auto"/>
-      <w:ind w:left="720"/>
-      <w:jc w:val="left"/>
-    </w:pPr>
-    <w:rPr>
-      <w:rFonts w:ascii="Calibri" w:eastAsia="Calibri" w:hAnsi="Calibri"/>
-      <w:sz w:val="22"/>
-      <w:szCs w:val="22"/>
-    </w:rPr>
-  </w:style>
-  <w:style w:type="paragraph" w:customStyle="1" w:styleId="Contents10">
-    <w:name w:val="Contents 10"/>
-    <w:basedOn w:val="Index"/>
-    <w:pPr>
-      <w:tabs>
-        <w:tab w:val="right" w:leader="dot" w:pos="7425"/>
-      </w:tabs>
-      <w:ind w:left="2547"/>
-    </w:pPr>
-  </w:style>
-  <w:style w:type="table" w:styleId="TableGrid">
-    <w:name w:val="Table Grid"/>
-    <w:basedOn w:val="TableNormal"/>
-    <w:uiPriority w:val="39"/>
-    <w:rsid w:val="00FD7CB1"/>
-    <w:tblPr>
-      <w:tblInd w:w="0" w:type="dxa"/>
-      <w:tblBorders>
-        <w:top w:val="single" w:sz="4" w:space="0" w:color="auto"/>
-        <w:left w:val="single" w:sz="4" w:space="0" w:color="auto"/>
-        <w:bottom w:val="single" w:sz="4" w:space="0" w:color="auto"/>
-        <w:right w:val="single" w:sz="4" w:space="0" w:color="auto"/>
-        <w:insideH w:val="single" w:sz="4" w:space="0" w:color="auto"/>
-        <w:insideV w:val="single" w:sz="4" w:space="0" w:color="auto"/>
-      </w:tblBorders>
-      <w:tblCellMar>
-        <w:top w:w="0" w:type="dxa"/>
-        <w:left w:w="108" w:type="dxa"/>
-        <w:bottom w:w="0" w:type="dxa"/>
-        <w:right w:w="108" w:type="dxa"/>
-      </w:tblCellMar>
-    </w:tblPr>
-  </w:style>
-  <w:style w:type="character" w:customStyle="1" w:styleId="BodyTextChar">
-    <w:name w:val="Body Text Char"/>
-    <w:link w:val="BodyText"/>
-    <w:rsid w:val="00CC1B8B"/>
-    <w:rPr>
-      <w:sz w:val="24"/>
-      <w:szCs w:val="24"/>
-      <w:lang w:eastAsia="zh-CN"/>
-    </w:rPr>
-  </w:style>
-</w:styles>
-</file>
-
-<file path=word/stylesWithEffects.xml><?xml version="1.0" encoding="utf-8"?>
-<w:styles xmlns:wpc="http://schemas.microsoft.com/office/word/2010/wordprocessingCanvas" xmlns:mc="http://schemas.openxmlformats.org/markup-compatibility/2006" xmlns:o="urn:schemas-microsoft-com:office:office" xmlns:r="http://schemas.openxmlformats.org/officeDocument/2006/relationships" xmlns:m="http://schemas.openxmlformats.org/officeDocument/2006/math" xmlns:v="urn:schemas-microsoft-com:vml" xmlns:wp14="http://schemas.microsoft.com/office/word/2010/wordprocessingDrawing" xmlns:wp="http://schemas.openxmlformats.org/drawingml/2006/wordprocessingDrawing" xmlns:w10="urn:schemas-microsoft-com:office:word" xmlns:w="http://schemas.openxmlformats.org/wordprocessingml/2006/main" xmlns:w14="http://schemas.microsoft.com/office/word/2010/wordml" xmlns:wpg="http://schemas.microsoft.com/office/word/2010/wordprocessingGroup" xmlns:wpi="http://schemas.microsoft.com/office/word/2010/wordprocessingInk" xmlns:wne="http://schemas.microsoft.com/office/word/2006/wordml" xmlns:wps="http://schemas.microsoft.com/office/word/2010/wordprocessingShape" mc:Ignorable="w14 wp14">
-  <w:docDefaults>
-    <w:rPrDefault>
-      <w:rPr>
-        <w:rFonts w:ascii="Times New Roman" w:eastAsia="Times New Roman" w:hAnsi="Times New Roman" w:cs="Times New Roman"/>
-        <w:lang w:val="en-US" w:eastAsia="en-US" w:bidi="ar-SA"/>
-      </w:rPr>
-    </w:rPrDefault>
-    <w:pPrDefault/>
-  </w:docDefaults>
-  <w:latentStyles w:defLockedState="0" w:defUIPriority="99" w:defSemiHidden="1" w:defUnhideWhenUsed="1" w:defQFormat="0" w:count="267">
-    <w:lsdException w:name="Normal" w:semiHidden="0" w:uiPriority="0" w:unhideWhenUsed="0" w:qFormat="1"/>
-    <w:lsdException w:name="heading 1" w:semiHidden="0" w:uiPriority="9" w:unhideWhenUsed="0" w:qFormat="1"/>
-    <w:lsdException w:name="heading 2" w:semiHidden="0" w:uiPriority="9" w:unhideWhenUsed="0" w:qFormat="1"/>
-    <w:lsdException w:name="heading 3" w:semiHidden="0" w:uiPriority="9" w:unhideWhenUsed="0" w:qFormat="1"/>
-    <w:lsdException w:name="heading 4" w:semiHidden="0" w:uiPriority="9" w:unhideWhenUsed="0" w:qFormat="1"/>
-    <w:lsdException w:name="heading 5" w:semiHidden="0" w:uiPriority="9" w:unhideWhenUsed="0" w:qFormat="1"/>
-    <w:lsdException w:name="heading 6" w:semiHidden="0" w:uiPriority="9" w:unhideWhenUsed="0" w:qFormat="1"/>
-    <w:lsdException w:name="heading 7" w:semiHidden="0" w:uiPriority="9" w:unhideWhenUsed="0" w:qFormat="1"/>
-    <w:lsdException w:name="heading 8" w:semiHidden="0" w:uiPriority="9" w:unhideWhenUsed="0" w:qFormat="1"/>
-    <w:lsdException w:name="heading 9" w:semiHidden="0" w:uiPriority="9" w:unhideWhenUsed="0" w:qFormat="1"/>
-    <w:lsdException w:name="toc 1" w:uiPriority="39"/>
-    <w:lsdException w:name="toc 2" w:uiPriority="39"/>
-    <w:lsdException w:name="toc 3" w:uiPriority="39"/>
-    <w:lsdException w:name="toc 4" w:uiPriority="39"/>
-    <w:lsdException w:name="toc 5" w:uiPriority="39"/>
-    <w:lsdException w:name="toc 6" w:uiPriority="39"/>
-    <w:lsdException w:name="toc 7" w:uiPriority="39"/>
-    <w:lsdException w:name="toc 8" w:uiPriority="39"/>
-    <w:lsdException w:name="toc 9" w:uiPriority="39"/>
-    <w:lsdException w:name="caption" w:semiHidden="0" w:uiPriority="35" w:unhideWhenUsed="0" w:qFormat="1"/>
-    <w:lsdException w:name="Title" w:semiHidden="0" w:uiPriority="10" w:unhideWhenUsed="0" w:qFormat="1"/>
-    <w:lsdException w:name="Default Paragraph Font" w:uiPriority="1"/>
-    <w:lsdException w:name="Body Text" w:uiPriority="0"/>
-    <w:lsdException w:name="Subtitle" w:semiHidden="0" w:uiPriority="11" w:unhideWhenUsed="0" w:qFormat="1"/>
-    <w:lsdException w:name="Strong" w:semiHidden="0" w:uiPriority="22" w:unhideWhenUsed="0" w:qFormat="1"/>
-    <w:lsdException w:name="Emphasis" w:semiHidden="0" w:uiPriority="20" w:unhideWhenUsed="0" w:qFormat="1"/>
-    <w:lsdException w:name="Table Grid" w:semiHidden="0" w:uiPriority="39" w:unhideWhenUsed="0"/>
-    <w:lsdException w:name="Placeholder Text" w:unhideWhenUsed="0"/>
-    <w:lsdException w:name="No Spacing" w:semiHidden="0" w:uiPriority="1" w:unhideWhenUsed="0" w:qFormat="1"/>
-    <w:lsdException w:name="Light Shading" w:semiHidden="0" w:uiPriority="60" w:unhideWhenUsed="0"/>
-    <w:lsdException w:name="Light List" w:semiHidden="0" w:uiPriority="61" w:unhideWhenUsed="0"/>
-    <w:lsdException w:name="Light Grid" w:semiHidden="0" w:uiPriority="62" w:unhideWhenUsed="0"/>
-    <w:lsdException w:name="Medium Shading 1" w:semiHidden="0" w:uiPriority="63" w:unhideWhenUsed="0"/>
-    <w:lsdException w:name="Medium Shading 2" w:semiHidden="0" w:uiPriority="64" w:unhideWhenUsed="0"/>
-    <w:lsdException w:name="Medium List 1" w:semiHidden="0" w:uiPriority="65" w:unhideWhenUsed="0"/>
-    <w:lsdException w:name="Medium List 2" w:semiHidden="0" w:uiPriority="66" w:unhideWhenUsed="0"/>
-    <w:lsdException w:name="Medium Grid 1" w:semiHidden="0" w:uiPriority="67" w:unhideWhenUsed="0"/>
-    <w:lsdException w:name="Medium Grid 2" w:semiHidden="0" w:uiPriority="68" w:unhideWhenUsed="0"/>
-    <w:lsdException w:name="Medium Grid 3" w:semiHidden="0" w:uiPriority="69" w:unhideWhenUsed="0"/>
-    <w:lsdException w:name="Dark List" w:semiHidden="0" w:uiPriority="70" w:unhideWhenUsed="0"/>
-    <w:lsdException w:name="Colorful Shading" w:semiHidden="0" w:uiPriority="71" w:unhideWhenUsed="0"/>
-    <w:lsdException w:name="Colorful List" w:semiHidden="0" w:uiPriority="72" w:unhideWhenUsed="0"/>
-    <w:lsdException w:name="Colorful Grid" w:semiHidden="0" w:uiPriority="73" w:unhideWhenUsed="0"/>
-    <w:lsdException w:name="Light Shading Accent 1" w:semiHidden="0" w:uiPriority="60" w:unhideWhenUsed="0"/>
-    <w:lsdException w:name="Light List Accent 1" w:semiHidden="0" w:uiPriority="61" w:unhideWhenUsed="0"/>
-    <w:lsdException w:name="Light Grid Accent 1" w:semiHidden="0" w:uiPriority="62" w:unhideWhenUsed="0"/>
-    <w:lsdException w:name="Medium Shading 1 Accent 1" w:semiHidden="0" w:uiPriority="63" w:unhideWhenUsed="0"/>
-    <w:lsdException w:name="Medium Shading 2 Accent 1" w:semiHidden="0" w:uiPriority="64" w:unhideWhenUsed="0"/>
-    <w:lsdException w:name="Medium List 1 Accent 1" w:semiHidden="0" w:uiPriority="65" w:unhideWhenUsed="0"/>
-    <w:lsdException w:name="Revision" w:unhideWhenUsed="0"/>
-    <w:lsdException w:name="List Paragraph" w:semiHidden="0" w:uiPriority="0" w:unhideWhenUsed="0" w:qFormat="1"/>
-    <w:lsdException w:name="Quote" w:semiHidden="0" w:uiPriority="29" w:unhideWhenUsed="0" w:qFormat="1"/>
-    <w:lsdException w:name="Intense Quote" w:semiHidden="0" w:uiPriority="30" w:unhideWhenUsed="0" w:qFormat="1"/>
-    <w:lsdException w:name="Medium List 2 Accent 1" w:semiHidden="0" w:uiPriority="66" w:unhideWhenUsed="0"/>
-    <w:lsdException w:name="Medium Grid 1 Accent 1" w:semiHidden="0" w:uiPriority="67" w:unhideWhenUsed="0"/>
-    <w:lsdException w:name="Medium Grid 2 Accent 1" w:semiHidden="0" w:uiPriority="68" w:unhideWhenUsed="0"/>
-    <w:lsdException w:name="Medium Grid 3 Accent 1" w:semiHidden="0" w:uiPriority="69" w:unhideWhenUsed="0"/>
-    <w:lsdException w:name="Dark List Accent 1" w:semiHidden="0" w:uiPriority="70" w:unhideWhenUsed="0"/>
-    <w:lsdException w:name="Colorful Shading Accent 1" w:semiHidden="0" w:uiPriority="71" w:unhideWhenUsed="0"/>
-    <w:lsdException w:name="Colorful List Accent 1" w:semiHidden="0" w:uiPriority="72" w:unhideWhenUsed="0"/>
-    <w:lsdException w:name="Colorful Grid Accent 1" w:semiHidden="0" w:uiPriority="73" w:unhideWhenUsed="0"/>
-    <w:lsdException w:name="Light Shading Accent 2" w:semiHidden="0" w:uiPriority="60" w:unhideWhenUsed="0"/>
-    <w:lsdException w:name="Light List Accent 2" w:semiHidden="0" w:uiPriority="61" w:unhideWhenUsed="0"/>
-    <w:lsdException w:name="Light Grid Accent 2" w:semiHidden="0" w:uiPriority="62" w:unhideWhenUsed="0"/>
-    <w:lsdException w:name="Medium Shading 1 Accent 2" w:semiHidden="0" w:uiPriority="63" w:unhideWhenUsed="0"/>
-    <w:lsdException w:name="Medium Shading 2 Accent 2" w:semiHidden="0" w:uiPriority="64" w:unhideWhenUsed="0"/>
-    <w:lsdException w:name="Medium List 1 Accent 2" w:semiHidden="0" w:uiPriority="65" w:unhideWhenUsed="0"/>
-    <w:lsdException w:name="Medium List 2 Accent 2" w:semiHidden="0" w:uiPriority="66" w:unhideWhenUsed="0"/>
-    <w:lsdException w:name="Medium Grid 1 Accent 2" w:semiHidden="0" w:uiPriority="67" w:unhideWhenUsed="0"/>
-    <w:lsdException w:name="Medium Grid 2 Accent 2" w:semiHidden="0" w:uiPriority="68" w:unhideWhenUsed="0"/>
-    <w:lsdException w:name="Medium Grid 3 Accent 2" w:semiHidden="0" w:uiPriority="69" w:unhideWhenUsed="0"/>
-    <w:lsdException w:name="Dark List Accent 2" w:semiHidden="0" w:uiPriority="70" w:unhideWhenUsed="0"/>
-    <w:lsdException w:name="Colorful Shading Accent 2" w:semiHidden="0" w:uiPriority="71" w:unhideWhenUsed="0"/>
-    <w:lsdException w:name="Colorful List Accent 2" w:semiHidden="0" w:uiPriority="72" w:unhideWhenUsed="0"/>
-    <w:lsdException w:name="Colorful Grid Accent 2" w:semiHidden="0" w:uiPriority="73" w:unhideWhenUsed="0"/>
-    <w:lsdException w:name="Light Shading Accent 3" w:semiHidden="0" w:uiPriority="60" w:unhideWhenUsed="0"/>
-    <w:lsdException w:name="Light List Accent 3" w:semiHidden="0" w:uiPriority="61" w:unhideWhenUsed="0"/>
-    <w:lsdException w:name="Light Grid Accent 3" w:semiHidden="0" w:uiPriority="62" w:unhideWhenUsed="0"/>
-    <w:lsdException w:name="Medium Shading 1 Accent 3" w:semiHidden="0" w:uiPriority="63" w:unhideWhenUsed="0"/>
-    <w:lsdException w:name="Medium Shading 2 Accent 3" w:semiHidden="0" w:uiPriority="64" w:unhideWhenUsed="0"/>
-    <w:lsdException w:name="Medium List 1 Accent 3" w:semiHidden="0" w:uiPriority="65" w:unhideWhenUsed="0"/>
-    <w:lsdException w:name="Medium List 2 Accent 3" w:semiHidden="0" w:uiPriority="66" w:unhideWhenUsed="0"/>
-    <w:lsdException w:name="Medium Grid 1 Accent 3" w:semiHidden="0" w:uiPriority="67" w:unhideWhenUsed="0"/>
-    <w:lsdException w:name="Medium Grid 2 Accent 3" w:semiHidden="0" w:uiPriority="68" w:unhideWhenUsed="0"/>
-    <w:lsdException w:name="Medium Grid 3 Accent 3" w:semiHidden="0" w:uiPriority="69" w:unhideWhenUsed="0"/>
-    <w:lsdException w:name="Dark List Accent 3" w:semiHidden="0" w:uiPriority="70" w:unhideWhenUsed="0"/>
-    <w:lsdException w:name="Colorful Shading Accent 3" w:semiHidden="0" w:uiPriority="71" w:unhideWhenUsed="0"/>
-    <w:lsdException w:name="Colorful List Accent 3" w:semiHidden="0" w:uiPriority="72" w:unhideWhenUsed="0"/>
-    <w:lsdException w:name="Colorful Grid Accent 3" w:semiHidden="0" w:uiPriority="73" w:unhideWhenUsed="0"/>
-    <w:lsdException w:name="Light Shading Accent 4" w:semiHidden="0" w:uiPriority="60" w:unhideWhenUsed="0"/>
-    <w:lsdException w:name="Light List Accent 4" w:semiHidden="0" w:uiPriority="61" w:unhideWhenUsed="0"/>
-    <w:lsdException w:name="Light Grid Accent 4" w:semiHidden="0" w:uiPriority="62" w:unhideWhenUsed="0"/>
-    <w:lsdException w:name="Medium Shading 1 Accent 4" w:semiHidden="0" w:uiPriority="63" w:unhideWhenUsed="0"/>
-    <w:lsdException w:name="Medium Shading 2 Accent 4" w:semiHidden="0" w:uiPriority="64" w:unhideWhenUsed="0"/>
-    <w:lsdException w:name="Medium List 1 Accent 4" w:semiHidden="0" w:uiPriority="65" w:unhideWhenUsed="0"/>
-    <w:lsdException w:name="Medium List 2 Accent 4" w:semiHidden="0" w:uiPriority="66" w:unhideWhenUsed="0"/>
-    <w:lsdException w:name="Medium Grid 1 Accent 4" w:semiHidden="0" w:uiPriority="67" w:unhideWhenUsed="0"/>
-    <w:lsdException w:name="Medium Grid 2 Accent 4" w:semiHidden="0" w:uiPriority="68" w:unhideWhenUsed="0"/>
-    <w:lsdException w:name="Medium Grid 3 Accent 4" w:semiHidden="0" w:uiPriority="69" w:unhideWhenUsed="0"/>
-    <w:lsdException w:name="Dark List Accent 4" w:semiHidden="0" w:uiPriority="70" w:unhideWhenUsed="0"/>
-    <w:lsdException w:name="Colorful Shading Accent 4" w:semiHidden="0" w:uiPriority="71" w:unhideWhenUsed="0"/>
-    <w:lsdException w:name="Colorful List Accent 4" w:semiHidden="0" w:uiPriority="72" w:unhideWhenUsed="0"/>
-    <w:lsdException w:name="Colorful Grid Accent 4" w:semiHidden="0" w:uiPriority="73" w:unhideWhenUsed="0"/>
-    <w:lsdException w:name="Light Shading Accent 5" w:semiHidden="0" w:uiPriority="60" w:unhideWhenUsed="0"/>
-    <w:lsdException w:name="Light List Accent 5" w:semiHidden="0" w:uiPriority="61" w:unhideWhenUsed="0"/>
-    <w:lsdException w:name="Light Grid Accent 5" w:semiHidden="0" w:uiPriority="62" w:unhideWhenUsed="0"/>
-    <w:lsdException w:name="Medium Shading 1 Accent 5" w:semiHidden="0" w:uiPriority="63" w:unhideWhenUsed="0"/>
-    <w:lsdException w:name="Medium Shading 2 Accent 5" w:semiHidden="0" w:uiPriority="64" w:unhideWhenUsed="0"/>
-    <w:lsdException w:name="Medium List 1 Accent 5" w:semiHidden="0" w:uiPriority="65" w:unhideWhenUsed="0"/>
-    <w:lsdException w:name="Medium List 2 Accent 5" w:semiHidden="0" w:uiPriority="66" w:unhideWhenUsed="0"/>
-    <w:lsdException w:name="Medium Grid 1 Accent 5" w:semiHidden="0" w:uiPriority="67" w:unhideWhenUsed="0"/>
-    <w:lsdException w:name="Medium Grid 2 Accent 5" w:semiHidden="0" w:uiPriority="68" w:unhideWhenUsed="0"/>
-    <w:lsdException w:name="Medium Grid 3 Accent 5" w:semiHidden="0" w:uiPriority="69" w:unhideWhenUsed="0"/>
-    <w:lsdException w:name="Dark List Accent 5" w:semiHidden="0" w:uiPriority="70" w:unhideWhenUsed="0"/>
-    <w:lsdException w:name="Colorful Shading Accent 5" w:semiHidden="0" w:uiPriority="71" w:unhideWhenUsed="0"/>
-    <w:lsdException w:name="Colorful List Accent 5" w:semiHidden="0" w:uiPriority="72" w:unhideWhenUsed="0"/>
-    <w:lsdException w:name="Colorful Grid Accent 5" w:semiHidden="0" w:uiPriority="73" w:unhideWhenUsed="0"/>
-    <w:lsdException w:name="Light Shading Accent 6" w:semiHidden="0" w:uiPriority="60" w:unhideWhenUsed="0"/>
-    <w:lsdException w:name="Light List Accent 6" w:semiHidden="0" w:uiPriority="61" w:unhideWhenUsed="0"/>
-    <w:lsdException w:name="Light Grid Accent 6" w:semiHidden="0" w:uiPriority="62" w:unhideWhenUsed="0"/>
-    <w:lsdException w:name="Medium Shading 1 Accent 6" w:semiHidden="0" w:uiPriority="63" w:unhideWhenUsed="0"/>
-    <w:lsdException w:name="Medium Shading 2 Accent 6" w:semiHidden="0" w:uiPriority="64" w:unhideWhenUsed="0"/>
-    <w:lsdException w:name="Medium List 1 Accent 6" w:semiHidden="0" w:uiPriority="65" w:unhideWhenUsed="0"/>
-    <w:lsdException w:name="Medium List 2 Accent 6" w:semiHidden="0" w:uiPriority="66" w:unhideWhenUsed="0"/>
-    <w:lsdException w:name="Medium Grid 1 Accent 6" w:semiHidden="0" w:uiPriority="67" w:unhideWhenUsed="0"/>
-    <w:lsdException w:name="Medium Grid 2 Accent 6" w:semiHidden="0" w:uiPriority="68" w:unhideWhenUsed="0"/>
-    <w:lsdException w:name="Medium Grid 3 Accent 6" w:semiHidden="0" w:uiPriority="69" w:unhideWhenUsed="0"/>
-    <w:lsdException w:name="Dark List Accent 6" w:semiHidden="0" w:uiPriority="70" w:unhideWhenUsed="0"/>
-    <w:lsdException w:name="Colorful Shading Accent 6" w:semiHidden="0" w:uiPriority="71" w:unhideWhenUsed="0"/>
-    <w:lsdException w:name="Colorful List Accent 6" w:semiHidden="0" w:uiPriority="72" w:unhideWhenUsed="0"/>
-    <w:lsdException w:name="Colorful Grid Accent 6" w:semiHidden="0" w:uiPriority="73" w:unhideWhenUsed="0"/>
-    <w:lsdException w:name="Subtle Emphasis" w:semiHidden="0" w:uiPriority="19" w:unhideWhenUsed="0" w:qFormat="1"/>
-    <w:lsdException w:name="Intense Emphasis" w:semiHidden="0" w:uiPriority="21" w:unhideWhenUsed="0" w:qFormat="1"/>
-    <w:lsdException w:name="Subtle Reference" w:semiHidden="0" w:uiPriority="31" w:unhideWhenUsed="0" w:qFormat="1"/>
-    <w:lsdException w:name="Intense Reference" w:semiHidden="0" w:uiPriority="32" w:unhideWhenUsed="0" w:qFormat="1"/>
-    <w:lsdException w:name="Book Title" w:semiHidden="0" w:uiPriority="33" w:unhideWhenUsed="0" w:qFormat="1"/>
-    <w:lsdException w:name="Bibliography" w:uiPriority="37"/>
-    <w:lsdException w:name="TOC Heading" w:uiPriority="39" w:qFormat="1"/>
+  <w:latentStyles w:defLockedState="0" w:defUIPriority="99" w:defSemiHidden="0" w:defUnhideWhenUsed="0" w:defQFormat="0" w:count="371">
+    <w:lsdException w:name="Normal" w:uiPriority="0" w:qFormat="1"/>
+    <w:lsdException w:name="heading 1" w:uiPriority="9" w:qFormat="1"/>
+    <w:lsdException w:name="heading 2" w:uiPriority="9" w:qFormat="1"/>
+    <w:lsdException w:name="heading 3" w:uiPriority="9" w:qFormat="1"/>
+    <w:lsdException w:name="heading 4" w:uiPriority="9" w:qFormat="1"/>
+    <w:lsdException w:name="heading 5" w:uiPriority="9" w:qFormat="1"/>
+    <w:lsdException w:name="heading 6" w:uiPriority="9" w:qFormat="1"/>
+    <w:lsdException w:name="heading 7" w:uiPriority="9" w:qFormat="1"/>
+    <w:lsdException w:name="heading 8" w:uiPriority="9" w:qFormat="1"/>
+    <w:lsdException w:name="heading 9" w:uiPriority="9" w:qFormat="1"/>
+    <w:lsdException w:name="index 1" w:semiHidden="1" w:unhideWhenUsed="1"/>
+    <w:lsdException w:name="index 2" w:semiHidden="1" w:unhideWhenUsed="1"/>
+    <w:lsdException w:name="index 3" w:semiHidden="1" w:unhideWhenUsed="1"/>
+    <w:lsdException w:name="index 4" w:semiHidden="1" w:unhideWhenUsed="1"/>
+    <w:lsdException w:name="index 5" w:semiHidden="1" w:unhideWhenUsed="1"/>
+    <w:lsdException w:name="index 6" w:semiHidden="1" w:unhideWhenUsed="1"/>
+    <w:lsdException w:name="index 7" w:semiHidden="1" w:unhideWhenUsed="1"/>
+    <w:lsdException w:name="index 8" w:semiHidden="1" w:unhideWhenUsed="1"/>
+    <w:lsdException w:name="index 9" w:semiHidden="1" w:unhideWhenUsed="1"/>
+    <w:lsdException w:name="toc 1" w:semiHidden="1" w:uiPriority="39" w:unhideWhenUsed="1"/>
+    <w:lsdException w:name="toc 2" w:semiHidden="1" w:uiPriority="39" w:unhideWhenUsed="1"/>
+    <w:lsdException w:name="toc 3" w:semiHidden="1" w:uiPriority="39" w:unhideWhenUsed="1"/>
+    <w:lsdException w:name="toc 4" w:semiHidden="1" w:uiPriority="39" w:unhideWhenUsed="1"/>
+    <w:lsdException w:name="toc 5" w:semiHidden="1" w:uiPriority="39" w:unhideWhenUsed="1"/>
+    <w:lsdException w:name="toc 6" w:semiHidden="1" w:uiPriority="39" w:unhideWhenUsed="1"/>
+    <w:lsdException w:name="toc 7" w:semiHidden="1" w:uiPriority="39" w:unhideWhenUsed="1"/>
+    <w:lsdException w:name="toc 8" w:semiHidden="1" w:uiPriority="39" w:unhideWhenUsed="1"/>
+    <w:lsdException w:name="toc 9" w:semiHidden="1" w:uiPriority="39" w:unhideWhenUsed="1"/>
+    <w:lsdException w:name="Normal Indent" w:semiHidden="1" w:unhideWhenUsed="1"/>
+    <w:lsdException w:name="footnote text" w:semiHidden="1" w:unhideWhenUsed="1"/>
+    <w:lsdException w:name="annotation text" w:semiHidden="1" w:unhideWhenUsed="1"/>
+    <w:lsdException w:name="header" w:semiHidden="1" w:unhideWhenUsed="1"/>
+    <w:lsdException w:name="footer" w:semiHidden="1" w:unhideWhenUsed="1"/>
+    <w:lsdException w:name="index heading" w:semiHidden="1" w:unhideWhenUsed="1"/>
+    <w:lsdException w:name="caption" w:uiPriority="35" w:qFormat="1"/>
+    <w:lsdException w:name="table of figures" w:semiHidden="1" w:unhideWhenUsed="1"/>
+    <w:lsdException w:name="envelope address" w:semiHidden="1" w:unhideWhenUsed="1"/>
+    <w:lsdException w:name="envelope return" w:semiHidden="1" w:unhideWhenUsed="1"/>
+    <w:lsdException w:name="footnote reference" w:semiHidden="1" w:unhideWhenUsed="1"/>
+    <w:lsdException w:name="annotation reference" w:semiHidden="1" w:unhideWhenUsed="1"/>
+    <w:lsdException w:name="line number" w:semiHidden="1" w:unhideWhenUsed="1"/>
+    <w:lsdException w:name="page number" w:semiHidden="1" w:unhideWhenUsed="1"/>
+    <w:lsdException w:name="endnote reference" w:semiHidden="1" w:unhideWhenUsed="1"/>
+    <w:lsdException w:name="endnote text" w:semiHidden="1" w:unhideWhenUsed="1"/>
+    <w:lsdException w:name="table of authorities" w:semiHidden="1" w:unhideWhenUsed="1"/>
+    <w:lsdException w:name="macro" w:semiHidden="1" w:unhideWhenUsed="1"/>
+    <w:lsdException w:name="toa heading" w:semiHidden="1" w:unhideWhenUsed="1"/>
+    <w:lsdException w:name="List" w:semiHidden="1" w:unhideWhenUsed="1"/>
+    <w:lsdException w:name="List Bullet" w:semiHidden="1" w:unhideWhenUsed="1"/>
+    <w:lsdException w:name="List Number" w:semiHidden="1" w:unhideWhenUsed="1"/>
+    <w:lsdException w:name="List 2" w:semiHidden="1" w:unhideWhenUsed="1"/>
+    <w:lsdException w:name="List 3" w:semiHidden="1" w:unhideWhenUsed="1"/>
+    <w:lsdException w:name="List 4" w:semiHidden="1" w:unhideWhenUsed="1"/>
+    <w:lsdException w:name="List 5" w:semiHidden="1" w:unhideWhenUsed="1"/>
+    <w:lsdException w:name="List Bullet 2" w:semiHidden="1" w:unhideWhenUsed="1"/>
+    <w:lsdException w:name="List Bullet 3" w:semiHidden="1" w:unhideWhenUsed="1"/>
+    <w:lsdException w:name="List Bullet 4" w:semiHidden="1" w:unhideWhenUsed="1"/>
+    <w:lsdException w:name="List Bullet 5" w:semiHidden="1" w:unhideWhenUsed="1"/>
+    <w:lsdException w:name="List Number 2" w:semiHidden="1" w:unhideWhenUsed="1"/>
+    <w:lsdException w:name="List Number 3" w:semiHidden="1" w:unhideWhenUsed="1"/>
+    <w:lsdException w:name="List Number 4" w:semiHidden="1" w:unhideWhenUsed="1"/>
+    <w:lsdException w:name="List Number 5" w:semiHidden="1" w:unhideWhenUsed="1"/>
+    <w:lsdException w:name="Title" w:uiPriority="10" w:qFormat="1"/>
+    <w:lsdException w:name="Closing" w:semiHidden="1" w:unhideWhenUsed="1"/>
+    <w:lsdException w:name="Signature" w:semiHidden="1" w:unhideWhenUsed="1"/>
+    <w:lsdException w:name="Default Paragraph Font" w:semiHidden="1" w:uiPriority="1" w:unhideWhenUsed="1"/>
+    <w:lsdException w:name="Body Text" w:semiHidden="1" w:uiPriority="0" w:unhideWhenUsed="1"/>
+    <w:lsdException w:name="Body Text Indent" w:semiHidden="1" w:unhideWhenUsed="1"/>
+    <w:lsdException w:name="List Continue" w:semiHidden="1" w:unhideWhenUsed="1"/>
+    <w:lsdException w:name="List Continue 2" w:semiHidden="1" w:unhideWhenUsed="1"/>
+    <w:lsdException w:name="List Continue 3" w:semiHidden="1" w:unhideWhenUsed="1"/>
+    <w:lsdException w:name="List Continue 4" w:semiHidden="1" w:unhideWhenUsed="1"/>
+    <w:lsdException w:name="List Continue 5" w:semiHidden="1" w:unhideWhenUsed="1"/>
+    <w:lsdException w:name="Message Header" w:semiHidden="1" w:unhideWhenUsed="1"/>
+    <w:lsdException w:name="Subtitle" w:uiPriority="11" w:qFormat="1"/>
+    <w:lsdException w:name="Salutation" w:semiHidden="1" w:unhideWhenUsed="1"/>
+    <w:lsdException w:name="Date" w:semiHidden="1" w:unhideWhenUsed="1"/>
+    <w:lsdException w:name="Body Text First Indent" w:semiHidden="1" w:unhideWhenUsed="1"/>
+    <w:lsdException w:name="Body Text First Indent 2" w:semiHidden="1" w:unhideWhenUsed="1"/>
+    <w:lsdException w:name="Note Heading" w:semiHidden="1" w:unhideWhenUsed="1"/>
+    <w:lsdException w:name="Body Text 2" w:semiHidden="1" w:unhideWhenUsed="1"/>
+    <w:lsdException w:name="Body Text 3" w:semiHidden="1" w:unhideWhenUsed="1"/>
+    <w:lsdException w:name="Body Text Indent 2" w:semiHidden="1" w:unhideWhenUsed="1"/>
+    <w:lsdException w:name="Body Text Indent 3" w:semiHidden="1" w:unhideWhenUsed="1"/>
+    <w:lsdException w:name="Block Text" w:semiHidden="1" w:unhideWhenUsed="1"/>
+    <w:lsdException w:name="Hyperlink" w:semiHidden="1" w:unhideWhenUsed="1"/>
+    <w:lsdException w:name="FollowedHyperlink" w:semiHidden="1" w:unhideWhenUsed="1"/>
+    <w:lsdException w:name="Strong" w:uiPriority="22" w:qFormat="1"/>
+    <w:lsdException w:name="Emphasis" w:uiPriority="20" w:qFormat="1"/>
+    <w:lsdException w:name="Document Map" w:semiHidden="1" w:unhideWhenUsed="1"/>
+    <w:lsdException w:name="Plain Text" w:semiHidden="1" w:unhideWhenUsed="1"/>
+    <w:lsdException w:name="E-mail Signature" w:semiHidden="1" w:unhideWhenUsed="1"/>
+    <w:lsdException w:name="HTML Top of Form" w:semiHidden="1" w:unhideWhenUsed="1"/>
+    <w:lsdException w:name="HTML Bottom of Form" w:semiHidden="1" w:unhideWhenUsed="1"/>
+    <w:lsdException w:name="Normal (Web)" w:semiHidden="1" w:unhideWhenUsed="1"/>
+    <w:lsdException w:name="HTML Acronym" w:semiHidden="1" w:unhideWhenUsed="1"/>
+    <w:lsdException w:name="HTML Address" w:semiHidden="1" w:unhideWhenUsed="1"/>
+    <w:lsdException w:name="HTML Cite" w:semiHidden="1" w:unhideWhenUsed="1"/>
+    <w:lsdException w:name="HTML Code" w:semiHidden="1" w:unhideWhenUsed="1"/>
+    <w:lsdException w:name="HTML Definition" w:semiHidden="1" w:unhideWhenUsed="1"/>
+    <w:lsdException w:name="HTML Keyboard" w:semiHidden="1" w:unhideWhenUsed="1"/>
+    <w:lsdException w:name="HTML Preformatted" w:semiHidden="1" w:unhideWhenUsed="1"/>
+    <w:lsdException w:name="HTML Sample" w:semiHidden="1" w:unhideWhenUsed="1"/>
+    <w:lsdException w:name="HTML Typewriter" w:semiHidden="1" w:unhideWhenUsed="1"/>
+    <w:lsdException w:name="HTML Variable" w:semiHidden="1" w:unhideWhenUsed="1"/>
+    <w:lsdException w:name="Normal Table" w:semiHidden="1" w:unhideWhenUsed="1"/>
+    <w:lsdException w:name="annotation subject" w:semiHidden="1" w:unhideWhenUsed="1"/>
+    <w:lsdException w:name="No List" w:semiHidden="1" w:unhideWhenUsed="1"/>
+    <w:lsdException w:name="Outline List 1" w:semiHidden="1" w:unhideWhenUsed="1"/>
+    <w:lsdException w:name="Outline List 2" w:semiHidden="1" w:unhideWhenUsed="1"/>
+    <w:lsdException w:name="Outline List 3" w:semiHidden="1" w:unhideWhenUsed="1"/>
+    <w:lsdException w:name="Table Simple 1" w:semiHidden="1" w:unhideWhenUsed="1"/>
+    <w:lsdException w:name="Table Simple 2" w:semiHidden="1" w:unhideWhenUsed="1"/>
+    <w:lsdException w:name="Table Simple 3" w:semiHidden="1" w:unhideWhenUsed="1"/>
+    <w:lsdException w:name="Table Classic 1" w:semiHidden="1" w:unhideWhenUsed="1"/>
+    <w:lsdException w:name="Table Classic 2" w:semiHidden="1" w:unhideWhenUsed="1"/>
+    <w:lsdException w:name="Table Classic 3" w:semiHidden="1" w:unhideWhenUsed="1"/>
+    <w:lsdException w:name="Table Classic 4" w:semiHidden="1" w:unhideWhenUsed="1"/>
+    <w:lsdException w:name="Table Colorful 1" w:semiHidden="1" w:unhideWhenUsed="1"/>
+    <w:lsdException w:name="Table Colorful 2" w:semiHidden="1" w:unhideWhenUsed="1"/>
+    <w:lsdException w:name="Table Colorful 3" w:semiHidden="1" w:unhideWhenUsed="1"/>
+    <w:lsdException w:name="Table Columns 1" w:semiHidden="1" w:unhideWhenUsed="1"/>
+    <w:lsdException w:name="Table Columns 2" w:semiHidden="1" w:unhideWhenUsed="1"/>
+    <w:lsdException w:name="Table Columns 3" w:semiHidden="1" w:unhideWhenUsed="1"/>
+    <w:lsdException w:name="Table Columns 4" w:semiHidden="1" w:unhideWhenUsed="1"/>
+    <w:lsdException w:name="Table Columns 5" w:semiHidden="1" w:unhideWhenUsed="1"/>
+    <w:lsdException w:name="Table Grid 1" w:semiHidden="1" w:unhideWhenUsed="1"/>
+    <w:lsdException w:name="Table Grid 2" w:semiHidden="1" w:unhideWhenUsed="1"/>
+    <w:lsdException w:name="Table Grid 3" w:semiHidden="1" w:unhideWhenUsed="1"/>
+    <w:lsdException w:name="Table Grid 4" w:semiHidden="1" w:unhideWhenUsed="1"/>
+    <w:lsdException w:name="Table Grid 5" w:semiHidden="1" w:unhideWhenUsed="1"/>
+    <w:lsdException w:name="Table Grid 6" w:semiHidden="1" w:unhideWhenUsed="1"/>
+    <w:lsdException w:name="Table Grid 7" w:semiHidden="1" w:unhideWhenUsed="1"/>
+    <w:lsdException w:name="Table Grid 8" w:semiHidden="1" w:unhideWhenUsed="1"/>
+    <w:lsdException w:name="Table List 1" w:semiHidden="1" w:unhideWhenUsed="1"/>
+    <w:lsdException w:name="Table List 2" w:semiHidden="1" w:unhideWhenUsed="1"/>
+    <w:lsdException w:name="Table List 3" w:semiHidden="1" w:unhideWhenUsed="1"/>
+    <w:lsdException w:name="Table List 4" w:semiHidden="1" w:unhideWhenUsed="1"/>
+    <w:lsdException w:name="Table List 5" w:semiHidden="1" w:unhideWhenUsed="1"/>
+    <w:lsdException w:name="Table List 6" w:semiHidden="1" w:unhideWhenUsed="1"/>
+    <w:lsdException w:name="Table List 7" w:semiHidden="1" w:unhideWhenUsed="1"/>
+    <w:lsdException w:name="Table List 8" w:semiHidden="1" w:unhideWhenUsed="1"/>
+    <w:lsdException w:name="Table 3D effects 1" w:semiHidden="1" w:unhideWhenUsed="1"/>
+    <w:lsdException w:name="Table 3D effects 2" w:semiHidden="1" w:unhideWhenUsed="1"/>
+    <w:lsdException w:name="Table 3D effects 3" w:semiHidden="1" w:unhideWhenUsed="1"/>
+    <w:lsdException w:name="Table Contemporary" w:semiHidden="1" w:unhideWhenUsed="1"/>
+    <w:lsdException w:name="Table Elegant" w:semiHidden="1" w:unhideWhenUsed="1"/>
+    <w:lsdException w:name="Table Professional" w:semiHidden="1" w:unhideWhenUsed="1"/>
+    <w:lsdException w:name="Table Subtle 1" w:semiHidden="1" w:unhideWhenUsed="1"/>
+    <w:lsdException w:name="Table Subtle 2" w:semiHidden="1" w:unhideWhenUsed="1"/>
+    <w:lsdException w:name="Table Web 1" w:semiHidden="1" w:unhideWhenUsed="1"/>
+    <w:lsdException w:name="Table Web 2" w:semiHidden="1" w:unhideWhenUsed="1"/>
+    <w:lsdException w:name="Table Web 3" w:semiHidden="1" w:unhideWhenUsed="1"/>
+    <w:lsdException w:name="Balloon Text" w:semiHidden="1" w:unhideWhenUsed="1"/>
+    <w:lsdException w:name="Table Grid" w:uiPriority="39"/>
+    <w:lsdException w:name="Table Theme" w:semiHidden="1" w:unhideWhenUsed="1"/>
+    <w:lsdException w:name="Placeholder Text" w:semiHidden="1"/>
+    <w:lsdException w:name="No Spacing" w:uiPriority="1" w:qFormat="1"/>
+    <w:lsdException w:name="Light Shading" w:uiPriority="60"/>
+    <w:lsdException w:name="Light List" w:uiPriority="61"/>
+    <w:lsdException w:name="Light Grid" w:uiPriority="62"/>
+    <w:lsdException w:name="Medium Shading 1" w:uiPriority="63"/>
+    <w:lsdException w:name="Medium Shading 2" w:uiPriority="64"/>
+    <w:lsdException w:name="Medium List 1" w:uiPriority="65"/>
+    <w:lsdException w:name="Medium List 2" w:uiPriority="66"/>
+    <w:lsdException w:name="Medium Grid 1" w:uiPriority="67"/>
+    <w:lsdException w:name="Medium Grid 2" w:uiPriority="68"/>
+    <w:lsdException w:name="Medium Grid 3" w:uiPriority="69"/>
+    <w:lsdException w:name="Dark List" w:uiPriority="70"/>
+    <w:lsdException w:name="Colorful Shading" w:uiPriority="71"/>
+    <w:lsdException w:name="Colorful List" w:uiPriority="72"/>
+    <w:lsdException w:name="Colorful Grid" w:uiPriority="73"/>
+    <w:lsdException w:name="Light Shading Accent 1" w:uiPriority="60"/>
+    <w:lsdException w:name="Light List Accent 1" w:uiPriority="61"/>
+    <w:lsdException w:name="Light Grid Accent 1" w:uiPriority="62"/>
+    <w:lsdException w:name="Medium Shading 1 Accent 1" w:uiPriority="63"/>
+    <w:lsdException w:name="Medium Shading 2 Accent 1" w:uiPriority="64"/>
+    <w:lsdException w:name="Medium List 1 Accent 1" w:uiPriority="65"/>
+    <w:lsdException w:name="Revision" w:semiHidden="1"/>
+    <w:lsdException w:name="List Paragraph" w:uiPriority="0" w:qFormat="1"/>
+    <w:lsdException w:name="Quote" w:uiPriority="29" w:qFormat="1"/>
+    <w:lsdException w:name="Intense Quote" w:uiPriority="30" w:qFormat="1"/>
+    <w:lsdException w:name="Medium List 2 Accent 1" w:uiPriority="66"/>
+    <w:lsdException w:name="Medium Grid 1 Accent 1" w:uiPriority="67"/>
+    <w:lsdException w:name="Medium Grid 2 Accent 1" w:uiPriority="68"/>
+    <w:lsdException w:name="Medium Grid 3 Accent 1" w:uiPriority="69"/>
+    <w:lsdException w:name="Dark List Accent 1" w:uiPriority="70"/>
+    <w:lsdException w:name="Colorful Shading Accent 1" w:uiPriority="71"/>
+    <w:lsdException w:name="Colorful List Accent 1" w:uiPriority="72"/>
+    <w:lsdException w:name="Colorful Grid Accent 1" w:uiPriority="73"/>
+    <w:lsdException w:name="Light Shading Accent 2" w:uiPriority="60"/>
+    <w:lsdException w:name="Light List Accent 2" w:uiPriority="61"/>
+    <w:lsdException w:name="Light Grid Accent 2" w:uiPriority="62"/>
+    <w:lsdException w:name="Medium Shading 1 Accent 2" w:uiPriority="63"/>
+    <w:lsdException w:name="Medium Shading 2 Accent 2" w:uiPriority="64"/>
+    <w:lsdException w:name="Medium List 1 Accent 2" w:uiPriority="65"/>
+    <w:lsdException w:name="Medium List 2 Accent 2" w:uiPriority="66"/>
+    <w:lsdException w:name="Medium Grid 1 Accent 2" w:uiPriority="67"/>
+    <w:lsdException w:name="Medium Grid 2 Accent 2" w:uiPriority="68"/>
+    <w:lsdException w:name="Medium Grid 3 Accent 2" w:uiPriority="69"/>
+    <w:lsdException w:name="Dark List Accent 2" w:uiPriority="70"/>
+    <w:lsdException w:name="Colorful Shading Accent 2" w:uiPriority="71"/>
+    <w:lsdException w:name="Colorful List Accent 2" w:uiPriority="72"/>
+    <w:lsdException w:name="Colorful Grid Accent 2" w:uiPriority="73"/>
+    <w:lsdException w:name="Light Shading Accent 3" w:uiPriority="60"/>
+    <w:lsdException w:name="Light List Accent 3" w:uiPriority="61"/>
+    <w:lsdException w:name="Light Grid Accent 3" w:uiPriority="62"/>
+    <w:lsdException w:name="Medium Shading 1 Accent 3" w:uiPriority="63"/>
+    <w:lsdException w:name="Medium Shading 2 Accent 3" w:uiPriority="64"/>
+    <w:lsdException w:name="Medium List 1 Accent 3" w:uiPriority="65"/>
+    <w:lsdException w:name="Medium List 2 Accent 3" w:uiPriority="66"/>
+    <w:lsdException w:name="Medium Grid 1 Accent 3" w:uiPriority="67"/>
+    <w:lsdException w:name="Medium Grid 2 Accent 3" w:uiPriority="68"/>
+    <w:lsdException w:name="Medium Grid 3 Accent 3" w:uiPriority="69"/>
+    <w:lsdException w:name="Dark List Accent 3" w:uiPriority="70"/>
+    <w:lsdException w:name="Colorful Shading Accent 3" w:uiPriority="71"/>
+    <w:lsdException w:name="Colorful List Accent 3" w:uiPriority="72"/>
+    <w:lsdException w:name="Colorful Grid Accent 3" w:uiPriority="73"/>
+    <w:lsdException w:name="Light Shading Accent 4" w:uiPriority="60"/>
+    <w:lsdException w:name="Light List Accent 4" w:uiPriority="61"/>
+    <w:lsdException w:name="Light Grid Accent 4" w:uiPriority="62"/>
+    <w:lsdException w:name="Medium Shading 1 Accent 4" w:uiPriority="63"/>
+    <w:lsdException w:name="Medium Shading 2 Accent 4" w:uiPriority="64"/>
+    <w:lsdException w:name="Medium List 1 Accent 4" w:uiPriority="65"/>
+    <w:lsdException w:name="Medium List 2 Accent 4" w:uiPriority="66"/>
+    <w:lsdException w:name="Medium Grid 1 Accent 4" w:uiPriority="67"/>
+    <w:lsdException w:name="Medium Grid 2 Accent 4" w:uiPriority="68"/>
+    <w:lsdException w:name="Medium Grid 3 Accent 4" w:uiPriority="69"/>
+    <w:lsdException w:name="Dark List Accent 4" w:uiPriority="70"/>
+    <w:lsdException w:name="Colorful Shading Accent 4" w:uiPriority="71"/>
+    <w:lsdException w:name="Colorful List Accent 4" w:uiPriority="72"/>
+    <w:lsdException w:name="Colorful Grid Accent 4" w:uiPriority="73"/>
+    <w:lsdException w:name="Light Shading Accent 5" w:uiPriority="60"/>
+    <w:lsdException w:name="Light List Accent 5" w:uiPriority="61"/>
+    <w:lsdException w:name="Light Grid Accent 5" w:uiPriority="62"/>
+    <w:lsdException w:name="Medium Shading 1 Accent 5" w:uiPriority="63"/>
+    <w:lsdException w:name="Medium Shading 2 Accent 5" w:uiPriority="64"/>
+    <w:lsdException w:name="Medium List 1 Accent 5" w:uiPriority="65"/>
+    <w:lsdException w:name="Medium List 2 Accent 5" w:uiPriority="66"/>
+    <w:lsdException w:name="Medium Grid 1 Accent 5" w:uiPriority="67"/>
+    <w:lsdException w:name="Medium Grid 2 Accent 5" w:uiPriority="68"/>
+    <w:lsdException w:name="Medium Grid 3 Accent 5" w:uiPriority="69"/>
+    <w:lsdException w:name="Dark List Accent 5" w:uiPriority="70"/>
+    <w:lsdException w:name="Colorful Shading Accent 5" w:uiPriority="71"/>
+    <w:lsdException w:name="Colorful List Accent 5" w:uiPriority="72"/>
+    <w:lsdException w:name="Colorful Grid Accent 5" w:uiPriority="73"/>
+    <w:lsdException w:name="Light Shading Accent 6" w:uiPriority="60"/>
+    <w:lsdException w:name="Light List Accent 6" w:uiPriority="61"/>
+    <w:lsdException w:name="Light Grid Accent 6" w:uiPriority="62"/>
+    <w:lsdException w:name="Medium Shading 1 Accent 6" w:uiPriority="63"/>
+    <w:lsdException w:name="Medium Shading 2 Accent 6" w:uiPriority="64"/>
+    <w:lsdException w:name="Medium List 1 Accent 6" w:uiPriority="65"/>
+    <w:lsdException w:name="Medium List 2 Accent 6" w:uiPriority="66"/>
+    <w:lsdException w:name="Medium Grid 1 Accent 6" w:uiPriority="67"/>
+    <w:lsdException w:name="Medium Grid 2 Accent 6" w:uiPriority="68"/>
+    <w:lsdException w:name="Medium Grid 3 Accent 6" w:uiPriority="69"/>
+    <w:lsdException w:name="Dark List Accent 6" w:uiPriority="70"/>
+    <w:lsdException w:name="Colorful Shading Accent 6" w:uiPriority="71"/>
+    <w:lsdException w:name="Colorful List Accent 6" w:uiPriority="72"/>
+    <w:lsdException w:name="Colorful Grid Accent 6" w:uiPriority="73"/>
+    <w:lsdException w:name="Subtle Emphasis" w:uiPriority="19" w:qFormat="1"/>
+    <w:lsdException w:name="Intense Emphasis" w:uiPriority="21" w:qFormat="1"/>
+    <w:lsdException w:name="Subtle Reference" w:uiPriority="31" w:qFormat="1"/>
+    <w:lsdException w:name="Intense Reference" w:uiPriority="32" w:qFormat="1"/>
+    <w:lsdException w:name="Book Title" w:uiPriority="33" w:qFormat="1"/>
+    <w:lsdException w:name="Bibliography" w:semiHidden="1" w:uiPriority="37" w:unhideWhenUsed="1"/>
+    <w:lsdException w:name="TOC Heading" w:semiHidden="1" w:uiPriority="39" w:unhideWhenUsed="1" w:qFormat="1"/>
+    <w:lsdException w:name="Plain Table 1" w:uiPriority="41"/>
+    <w:lsdException w:name="Plain Table 2" w:uiPriority="42"/>
+    <w:lsdException w:name="Plain Table 3" w:uiPriority="43"/>
+    <w:lsdException w:name="Plain Table 4" w:uiPriority="44"/>
+    <w:lsdException w:name="Plain Table 5" w:uiPriority="45"/>
+    <w:lsdException w:name="Grid Table Light" w:uiPriority="40"/>
+    <w:lsdException w:name="Grid Table 1 Light" w:uiPriority="46"/>
+    <w:lsdException w:name="Grid Table 2" w:uiPriority="47"/>
+    <w:lsdException w:name="Grid Table 3" w:uiPriority="48"/>
+    <w:lsdException w:name="Grid Table 4" w:uiPriority="49"/>
+    <w:lsdException w:name="Grid Table 5 Dark" w:uiPriority="50"/>
+    <w:lsdException w:name="Grid Table 6 Colorful" w:uiPriority="51"/>
+    <w:lsdException w:name="Grid Table 7 Colorful" w:uiPriority="52"/>
+    <w:lsdException w:name="Grid Table 1 Light Accent 1" w:uiPriority="46"/>
+    <w:lsdException w:name="Grid Table 2 Accent 1" w:uiPriority="47"/>
+    <w:lsdException w:name="Grid Table 3 Accent 1" w:uiPriority="48"/>
+    <w:lsdException w:name="Grid Table 4 Accent 1" w:uiPriority="49"/>
+    <w:lsdException w:name="Grid Table 5 Dark Accent 1" w:uiPriority="50"/>
+    <w:lsdException w:name="Grid Table 6 Colorful Accent 1" w:uiPriority="51"/>
+    <w:lsdException w:name="Grid Table 7 Colorful Accent 1" w:uiPriority="52"/>
+    <w:lsdException w:name="Grid Table 1 Light Accent 2" w:uiPriority="46"/>
+    <w:lsdException w:name="Grid Table 2 Accent 2" w:uiPriority="47"/>
+    <w:lsdException w:name="Grid Table 3 Accent 2" w:uiPriority="48"/>
+    <w:lsdException w:name="Grid Table 4 Accent 2" w:uiPriority="49"/>
+    <w:lsdException w:name="Grid Table 5 Dark Accent 2" w:uiPriority="50"/>
+    <w:lsdException w:name="Grid Table 6 Colorful Accent 2" w:uiPriority="51"/>
+    <w:lsdException w:name="Grid Table 7 Colorful Accent 2" w:uiPriority="52"/>
+    <w:lsdException w:name="Grid Table 1 Light Accent 3" w:uiPriority="46"/>
+    <w:lsdException w:name="Grid Table 2 Accent 3" w:uiPriority="47"/>
+    <w:lsdException w:name="Grid Table 3 Accent 3" w:uiPriority="48"/>
+    <w:lsdException w:name="Grid Table 4 Accent 3" w:uiPriority="49"/>
+    <w:lsdException w:name="Grid Table 5 Dark Accent 3" w:uiPriority="50"/>
+    <w:lsdException w:name="Grid Table 6 Colorful Accent 3" w:uiPriority="51"/>
+    <w:lsdException w:name="Grid Table 7 Colorful Accent 3" w:uiPriority="52"/>
+    <w:lsdException w:name="Grid Table 1 Light Accent 4" w:uiPriority="46"/>
+    <w:lsdException w:name="Grid Table 2 Accent 4" w:uiPriority="47"/>
+    <w:lsdException w:name="Grid Table 3 Accent 4" w:uiPriority="48"/>
+    <w:lsdException w:name="Grid Table 4 Accent 4" w:uiPriority="49"/>
+    <w:lsdException w:name="Grid Table 5 Dark Accent 4" w:uiPriority="50"/>
+    <w:lsdException w:name="Grid Table 6 Colorful Accent 4" w:uiPriority="51"/>
+    <w:lsdException w:name="Grid Table 7 Colorful Accent 4" w:uiPriority="52"/>
+    <w:lsdException w:name="Grid Table 1 Light Accent 5" w:uiPriority="46"/>
+    <w:lsdException w:name="Grid Table 2 Accent 5" w:uiPriority="47"/>
+    <w:lsdException w:name="Grid Table 3 Accent 5" w:uiPriority="48"/>
+    <w:lsdException w:name="Grid Table 4 Accent 5" w:uiPriority="49"/>
+    <w:lsdException w:name="Grid Table 5 Dark Accent 5" w:uiPriority="50"/>
+    <w:lsdException w:name="Grid Table 6 Colorful Accent 5" w:uiPriority="51"/>
+    <w:lsdException w:name="Grid Table 7 Colorful Accent 5" w:uiPriority="52"/>
+    <w:lsdException w:name="Grid Table 1 Light Accent 6" w:uiPriority="46"/>
+    <w:lsdException w:name="Grid Table 2 Accent 6" w:uiPriority="47"/>
+    <w:lsdException w:name="Grid Table 3 Accent 6" w:uiPriority="48"/>
+    <w:lsdException w:name="Grid Table 4 Accent 6" w:uiPriority="49"/>
+    <w:lsdException w:name="Grid Table 5 Dark Accent 6" w:uiPriority="50"/>
+    <w:lsdException w:name="Grid Table 6 Colorful Accent 6" w:uiPriority="51"/>
+    <w:lsdException w:name="Grid Table 7 Colorful Accent 6" w:uiPriority="52"/>
+    <w:lsdException w:name="List Table 1 Light" w:uiPriority="46"/>
+    <w:lsdException w:name="List Table 2" w:uiPriority="47"/>
+    <w:lsdException w:name="List Table 3" w:uiPriority="48"/>
+    <w:lsdException w:name="List Table 4" w:uiPriority="49"/>
+    <w:lsdException w:name="List Table 5 Dark" w:uiPriority="50"/>
+    <w:lsdException w:name="List Table 6 Colorful" w:uiPriority="51"/>
+    <w:lsdException w:name="List Table 7 Colorful" w:uiPriority="52"/>
+    <w:lsdException w:name="List Table 1 Light Accent 1" w:uiPriority="46"/>
+    <w:lsdException w:name="List Table 2 Accent 1" w:uiPriority="47"/>
+    <w:lsdException w:name="List Table 3 Accent 1" w:uiPriority="48"/>
+    <w:lsdException w:name="List Table 4 Accent 1" w:uiPriority="49"/>
+    <w:lsdException w:name="List Table 5 Dark Accent 1" w:uiPriority="50"/>
+    <w:lsdException w:name="List Table 6 Colorful Accent 1" w:uiPriority="51"/>
+    <w:lsdException w:name="List Table 7 Colorful Accent 1" w:uiPriority="52"/>
+    <w:lsdException w:name="List Table 1 Light Accent 2" w:uiPriority="46"/>
+    <w:lsdException w:name="List Table 2 Accent 2" w:uiPriority="47"/>
+    <w:lsdException w:name="List Table 3 Accent 2" w:uiPriority="48"/>
+    <w:lsdException w:name="List Table 4 Accent 2" w:uiPriority="49"/>
+    <w:lsdException w:name="List Table 5 Dark Accent 2" w:uiPriority="50"/>
+    <w:lsdException w:name="List Table 6 Colorful Accent 2" w:uiPriority="51"/>
+    <w:lsdException w:name="List Table 7 Colorful Accent 2" w:uiPriority="52"/>
+    <w:lsdException w:name="List Table 1 Light Accent 3" w:uiPriority="46"/>
+    <w:lsdException w:name="List Table 2 Accent 3" w:uiPriority="47"/>
+    <w:lsdException w:name="List Table 3 Accent 3" w:uiPriority="48"/>
+    <w:lsdException w:name="List Table 4 Accent 3" w:uiPriority="49"/>
+    <w:lsdException w:name="List Table 5 Dark Accent 3" w:uiPriority="50"/>
+    <w:lsdException w:name="List Table 6 Colorful Accent 3" w:uiPriority="51"/>
+    <w:lsdException w:name="List Table 7 Colorful Accent 3" w:uiPriority="52"/>
+    <w:lsdException w:name="List Table 1 Light Accent 4" w:uiPriority="46"/>
+    <w:lsdException w:name="List Table 2 Accent 4" w:uiPriority="47"/>
+    <w:lsdException w:name="List Table 3 Accent 4" w:uiPriority="48"/>
+    <w:lsdException w:name="List Table 4 Accent 4" w:uiPriority="49"/>
+    <w:lsdException w:name="List Table 5 Dark Accent 4" w:uiPriority="50"/>
+    <w:lsdException w:name="List Table 6 Colorful Accent 4" w:uiPriority="51"/>
+    <w:lsdException w:name="List Table 7 Colorful Accent 4" w:uiPriority="52"/>
+    <w:lsdException w:name="List Table 1 Light Accent 5" w:uiPriority="46"/>
+    <w:lsdException w:name="List Table 2 Accent 5" w:uiPriority="47"/>
+    <w:lsdException w:name="List Table 3 Accent 5" w:uiPriority="48"/>
+    <w:lsdException w:name="List Table 4 Accent 5" w:uiPriority="49"/>
+    <w:lsdException w:name="List Table 5 Dark Accent 5" w:uiPriority="50"/>
+    <w:lsdException w:name="List Table 6 Colorful Accent 5" w:uiPriority="51"/>
+    <w:lsdException w:name="List Table 7 Colorful Accent 5" w:uiPriority="52"/>
+    <w:lsdException w:name="List Table 1 Light Accent 6" w:uiPriority="46"/>
+    <w:lsdException w:name="List Table 2 Accent 6" w:uiPriority="47"/>
+    <w:lsdException w:name="List Table 3 Accent 6" w:uiPriority="48"/>
+    <w:lsdException w:name="List Table 4 Accent 6" w:uiPriority="49"/>
+    <w:lsdException w:name="List Table 5 Dark Accent 6" w:uiPriority="50"/>
+    <w:lsdException w:name="List Table 6 Colorful Accent 6" w:uiPriority="51"/>
+    <w:lsdException w:name="List Table 7 Colorful Accent 6" w:uiPriority="52"/>
   </w:latentStyles>
   <w:style w:type="paragraph" w:default="1" w:styleId="Normal">
     <w:name w:val="Normal"/>
@@ -12982,7 +11433,7 @@
   <a:extraClrSchemeLst/>
   <a:extLst>
     <a:ext uri="{05A4C25C-085E-4340-85A3-A5531E510DB2}">
-      <thm15:themeFamily xmlns:thm15="http://schemas.microsoft.com/office/thememl/2012/main" xmlns="" name="Office Theme" id="{62F939B6-93AF-4DB8-9C6B-D6C7DFDC589F}" vid="{4A3C46E8-61CC-4603-A589-7422A47A8E4A}"/>
+      <thm15:themeFamily xmlns:thm15="http://schemas.microsoft.com/office/thememl/2012/main" name="Office Theme" id="{62F939B6-93AF-4DB8-9C6B-D6C7DFDC589F}" vid="{4A3C46E8-61CC-4603-A589-7422A47A8E4A}"/>
     </a:ext>
   </a:extLst>
 </a:theme>
@@ -12993,7 +11444,7 @@
 </file>
 
 <file path=customXml/itemProps1.xml><?xml version="1.0" encoding="utf-8"?>
-<ds:datastoreItem xmlns:ds="http://schemas.openxmlformats.org/officeDocument/2006/customXml" ds:itemID="{4AB175D9-6C2A-4990-87F2-9A50C4512AF2}">
+<ds:datastoreItem xmlns:ds="http://schemas.openxmlformats.org/officeDocument/2006/customXml" ds:itemID="{ED1E613A-E1DF-403E-B3BE-CAEC52B9B086}">
   <ds:schemaRefs>
     <ds:schemaRef ds:uri="http://schemas.openxmlformats.org/officeDocument/2006/bibliography"/>
   </ds:schemaRefs>

</xml_diff>